<commit_message>
Estudio precandidatos: comenzando con Gdevelop
Anyadidas partes administrativas
</commit_message>
<xml_diff>
--- a/Documentacion/Estudio de los precandidatos.docx
+++ b/Documentacion/Estudio de los precandidatos.docx
@@ -134,6 +134,194 @@
       <w:proofErr w:type="spellEnd"/>
     </w:p>
     <w:p>
+      <w:proofErr w:type="spellStart"/>
+      <w:r>
+        <w:t>Gdevelop</w:t>
+      </w:r>
+      <w:proofErr w:type="spellEnd"/>
+      <w:r>
+        <w:t xml:space="preserve"> es un software para la creación e juegos 2D y 3D, si necesidad de utilizar ningún lenguaje de programación.  </w:t>
+      </w:r>
+      <w:proofErr w:type="spellStart"/>
+      <w:r>
+        <w:t>Gdev</w:t>
+      </w:r>
+      <w:r>
+        <w:t>eloper</w:t>
+      </w:r>
+      <w:proofErr w:type="spellEnd"/>
+      <w:r>
+        <w:t xml:space="preserve"> es un programa de código abierto y totalmente gratuito.</w:t>
+      </w:r>
+    </w:p>
+    <w:p>
+      <w:r>
+        <w:t xml:space="preserve">El programa ésta escrito en C++ y trabaja fundamentalmente con la librería gráfica SFML*    , añadiéndole por encima una interfaz basada en </w:t>
+      </w:r>
+      <w:proofErr w:type="spellStart"/>
+      <w:r>
+        <w:t>WxWidgets</w:t>
+      </w:r>
+      <w:proofErr w:type="spellEnd"/>
+      <w:r>
+        <w:t xml:space="preserve">*, utiliza </w:t>
+      </w:r>
+      <w:proofErr w:type="spellStart"/>
+      <w:r>
+        <w:t>tambén</w:t>
+      </w:r>
+      <w:proofErr w:type="spellEnd"/>
+      <w:r>
+        <w:t xml:space="preserve"> </w:t>
+      </w:r>
+      <w:proofErr w:type="spellStart"/>
+      <w:r>
+        <w:t>TinyXMl</w:t>
+      </w:r>
+      <w:proofErr w:type="spellEnd"/>
+      <w:r>
+        <w:t xml:space="preserve"> para la gestión de mapas y Tiles. </w:t>
+      </w:r>
+    </w:p>
+    <w:p>
+      <w:proofErr w:type="spellStart"/>
+      <w:r>
+        <w:t>Gdevelop</w:t>
+      </w:r>
+      <w:proofErr w:type="spellEnd"/>
+      <w:r>
+        <w:t xml:space="preserve">  trabaja en base a</w:t>
+      </w:r>
+      <w:r>
+        <w:t xml:space="preserve"> varios editores que abarcan todo el proceso de creación de un videojuego. Los editores con los que cuenta </w:t>
+      </w:r>
+      <w:proofErr w:type="spellStart"/>
+      <w:r>
+        <w:t>Gdevelop</w:t>
+      </w:r>
+      <w:proofErr w:type="spellEnd"/>
+      <w:r>
+        <w:t xml:space="preserve"> son los siguientes:</w:t>
+      </w:r>
+    </w:p>
+    <w:p>
+      <w:r>
+        <w:rPr>
+          <w:b/>
+        </w:rPr>
+        <w:t xml:space="preserve">Gestor del proyecto: </w:t>
+      </w:r>
+      <w:r>
+        <w:t xml:space="preserve">Es el editor principal del programa en el cual se indican los datos básicos del juego como pueden ser nombre o autor o pantallas de cargas.  A través de este editor se accede al resto de editores funciona como entorno principal de trabajo. </w:t>
+      </w:r>
+    </w:p>
+    <w:p>
+      <w:r>
+        <w:rPr>
+          <w:b/>
+        </w:rPr>
+        <w:t xml:space="preserve">Editor de escenas: </w:t>
+      </w:r>
+      <w:r>
+        <w:t>Permite organizar cada escena, pantalla o nivel del juego de manera individual. En él</w:t>
+      </w:r>
+      <w:r>
+        <w:t xml:space="preserve"> se realiza por ejemplo el posicionamiento de objetos o enemigos. Cuenta con un depurador para comprobar el correcto funcionamiento de la escena y un </w:t>
+      </w:r>
+      <w:proofErr w:type="spellStart"/>
+      <w:r>
+        <w:rPr>
+          <w:i/>
+        </w:rPr>
+        <w:t>player</w:t>
+      </w:r>
+      <w:proofErr w:type="spellEnd"/>
+      <w:r>
+        <w:t xml:space="preserve"> que posibilita probar la escena. </w:t>
+      </w:r>
+    </w:p>
+    <w:p>
+      <w:r>
+        <w:rPr>
+          <w:b/>
+        </w:rPr>
+        <w:t xml:space="preserve">Editor de objetos en la escena: </w:t>
+      </w:r>
+      <w:r>
+        <w:t xml:space="preserve">Posibilita la creación de los distintos tipos objetos que pueden encontrarse en una escena. Permite crear distintos tipos de objetos como podrían ser </w:t>
+      </w:r>
+      <w:proofErr w:type="spellStart"/>
+      <w:r>
+        <w:t>Sprites</w:t>
+      </w:r>
+      <w:proofErr w:type="spellEnd"/>
+      <w:r>
+        <w:t xml:space="preserve">, Textos u objetos 3D. En este editor se le añaden todos los efectos tanto de físicas como de partículas o comportamientos predefinidos. </w:t>
+      </w:r>
+    </w:p>
+    <w:p>
+      <w:r>
+        <w:rPr>
+          <w:b/>
+        </w:rPr>
+        <w:t xml:space="preserve">Editor de las capas de la escena: </w:t>
+      </w:r>
+      <w:r>
+        <w:t xml:space="preserve"> </w:t>
+      </w:r>
+      <w:proofErr w:type="spellStart"/>
+      <w:r>
+        <w:t>Gdevelop</w:t>
+      </w:r>
+      <w:proofErr w:type="spellEnd"/>
+      <w:r>
+        <w:t xml:space="preserve"> puede trabajar con diferentes capas dentro de una escena lo que ayuda a organizar y mejorar el trabajo pudiendo por ejemplo tener una capa para enemigos, otra para objetos de fondo, otros para objetos con los que poder colisionar etcétera. </w:t>
+      </w:r>
+    </w:p>
+    <w:p>
+      <w:r>
+        <w:rPr>
+          <w:b/>
+        </w:rPr>
+        <w:t xml:space="preserve">Editor de eventos: </w:t>
+      </w:r>
+      <w:r>
+        <w:t xml:space="preserve">Gestionan los eventos de la escena y permiten realizar las funciones propias </w:t>
+      </w:r>
+      <w:proofErr w:type="gramStart"/>
+      <w:r>
+        <w:t>del juegos</w:t>
+      </w:r>
+      <w:proofErr w:type="gramEnd"/>
+      <w:r>
+        <w:t xml:space="preserve">. Este editor compone toda la capa lógica del juego y en la que se va definir toda la </w:t>
+      </w:r>
+      <w:proofErr w:type="spellStart"/>
+      <w:r>
+        <w:t>jugabilidad</w:t>
+      </w:r>
+      <w:proofErr w:type="spellEnd"/>
+      <w:r>
+        <w:t xml:space="preserve"> del mismo. </w:t>
+      </w:r>
+    </w:p>
+    <w:p>
+      <w:r>
+        <w:rPr>
+          <w:b/>
+        </w:rPr>
+        <w:lastRenderedPageBreak/>
+        <w:t xml:space="preserve">Banco de imágenes: </w:t>
+      </w:r>
+      <w:r>
+        <w:t xml:space="preserve">Gestiona todas las imágenes, videos y gráficos que se van a utilizar en un proyecto. </w:t>
+      </w:r>
+    </w:p>
+    <w:p/>
+    <w:p/>
+    <w:p/>
+    <w:p/>
+    <w:p>
       <w:pPr>
         <w:pStyle w:val="Ttulo3"/>
       </w:pPr>
@@ -158,8 +346,6 @@
       <w:r>
         <w:t>Construct</w:t>
       </w:r>
-      <w:bookmarkStart w:id="0" w:name="_GoBack"/>
-      <w:bookmarkEnd w:id="0"/>
       <w:r>
         <w:t xml:space="preserve"> 2</w:t>
       </w:r>
@@ -543,10 +729,430 @@
         <w:rPr>
           <w:lang w:val="en-US"/>
         </w:rPr>
+        <w:t>Gdevelop</w:t>
+      </w:r>
+      <w:proofErr w:type="spellEnd"/>
+    </w:p>
+    <w:tbl>
+      <w:tblPr>
+        <w:tblW w:w="8494" w:type="dxa"/>
+        <w:tblCellMar>
+          <w:left w:w="10" w:type="dxa"/>
+          <w:right w:w="10" w:type="dxa"/>
+        </w:tblCellMar>
+        <w:tblLook w:val="0000" w:firstRow="0" w:lastRow="0" w:firstColumn="0" w:lastColumn="0" w:noHBand="0" w:noVBand="0"/>
+      </w:tblPr>
+      <w:tblGrid>
+        <w:gridCol w:w="4247"/>
+        <w:gridCol w:w="4247"/>
+      </w:tblGrid>
+      <w:tr>
+        <w:tc>
+          <w:tcPr>
+            <w:tcW w:w="4247" w:type="dxa"/>
+            <w:tcBorders>
+              <w:top w:val="single" w:sz="2" w:space="0" w:color="9CC2E5"/>
+              <w:bottom w:val="single" w:sz="2" w:space="0" w:color="9CC2E5"/>
+              <w:right w:val="single" w:sz="2" w:space="0" w:color="9CC2E5"/>
+            </w:tcBorders>
+            <w:shd w:val="clear" w:color="auto" w:fill="DEEAF6"/>
+            <w:tcMar>
+              <w:top w:w="0" w:type="dxa"/>
+              <w:left w:w="108" w:type="dxa"/>
+              <w:bottom w:w="0" w:type="dxa"/>
+              <w:right w:w="108" w:type="dxa"/>
+            </w:tcMar>
+          </w:tcPr>
+          <w:p>
+            <w:pPr>
+              <w:spacing w:after="0" w:line="240" w:lineRule="auto"/>
+              <w:rPr>
+                <w:b/>
+                <w:bCs/>
+              </w:rPr>
+            </w:pPr>
+            <w:r>
+              <w:rPr>
+                <w:b/>
+                <w:bCs/>
+              </w:rPr>
+              <w:t>Sistema Operativo</w:t>
+            </w:r>
+          </w:p>
+        </w:tc>
+        <w:tc>
+          <w:tcPr>
+            <w:tcW w:w="4247" w:type="dxa"/>
+            <w:tcBorders>
+              <w:top w:val="single" w:sz="2" w:space="0" w:color="9CC2E5"/>
+              <w:left w:val="single" w:sz="2" w:space="0" w:color="9CC2E5"/>
+              <w:bottom w:val="single" w:sz="2" w:space="0" w:color="9CC2E5"/>
+            </w:tcBorders>
+            <w:shd w:val="clear" w:color="auto" w:fill="DEEAF6"/>
+            <w:tcMar>
+              <w:top w:w="0" w:type="dxa"/>
+              <w:left w:w="108" w:type="dxa"/>
+              <w:bottom w:w="0" w:type="dxa"/>
+              <w:right w:w="108" w:type="dxa"/>
+            </w:tcMar>
+          </w:tcPr>
+          <w:p>
+            <w:pPr>
+              <w:spacing w:after="0" w:line="240" w:lineRule="auto"/>
+            </w:pPr>
+            <w:r>
+              <w:t>Mínimo Windows XP SP3, soportados Windows Vista, 7, 8 y 10</w:t>
+            </w:r>
+          </w:p>
+          <w:p>
+            <w:pPr>
+              <w:spacing w:after="0" w:line="240" w:lineRule="auto"/>
+            </w:pPr>
+            <w:r>
+              <w:t xml:space="preserve">Ubuntu </w:t>
+            </w:r>
+          </w:p>
+          <w:p>
+            <w:pPr>
+              <w:spacing w:after="0" w:line="240" w:lineRule="auto"/>
+              <w:rPr>
+                <w:vertAlign w:val="superscript"/>
+              </w:rPr>
+            </w:pPr>
+            <w:r>
+              <w:t>Otros Linux*</w:t>
+            </w:r>
+            <w:r>
+              <w:rPr>
+                <w:vertAlign w:val="superscript"/>
+              </w:rPr>
+              <w:t>1</w:t>
+            </w:r>
+          </w:p>
+          <w:p>
+            <w:pPr>
+              <w:spacing w:after="0" w:line="240" w:lineRule="auto"/>
+            </w:pPr>
+            <w:r>
+              <w:t>Mac*</w:t>
+            </w:r>
+            <w:r>
+              <w:rPr>
+                <w:vertAlign w:val="superscript"/>
+              </w:rPr>
+              <w:t>2</w:t>
+            </w:r>
+          </w:p>
+        </w:tc>
+      </w:tr>
+      <w:tr>
+        <w:tc>
+          <w:tcPr>
+            <w:tcW w:w="4247" w:type="dxa"/>
+            <w:tcBorders>
+              <w:top w:val="single" w:sz="2" w:space="0" w:color="9CC2E5"/>
+              <w:bottom w:val="single" w:sz="2" w:space="0" w:color="9CC2E5"/>
+              <w:right w:val="single" w:sz="2" w:space="0" w:color="9CC2E5"/>
+            </w:tcBorders>
+            <w:shd w:val="clear" w:color="auto" w:fill="auto"/>
+            <w:tcMar>
+              <w:top w:w="0" w:type="dxa"/>
+              <w:left w:w="108" w:type="dxa"/>
+              <w:bottom w:w="0" w:type="dxa"/>
+              <w:right w:w="108" w:type="dxa"/>
+            </w:tcMar>
+          </w:tcPr>
+          <w:p>
+            <w:pPr>
+              <w:spacing w:after="0" w:line="240" w:lineRule="auto"/>
+              <w:rPr>
+                <w:b/>
+                <w:bCs/>
+              </w:rPr>
+            </w:pPr>
+            <w:r>
+              <w:rPr>
+                <w:b/>
+                <w:bCs/>
+              </w:rPr>
+              <w:t>Procesador</w:t>
+            </w:r>
+          </w:p>
+        </w:tc>
+        <w:tc>
+          <w:tcPr>
+            <w:tcW w:w="4247" w:type="dxa"/>
+            <w:tcBorders>
+              <w:top w:val="single" w:sz="2" w:space="0" w:color="9CC2E5"/>
+              <w:left w:val="single" w:sz="2" w:space="0" w:color="9CC2E5"/>
+              <w:bottom w:val="single" w:sz="2" w:space="0" w:color="9CC2E5"/>
+            </w:tcBorders>
+            <w:shd w:val="clear" w:color="auto" w:fill="auto"/>
+            <w:tcMar>
+              <w:top w:w="0" w:type="dxa"/>
+              <w:left w:w="108" w:type="dxa"/>
+              <w:bottom w:w="0" w:type="dxa"/>
+              <w:right w:w="108" w:type="dxa"/>
+            </w:tcMar>
+          </w:tcPr>
+          <w:p>
+            <w:pPr>
+              <w:spacing w:after="0" w:line="240" w:lineRule="auto"/>
+            </w:pPr>
+            <w:r>
+              <w:t>200Mhz* o mayor</w:t>
+            </w:r>
+          </w:p>
+        </w:tc>
+      </w:tr>
+      <w:tr>
+        <w:tc>
+          <w:tcPr>
+            <w:tcW w:w="4247" w:type="dxa"/>
+            <w:tcBorders>
+              <w:top w:val="single" w:sz="2" w:space="0" w:color="9CC2E5"/>
+              <w:bottom w:val="single" w:sz="2" w:space="0" w:color="9CC2E5"/>
+              <w:right w:val="single" w:sz="2" w:space="0" w:color="9CC2E5"/>
+            </w:tcBorders>
+            <w:shd w:val="clear" w:color="auto" w:fill="DEEAF6"/>
+            <w:tcMar>
+              <w:top w:w="0" w:type="dxa"/>
+              <w:left w:w="108" w:type="dxa"/>
+              <w:bottom w:w="0" w:type="dxa"/>
+              <w:right w:w="108" w:type="dxa"/>
+            </w:tcMar>
+          </w:tcPr>
+          <w:p>
+            <w:pPr>
+              <w:spacing w:after="0" w:line="240" w:lineRule="auto"/>
+              <w:rPr>
+                <w:b/>
+                <w:bCs/>
+              </w:rPr>
+            </w:pPr>
+            <w:r>
+              <w:rPr>
+                <w:b/>
+                <w:bCs/>
+              </w:rPr>
+              <w:t>Memoria</w:t>
+            </w:r>
+          </w:p>
+        </w:tc>
+        <w:tc>
+          <w:tcPr>
+            <w:tcW w:w="4247" w:type="dxa"/>
+            <w:tcBorders>
+              <w:top w:val="single" w:sz="2" w:space="0" w:color="9CC2E5"/>
+              <w:left w:val="single" w:sz="2" w:space="0" w:color="9CC2E5"/>
+              <w:bottom w:val="single" w:sz="2" w:space="0" w:color="9CC2E5"/>
+            </w:tcBorders>
+            <w:shd w:val="clear" w:color="auto" w:fill="DEEAF6"/>
+            <w:tcMar>
+              <w:top w:w="0" w:type="dxa"/>
+              <w:left w:w="108" w:type="dxa"/>
+              <w:bottom w:w="0" w:type="dxa"/>
+              <w:right w:w="108" w:type="dxa"/>
+            </w:tcMar>
+          </w:tcPr>
+          <w:p>
+            <w:pPr>
+              <w:spacing w:after="0" w:line="240" w:lineRule="auto"/>
+            </w:pPr>
+            <w:r>
+              <w:t>512 MB de RAM</w:t>
+            </w:r>
+          </w:p>
+        </w:tc>
+      </w:tr>
+      <w:tr>
+        <w:tc>
+          <w:tcPr>
+            <w:tcW w:w="4247" w:type="dxa"/>
+            <w:tcBorders>
+              <w:top w:val="single" w:sz="2" w:space="0" w:color="9CC2E5"/>
+              <w:bottom w:val="single" w:sz="2" w:space="0" w:color="9CC2E5"/>
+              <w:right w:val="single" w:sz="2" w:space="0" w:color="9CC2E5"/>
+            </w:tcBorders>
+            <w:shd w:val="clear" w:color="auto" w:fill="auto"/>
+            <w:tcMar>
+              <w:top w:w="0" w:type="dxa"/>
+              <w:left w:w="108" w:type="dxa"/>
+              <w:bottom w:w="0" w:type="dxa"/>
+              <w:right w:w="108" w:type="dxa"/>
+            </w:tcMar>
+          </w:tcPr>
+          <w:p>
+            <w:pPr>
+              <w:spacing w:after="0" w:line="240" w:lineRule="auto"/>
+              <w:rPr>
+                <w:b/>
+                <w:bCs/>
+              </w:rPr>
+            </w:pPr>
+            <w:r>
+              <w:rPr>
+                <w:b/>
+                <w:bCs/>
+              </w:rPr>
+              <w:t xml:space="preserve">Gráficos </w:t>
+            </w:r>
+          </w:p>
+        </w:tc>
+        <w:tc>
+          <w:tcPr>
+            <w:tcW w:w="4247" w:type="dxa"/>
+            <w:tcBorders>
+              <w:top w:val="single" w:sz="2" w:space="0" w:color="9CC2E5"/>
+              <w:left w:val="single" w:sz="2" w:space="0" w:color="9CC2E5"/>
+              <w:bottom w:val="single" w:sz="2" w:space="0" w:color="9CC2E5"/>
+            </w:tcBorders>
+            <w:shd w:val="clear" w:color="auto" w:fill="auto"/>
+            <w:tcMar>
+              <w:top w:w="0" w:type="dxa"/>
+              <w:left w:w="108" w:type="dxa"/>
+              <w:bottom w:w="0" w:type="dxa"/>
+              <w:right w:w="108" w:type="dxa"/>
+            </w:tcMar>
+          </w:tcPr>
+          <w:p>
+            <w:pPr>
+              <w:spacing w:after="0" w:line="240" w:lineRule="auto"/>
+            </w:pPr>
+            <w:r>
+              <w:t>Mínimo Tarjeta Gráfica con soporte para Direct3D 9</w:t>
+            </w:r>
+          </w:p>
+        </w:tc>
+      </w:tr>
+      <w:tr>
+        <w:trPr>
+          <w:trHeight w:val="892"/>
+        </w:trPr>
+        <w:tc>
+          <w:tcPr>
+            <w:tcW w:w="4247" w:type="dxa"/>
+            <w:tcBorders>
+              <w:top w:val="single" w:sz="2" w:space="0" w:color="9CC2E5"/>
+              <w:bottom w:val="single" w:sz="2" w:space="0" w:color="9CC2E5"/>
+              <w:right w:val="single" w:sz="2" w:space="0" w:color="9CC2E5"/>
+            </w:tcBorders>
+            <w:shd w:val="clear" w:color="auto" w:fill="DEEAF6"/>
+            <w:tcMar>
+              <w:top w:w="0" w:type="dxa"/>
+              <w:left w:w="108" w:type="dxa"/>
+              <w:bottom w:w="0" w:type="dxa"/>
+              <w:right w:w="108" w:type="dxa"/>
+            </w:tcMar>
+          </w:tcPr>
+          <w:p>
+            <w:pPr>
+              <w:spacing w:after="0" w:line="240" w:lineRule="auto"/>
+              <w:rPr>
+                <w:b/>
+                <w:bCs/>
+              </w:rPr>
+            </w:pPr>
+            <w:r>
+              <w:rPr>
+                <w:b/>
+                <w:bCs/>
+              </w:rPr>
+              <w:t>Otros</w:t>
+            </w:r>
+          </w:p>
+        </w:tc>
+        <w:tc>
+          <w:tcPr>
+            <w:tcW w:w="4247" w:type="dxa"/>
+            <w:tcBorders>
+              <w:top w:val="single" w:sz="2" w:space="0" w:color="9CC2E5"/>
+              <w:left w:val="single" w:sz="2" w:space="0" w:color="9CC2E5"/>
+              <w:bottom w:val="single" w:sz="2" w:space="0" w:color="9CC2E5"/>
+            </w:tcBorders>
+            <w:shd w:val="clear" w:color="auto" w:fill="DEEAF6"/>
+            <w:tcMar>
+              <w:top w:w="0" w:type="dxa"/>
+              <w:left w:w="108" w:type="dxa"/>
+              <w:bottom w:w="0" w:type="dxa"/>
+              <w:right w:w="108" w:type="dxa"/>
+            </w:tcMar>
+          </w:tcPr>
+          <w:p>
+            <w:pPr>
+              <w:spacing w:after="0" w:line="240" w:lineRule="auto"/>
+            </w:pPr>
+            <w:r>
+              <w:t>Conexión internet necesaria para la instalación, actualización y descarga del software.</w:t>
+            </w:r>
+          </w:p>
+        </w:tc>
+      </w:tr>
+    </w:tbl>
+    <w:p>
+      <w:r>
+        <w:t>*</w:t>
+      </w:r>
+      <w:r>
+        <w:rPr>
+          <w:vertAlign w:val="superscript"/>
+        </w:rPr>
+        <w:t xml:space="preserve">1 </w:t>
+      </w:r>
+      <w:r>
+        <w:t>Versiones no oficiales.</w:t>
+      </w:r>
+      <w:r>
+        <w:br/>
+        <w:t>*</w:t>
+      </w:r>
+      <w:r>
+        <w:rPr>
+          <w:vertAlign w:val="superscript"/>
+        </w:rPr>
+        <w:t>2</w:t>
+      </w:r>
+      <w:r>
+        <w:t xml:space="preserve"> Versión en Beta.</w:t>
+      </w:r>
+    </w:p>
+    <w:p>
+      <w:r>
         <w:lastRenderedPageBreak/>
+        <w:t xml:space="preserve">Los requisitos para poder desarrollar en </w:t>
+      </w:r>
+      <w:proofErr w:type="spellStart"/>
+      <w:r>
         <w:t>Gdevelop</w:t>
       </w:r>
       <w:proofErr w:type="spellEnd"/>
+      <w:r>
+        <w:t xml:space="preserve"> son bastante asequibles y la mayoría equipos pueden trabajar con </w:t>
+      </w:r>
+      <w:proofErr w:type="spellStart"/>
+      <w:r>
+        <w:t>Gdevelop</w:t>
+      </w:r>
+      <w:proofErr w:type="spellEnd"/>
+      <w:r>
+        <w:t xml:space="preserve"> ya que consume pocos recursos del sistema. Además cuenta con la ventaja de que no solo se puede desarrollar en Windows sino que también tiene disponible un entorno de desarrollo en Ubuntu y en otras distribuciones de Linux como pueden ser </w:t>
+      </w:r>
+      <w:proofErr w:type="spellStart"/>
+      <w:r>
+        <w:t>Fedora</w:t>
+      </w:r>
+      <w:proofErr w:type="spellEnd"/>
+      <w:r>
+        <w:t xml:space="preserve"> o </w:t>
+      </w:r>
+      <w:proofErr w:type="spellStart"/>
+      <w:r>
+        <w:t>Arch</w:t>
+      </w:r>
+      <w:proofErr w:type="spellEnd"/>
+      <w:r>
+        <w:t xml:space="preserve"> (aunque esta no son versiones oficiales han sido creadas por la comunidad) y una versión para Mac que por el momento en estado beta y bastante limitada.</w:t>
+      </w:r>
     </w:p>
     <w:p>
       <w:pPr>
@@ -934,28 +1540,16 @@
     <w:p>
       <w:pPr>
         <w:pStyle w:val="Ttulo4"/>
-      </w:pPr>
-      <w:proofErr w:type="spellStart"/>
-      <w:r>
-        <w:t>Click</w:t>
-      </w:r>
-      <w:proofErr w:type="spellEnd"/>
-      <w:r>
-        <w:t xml:space="preserve"> </w:t>
-      </w:r>
-      <w:proofErr w:type="spellStart"/>
-      <w:r>
-        <w:t>Team</w:t>
-      </w:r>
-      <w:proofErr w:type="spellEnd"/>
-      <w:r>
-        <w:t xml:space="preserve"> </w:t>
-      </w:r>
-      <w:proofErr w:type="spellStart"/>
-      <w:r>
-        <w:t>Fusion</w:t>
-      </w:r>
-      <w:proofErr w:type="spellEnd"/>
+        <w:rPr>
+          <w:lang w:val="en-US"/>
+        </w:rPr>
+      </w:pPr>
+      <w:r>
+        <w:rPr>
+          <w:lang w:val="en-US"/>
+        </w:rPr>
+        <w:t>Click Team Fusion</w:t>
+      </w:r>
     </w:p>
     <w:p>
       <w:pPr>
@@ -1169,6 +1763,246 @@
     <w:p>
       <w:pPr>
         <w:pStyle w:val="Ttulo4"/>
+        <w:rPr>
+          <w:lang w:val="en-US"/>
+        </w:rPr>
+      </w:pPr>
+      <w:r>
+        <w:rPr>
+          <w:lang w:val="en-US"/>
+        </w:rPr>
+        <w:t>Click Team Fusion</w:t>
+      </w:r>
+    </w:p>
+    <w:p>
+      <w:pPr>
+        <w:pStyle w:val="Ttulo4"/>
+        <w:rPr>
+          <w:lang w:val="en-US"/>
+        </w:rPr>
+      </w:pPr>
+      <w:proofErr w:type="spellStart"/>
+      <w:r>
+        <w:rPr>
+          <w:lang w:val="en-US"/>
+        </w:rPr>
+        <w:t>Gdevelop</w:t>
+      </w:r>
+      <w:proofErr w:type="spellEnd"/>
+    </w:p>
+    <w:p>
+      <w:pPr>
+        <w:pStyle w:val="Ttulo4"/>
+        <w:rPr>
+          <w:lang w:val="en-US"/>
+        </w:rPr>
+      </w:pPr>
+      <w:r>
+        <w:rPr>
+          <w:lang w:val="en-US"/>
+        </w:rPr>
+        <w:t>Game Maker</w:t>
+      </w:r>
+    </w:p>
+    <w:p>
+      <w:pPr>
+        <w:pStyle w:val="Ttulo4"/>
+      </w:pPr>
+      <w:proofErr w:type="spellStart"/>
+      <w:r>
+        <w:t>Construct</w:t>
+      </w:r>
+      <w:proofErr w:type="spellEnd"/>
+      <w:r>
+        <w:t xml:space="preserve"> 2</w:t>
+      </w:r>
+    </w:p>
+    <w:p>
+      <w:pPr>
+        <w:pStyle w:val="Ttulo4"/>
+      </w:pPr>
+      <w:r>
+        <w:t>Puntuación</w:t>
+      </w:r>
+    </w:p>
+    <w:p/>
+    <w:p>
+      <w:pPr>
+        <w:pStyle w:val="Ttulo2"/>
+      </w:pPr>
+      <w:r>
+        <w:t>Criterio 6: Escalabilidad.</w:t>
+      </w:r>
+    </w:p>
+    <w:p>
+      <w:pPr>
+        <w:pStyle w:val="Ttulo3"/>
+      </w:pPr>
+      <w:r>
+        <w:t>Posibilidad de grandes proyectos.</w:t>
+      </w:r>
+    </w:p>
+    <w:p>
+      <w:pPr>
+        <w:pStyle w:val="Ttulo4"/>
+        <w:rPr>
+          <w:lang w:val="en-US"/>
+        </w:rPr>
+      </w:pPr>
+      <w:r>
+        <w:rPr>
+          <w:lang w:val="en-US"/>
+        </w:rPr>
+        <w:t>Click Team Fusion</w:t>
+      </w:r>
+    </w:p>
+    <w:p>
+      <w:pPr>
+        <w:pStyle w:val="Ttulo4"/>
+        <w:rPr>
+          <w:lang w:val="en-US"/>
+        </w:rPr>
+      </w:pPr>
+      <w:proofErr w:type="spellStart"/>
+      <w:r>
+        <w:rPr>
+          <w:lang w:val="en-US"/>
+        </w:rPr>
+        <w:t>Gdevelop</w:t>
+      </w:r>
+      <w:proofErr w:type="spellEnd"/>
+    </w:p>
+    <w:p>
+      <w:pPr>
+        <w:pStyle w:val="Ttulo4"/>
+        <w:rPr>
+          <w:lang w:val="en-US"/>
+        </w:rPr>
+      </w:pPr>
+      <w:r>
+        <w:rPr>
+          <w:lang w:val="en-US"/>
+        </w:rPr>
+        <w:t>Game Maker</w:t>
+      </w:r>
+    </w:p>
+    <w:p>
+      <w:pPr>
+        <w:pStyle w:val="Ttulo4"/>
+      </w:pPr>
+      <w:proofErr w:type="spellStart"/>
+      <w:r>
+        <w:t>Construct</w:t>
+      </w:r>
+      <w:proofErr w:type="spellEnd"/>
+      <w:r>
+        <w:t xml:space="preserve"> 2</w:t>
+      </w:r>
+    </w:p>
+    <w:p>
+      <w:pPr>
+        <w:pStyle w:val="Ttulo4"/>
+      </w:pPr>
+      <w:r>
+        <w:t>Puntuación</w:t>
+      </w:r>
+    </w:p>
+    <w:p/>
+    <w:p>
+      <w:pPr>
+        <w:pStyle w:val="Ttulo3"/>
+      </w:pPr>
+      <w:r>
+        <w:t>Posibilidad de crear funciones y scripts propios</w:t>
+      </w:r>
+    </w:p>
+    <w:p>
+      <w:pPr>
+        <w:pStyle w:val="Ttulo4"/>
+        <w:rPr>
+          <w:lang w:val="en-US"/>
+        </w:rPr>
+      </w:pPr>
+      <w:r>
+        <w:rPr>
+          <w:lang w:val="en-US"/>
+        </w:rPr>
+        <w:t>Click Team Fusion</w:t>
+      </w:r>
+    </w:p>
+    <w:p>
+      <w:pPr>
+        <w:pStyle w:val="Ttulo4"/>
+        <w:rPr>
+          <w:lang w:val="en-US"/>
+        </w:rPr>
+      </w:pPr>
+      <w:proofErr w:type="spellStart"/>
+      <w:r>
+        <w:rPr>
+          <w:lang w:val="en-US"/>
+        </w:rPr>
+        <w:t>Gdevelop</w:t>
+      </w:r>
+      <w:proofErr w:type="spellEnd"/>
+    </w:p>
+    <w:p>
+      <w:pPr>
+        <w:pStyle w:val="Ttulo4"/>
+        <w:rPr>
+          <w:lang w:val="en-US"/>
+        </w:rPr>
+      </w:pPr>
+      <w:r>
+        <w:rPr>
+          <w:lang w:val="en-US"/>
+        </w:rPr>
+        <w:t>Game Maker</w:t>
+      </w:r>
+    </w:p>
+    <w:p>
+      <w:pPr>
+        <w:pStyle w:val="Ttulo4"/>
+      </w:pPr>
+      <w:proofErr w:type="spellStart"/>
+      <w:r>
+        <w:t>Construct</w:t>
+      </w:r>
+      <w:proofErr w:type="spellEnd"/>
+      <w:r>
+        <w:t xml:space="preserve"> 2</w:t>
+      </w:r>
+    </w:p>
+    <w:p>
+      <w:pPr>
+        <w:pStyle w:val="Ttulo4"/>
+      </w:pPr>
+      <w:r>
+        <w:t>Puntuación</w:t>
+      </w:r>
+    </w:p>
+    <w:p/>
+    <w:p>
+      <w:pPr>
+        <w:pStyle w:val="Ttulo3"/>
+      </w:pPr>
+      <w:proofErr w:type="spellStart"/>
+      <w:r>
+        <w:t>Add-ons</w:t>
+      </w:r>
+      <w:proofErr w:type="spellEnd"/>
+      <w:r>
+        <w:t xml:space="preserve"> y </w:t>
+      </w:r>
+      <w:proofErr w:type="spellStart"/>
+      <w:r>
+        <w:t>plug-ins</w:t>
+      </w:r>
+      <w:proofErr w:type="spellEnd"/>
+    </w:p>
+    <w:p>
+      <w:pPr>
+        <w:pStyle w:val="Ttulo4"/>
       </w:pPr>
       <w:proofErr w:type="spellStart"/>
       <w:r>
@@ -1191,258 +2025,6 @@
         <w:t>Fusion</w:t>
       </w:r>
       <w:proofErr w:type="spellEnd"/>
-    </w:p>
-    <w:p>
-      <w:pPr>
-        <w:pStyle w:val="Ttulo4"/>
-        <w:rPr>
-          <w:lang w:val="en-US"/>
-        </w:rPr>
-      </w:pPr>
-      <w:proofErr w:type="spellStart"/>
-      <w:r>
-        <w:rPr>
-          <w:lang w:val="en-US"/>
-        </w:rPr>
-        <w:t>Gdevelop</w:t>
-      </w:r>
-      <w:proofErr w:type="spellEnd"/>
-    </w:p>
-    <w:p>
-      <w:pPr>
-        <w:pStyle w:val="Ttulo4"/>
-        <w:rPr>
-          <w:lang w:val="en-US"/>
-        </w:rPr>
-      </w:pPr>
-      <w:r>
-        <w:rPr>
-          <w:lang w:val="en-US"/>
-        </w:rPr>
-        <w:t>Game Maker</w:t>
-      </w:r>
-    </w:p>
-    <w:p>
-      <w:pPr>
-        <w:pStyle w:val="Ttulo4"/>
-      </w:pPr>
-      <w:proofErr w:type="spellStart"/>
-      <w:r>
-        <w:t>Construct</w:t>
-      </w:r>
-      <w:proofErr w:type="spellEnd"/>
-      <w:r>
-        <w:t xml:space="preserve"> 2</w:t>
-      </w:r>
-    </w:p>
-    <w:p>
-      <w:pPr>
-        <w:pStyle w:val="Ttulo4"/>
-      </w:pPr>
-      <w:r>
-        <w:t>Puntuación</w:t>
-      </w:r>
-    </w:p>
-    <w:p/>
-    <w:p>
-      <w:pPr>
-        <w:pStyle w:val="Ttulo2"/>
-      </w:pPr>
-      <w:r>
-        <w:t>Criterio 6: Escalabilidad.</w:t>
-      </w:r>
-    </w:p>
-    <w:p>
-      <w:pPr>
-        <w:pStyle w:val="Ttulo3"/>
-      </w:pPr>
-      <w:r>
-        <w:t>Posibilidad de grandes proyectos.</w:t>
-      </w:r>
-    </w:p>
-    <w:p>
-      <w:pPr>
-        <w:pStyle w:val="Ttulo4"/>
-        <w:rPr>
-          <w:lang w:val="en-US"/>
-        </w:rPr>
-      </w:pPr>
-      <w:r>
-        <w:rPr>
-          <w:lang w:val="en-US"/>
-        </w:rPr>
-        <w:t>Click Team Fusion</w:t>
-      </w:r>
-    </w:p>
-    <w:p>
-      <w:pPr>
-        <w:pStyle w:val="Ttulo4"/>
-        <w:rPr>
-          <w:lang w:val="en-US"/>
-        </w:rPr>
-      </w:pPr>
-      <w:proofErr w:type="spellStart"/>
-      <w:r>
-        <w:rPr>
-          <w:lang w:val="en-US"/>
-        </w:rPr>
-        <w:t>Gdevelop</w:t>
-      </w:r>
-      <w:proofErr w:type="spellEnd"/>
-    </w:p>
-    <w:p>
-      <w:pPr>
-        <w:pStyle w:val="Ttulo4"/>
-        <w:rPr>
-          <w:lang w:val="en-US"/>
-        </w:rPr>
-      </w:pPr>
-      <w:r>
-        <w:rPr>
-          <w:lang w:val="en-US"/>
-        </w:rPr>
-        <w:t>Game Maker</w:t>
-      </w:r>
-    </w:p>
-    <w:p>
-      <w:pPr>
-        <w:pStyle w:val="Ttulo4"/>
-      </w:pPr>
-      <w:proofErr w:type="spellStart"/>
-      <w:r>
-        <w:t>Construct</w:t>
-      </w:r>
-      <w:proofErr w:type="spellEnd"/>
-      <w:r>
-        <w:t xml:space="preserve"> 2</w:t>
-      </w:r>
-    </w:p>
-    <w:p>
-      <w:pPr>
-        <w:pStyle w:val="Ttulo4"/>
-      </w:pPr>
-      <w:r>
-        <w:t>Puntuación</w:t>
-      </w:r>
-    </w:p>
-    <w:p/>
-    <w:p>
-      <w:pPr>
-        <w:pStyle w:val="Ttulo3"/>
-      </w:pPr>
-      <w:r>
-        <w:t>Posibilidad de crear funciones y scripts propios</w:t>
-      </w:r>
-    </w:p>
-    <w:p>
-      <w:pPr>
-        <w:pStyle w:val="Ttulo4"/>
-      </w:pPr>
-      <w:proofErr w:type="spellStart"/>
-      <w:r>
-        <w:t>Click</w:t>
-      </w:r>
-      <w:proofErr w:type="spellEnd"/>
-      <w:r>
-        <w:t xml:space="preserve"> </w:t>
-      </w:r>
-      <w:proofErr w:type="spellStart"/>
-      <w:r>
-        <w:t>Team</w:t>
-      </w:r>
-      <w:proofErr w:type="spellEnd"/>
-      <w:r>
-        <w:t xml:space="preserve"> </w:t>
-      </w:r>
-      <w:proofErr w:type="spellStart"/>
-      <w:r>
-        <w:t>Fusion</w:t>
-      </w:r>
-      <w:proofErr w:type="spellEnd"/>
-    </w:p>
-    <w:p>
-      <w:pPr>
-        <w:pStyle w:val="Ttulo4"/>
-        <w:rPr>
-          <w:lang w:val="en-US"/>
-        </w:rPr>
-      </w:pPr>
-      <w:proofErr w:type="spellStart"/>
-      <w:r>
-        <w:rPr>
-          <w:lang w:val="en-US"/>
-        </w:rPr>
-        <w:t>Gdevelop</w:t>
-      </w:r>
-      <w:proofErr w:type="spellEnd"/>
-    </w:p>
-    <w:p>
-      <w:pPr>
-        <w:pStyle w:val="Ttulo4"/>
-        <w:rPr>
-          <w:lang w:val="en-US"/>
-        </w:rPr>
-      </w:pPr>
-      <w:r>
-        <w:rPr>
-          <w:lang w:val="en-US"/>
-        </w:rPr>
-        <w:t>Game Maker</w:t>
-      </w:r>
-    </w:p>
-    <w:p>
-      <w:pPr>
-        <w:pStyle w:val="Ttulo4"/>
-      </w:pPr>
-      <w:proofErr w:type="spellStart"/>
-      <w:r>
-        <w:t>Construct</w:t>
-      </w:r>
-      <w:proofErr w:type="spellEnd"/>
-      <w:r>
-        <w:t xml:space="preserve"> 2</w:t>
-      </w:r>
-    </w:p>
-    <w:p>
-      <w:pPr>
-        <w:pStyle w:val="Ttulo4"/>
-      </w:pPr>
-      <w:r>
-        <w:t>Puntuación</w:t>
-      </w:r>
-    </w:p>
-    <w:p/>
-    <w:p>
-      <w:pPr>
-        <w:pStyle w:val="Ttulo3"/>
-      </w:pPr>
-      <w:proofErr w:type="spellStart"/>
-      <w:r>
-        <w:t>Add-ons</w:t>
-      </w:r>
-      <w:proofErr w:type="spellEnd"/>
-      <w:r>
-        <w:t xml:space="preserve"> y </w:t>
-      </w:r>
-      <w:proofErr w:type="spellStart"/>
-      <w:r>
-        <w:t>plug-ins</w:t>
-      </w:r>
-      <w:proofErr w:type="spellEnd"/>
-    </w:p>
-    <w:p>
-      <w:pPr>
-        <w:pStyle w:val="Ttulo4"/>
-        <w:rPr>
-          <w:lang w:val="en-US"/>
-        </w:rPr>
-      </w:pPr>
-      <w:r>
-        <w:rPr>
-          <w:lang w:val="en-US"/>
-        </w:rPr>
-        <w:t>Click Team Fusion</w:t>
-      </w:r>
     </w:p>
     <w:p>
       <w:proofErr w:type="spellStart"/>
@@ -3141,621 +3723,56 @@
         <w:rPr>
           <w:lang w:val="en-US"/>
         </w:rPr>
+        <w:t>Gdevelop</w:t>
+      </w:r>
+      <w:proofErr w:type="spellEnd"/>
+    </w:p>
+    <w:p>
+      <w:proofErr w:type="spellStart"/>
+      <w:r>
+        <w:t>Gdvelop</w:t>
+      </w:r>
+      <w:proofErr w:type="spellEnd"/>
+      <w:r>
+        <w:t xml:space="preserve"> se encuentra en constante desarrollo y el equipo </w:t>
+      </w:r>
+      <w:r>
+        <w:t>responsable ésta en trabajando en todo momento en la creación de nuevas funcionalidades.</w:t>
+      </w:r>
+    </w:p>
+    <w:p>
+      <w:r>
         <w:lastRenderedPageBreak/>
-        <w:t>Gdevelop</w:t>
-      </w:r>
-      <w:proofErr w:type="spellEnd"/>
-    </w:p>
-    <w:p>
-      <w:pPr>
-        <w:pStyle w:val="Ttulo4"/>
-        <w:rPr>
-          <w:lang w:val="en-US"/>
-        </w:rPr>
-      </w:pPr>
-      <w:r>
-        <w:rPr>
-          <w:lang w:val="en-US"/>
-        </w:rPr>
-        <w:t>Game Maker</w:t>
-      </w:r>
-    </w:p>
-    <w:p>
-      <w:pPr>
-        <w:pStyle w:val="Ttulo4"/>
-      </w:pPr>
-      <w:proofErr w:type="spellStart"/>
-      <w:r>
-        <w:t>Construct</w:t>
-      </w:r>
-      <w:proofErr w:type="spellEnd"/>
-      <w:r>
-        <w:t xml:space="preserve"> 2</w:t>
-      </w:r>
-    </w:p>
-    <w:p>
-      <w:pPr>
-        <w:pStyle w:val="Ttulo4"/>
-      </w:pPr>
-      <w:r>
-        <w:t>Puntuación</w:t>
-      </w:r>
-    </w:p>
-    <w:tbl>
-      <w:tblPr>
-        <w:tblStyle w:val="Tabladecuadrcula4-nfasis2"/>
-        <w:tblW w:w="0" w:type="auto"/>
-        <w:tblLook w:val="04A0" w:firstRow="1" w:lastRow="0" w:firstColumn="1" w:lastColumn="0" w:noHBand="0" w:noVBand="1"/>
-      </w:tblPr>
-      <w:tblGrid>
-        <w:gridCol w:w="4247"/>
-        <w:gridCol w:w="4247"/>
-      </w:tblGrid>
-      <w:tr>
-        <w:trPr>
-          <w:cnfStyle w:val="100000000000" w:firstRow="1" w:lastRow="0" w:firstColumn="0" w:lastColumn="0" w:oddVBand="0" w:evenVBand="0" w:oddHBand="0" w:evenHBand="0" w:firstRowFirstColumn="0" w:firstRowLastColumn="0" w:lastRowFirstColumn="0" w:lastRowLastColumn="0"/>
-        </w:trPr>
-        <w:tc>
-          <w:tcPr>
-            <w:cnfStyle w:val="001000000000" w:firstRow="0" w:lastRow="0" w:firstColumn="1" w:lastColumn="0" w:oddVBand="0" w:evenVBand="0" w:oddHBand="0" w:evenHBand="0" w:firstRowFirstColumn="0" w:firstRowLastColumn="0" w:lastRowFirstColumn="0" w:lastRowLastColumn="0"/>
-            <w:tcW w:w="8494" w:type="dxa"/>
-            <w:gridSpan w:val="2"/>
-          </w:tcPr>
-          <w:p>
-            <w:pPr>
-              <w:jc w:val="center"/>
-            </w:pPr>
-            <w:r>
-              <w:t>Puntuación Estado</w:t>
-            </w:r>
-          </w:p>
-        </w:tc>
-      </w:tr>
-      <w:tr>
-        <w:trPr>
-          <w:cnfStyle w:val="000000100000" w:firstRow="0" w:lastRow="0" w:firstColumn="0" w:lastColumn="0" w:oddVBand="0" w:evenVBand="0" w:oddHBand="1" w:evenHBand="0" w:firstRowFirstColumn="0" w:firstRowLastColumn="0" w:lastRowFirstColumn="0" w:lastRowLastColumn="0"/>
-        </w:trPr>
-        <w:tc>
-          <w:tcPr>
-            <w:cnfStyle w:val="001000000000" w:firstRow="0" w:lastRow="0" w:firstColumn="1" w:lastColumn="0" w:oddVBand="0" w:evenVBand="0" w:oddHBand="0" w:evenHBand="0" w:firstRowFirstColumn="0" w:firstRowLastColumn="0" w:lastRowFirstColumn="0" w:lastRowLastColumn="0"/>
-            <w:tcW w:w="4247" w:type="dxa"/>
-          </w:tcPr>
-          <w:p>
-            <w:pPr>
-              <w:jc w:val="center"/>
-            </w:pPr>
-            <w:proofErr w:type="spellStart"/>
-            <w:r>
-              <w:t>Click</w:t>
-            </w:r>
-            <w:proofErr w:type="spellEnd"/>
-            <w:r>
-              <w:t xml:space="preserve"> </w:t>
-            </w:r>
-            <w:proofErr w:type="spellStart"/>
-            <w:r>
-              <w:t>Team</w:t>
-            </w:r>
-            <w:proofErr w:type="spellEnd"/>
-            <w:r>
-              <w:t xml:space="preserve"> </w:t>
-            </w:r>
-            <w:proofErr w:type="spellStart"/>
-            <w:r>
-              <w:t>Fusion</w:t>
-            </w:r>
-            <w:proofErr w:type="spellEnd"/>
-          </w:p>
-        </w:tc>
-        <w:tc>
-          <w:tcPr>
-            <w:tcW w:w="4247" w:type="dxa"/>
-          </w:tcPr>
-          <w:p>
-            <w:pPr>
-              <w:jc w:val="center"/>
-              <w:cnfStyle w:val="000000100000" w:firstRow="0" w:lastRow="0" w:firstColumn="0" w:lastColumn="0" w:oddVBand="0" w:evenVBand="0" w:oddHBand="1" w:evenHBand="0" w:firstRowFirstColumn="0" w:firstRowLastColumn="0" w:lastRowFirstColumn="0" w:lastRowLastColumn="0"/>
-            </w:pPr>
-            <w:r>
-              <w:t>2</w:t>
-            </w:r>
-          </w:p>
-        </w:tc>
-      </w:tr>
-      <w:tr>
-        <w:tc>
-          <w:tcPr>
-            <w:cnfStyle w:val="001000000000" w:firstRow="0" w:lastRow="0" w:firstColumn="1" w:lastColumn="0" w:oddVBand="0" w:evenVBand="0" w:oddHBand="0" w:evenHBand="0" w:firstRowFirstColumn="0" w:firstRowLastColumn="0" w:lastRowFirstColumn="0" w:lastRowLastColumn="0"/>
-            <w:tcW w:w="4247" w:type="dxa"/>
-          </w:tcPr>
-          <w:p>
-            <w:proofErr w:type="spellStart"/>
-            <w:r>
-              <w:t>Gdevelop</w:t>
-            </w:r>
-            <w:proofErr w:type="spellEnd"/>
-          </w:p>
-        </w:tc>
-        <w:tc>
-          <w:tcPr>
-            <w:tcW w:w="4247" w:type="dxa"/>
-          </w:tcPr>
-          <w:p>
-            <w:pPr>
-              <w:cnfStyle w:val="000000000000" w:firstRow="0" w:lastRow="0" w:firstColumn="0" w:lastColumn="0" w:oddVBand="0" w:evenVBand="0" w:oddHBand="0" w:evenHBand="0" w:firstRowFirstColumn="0" w:firstRowLastColumn="0" w:lastRowFirstColumn="0" w:lastRowLastColumn="0"/>
-            </w:pPr>
-          </w:p>
-        </w:tc>
-      </w:tr>
-      <w:tr>
-        <w:trPr>
-          <w:cnfStyle w:val="000000100000" w:firstRow="0" w:lastRow="0" w:firstColumn="0" w:lastColumn="0" w:oddVBand="0" w:evenVBand="0" w:oddHBand="1" w:evenHBand="0" w:firstRowFirstColumn="0" w:firstRowLastColumn="0" w:lastRowFirstColumn="0" w:lastRowLastColumn="0"/>
-        </w:trPr>
-        <w:tc>
-          <w:tcPr>
-            <w:cnfStyle w:val="001000000000" w:firstRow="0" w:lastRow="0" w:firstColumn="1" w:lastColumn="0" w:oddVBand="0" w:evenVBand="0" w:oddHBand="0" w:evenHBand="0" w:firstRowFirstColumn="0" w:firstRowLastColumn="0" w:lastRowFirstColumn="0" w:lastRowLastColumn="0"/>
-            <w:tcW w:w="4247" w:type="dxa"/>
-          </w:tcPr>
-          <w:p>
-            <w:proofErr w:type="spellStart"/>
-            <w:r>
-              <w:t>Game</w:t>
-            </w:r>
-            <w:proofErr w:type="spellEnd"/>
-            <w:r>
-              <w:t xml:space="preserve"> </w:t>
-            </w:r>
-            <w:proofErr w:type="spellStart"/>
-            <w:r>
-              <w:t>Maker</w:t>
-            </w:r>
-            <w:proofErr w:type="spellEnd"/>
-          </w:p>
-        </w:tc>
-        <w:tc>
-          <w:tcPr>
-            <w:tcW w:w="4247" w:type="dxa"/>
-          </w:tcPr>
-          <w:p>
-            <w:pPr>
-              <w:cnfStyle w:val="000000100000" w:firstRow="0" w:lastRow="0" w:firstColumn="0" w:lastColumn="0" w:oddVBand="0" w:evenVBand="0" w:oddHBand="1" w:evenHBand="0" w:firstRowFirstColumn="0" w:firstRowLastColumn="0" w:lastRowFirstColumn="0" w:lastRowLastColumn="0"/>
-            </w:pPr>
-          </w:p>
-        </w:tc>
-      </w:tr>
-      <w:tr>
-        <w:tc>
-          <w:tcPr>
-            <w:cnfStyle w:val="001000000000" w:firstRow="0" w:lastRow="0" w:firstColumn="1" w:lastColumn="0" w:oddVBand="0" w:evenVBand="0" w:oddHBand="0" w:evenHBand="0" w:firstRowFirstColumn="0" w:firstRowLastColumn="0" w:lastRowFirstColumn="0" w:lastRowLastColumn="0"/>
-            <w:tcW w:w="4247" w:type="dxa"/>
-          </w:tcPr>
-          <w:p>
-            <w:proofErr w:type="spellStart"/>
-            <w:r>
-              <w:t>Construct</w:t>
-            </w:r>
-            <w:proofErr w:type="spellEnd"/>
-            <w:r>
-              <w:t xml:space="preserve"> 2</w:t>
-            </w:r>
-          </w:p>
-        </w:tc>
-        <w:tc>
-          <w:tcPr>
-            <w:tcW w:w="4247" w:type="dxa"/>
-          </w:tcPr>
-          <w:p>
-            <w:pPr>
-              <w:cnfStyle w:val="000000000000" w:firstRow="0" w:lastRow="0" w:firstColumn="0" w:lastColumn="0" w:oddVBand="0" w:evenVBand="0" w:oddHBand="0" w:evenHBand="0" w:firstRowFirstColumn="0" w:firstRowLastColumn="0" w:lastRowFirstColumn="0" w:lastRowLastColumn="0"/>
-            </w:pPr>
-          </w:p>
-        </w:tc>
-      </w:tr>
-    </w:tbl>
-    <w:p/>
-    <w:tbl>
-      <w:tblPr>
-        <w:tblStyle w:val="Tabladecuadrcula4-nfasis2"/>
-        <w:tblW w:w="0" w:type="auto"/>
-        <w:tblLook w:val="04A0" w:firstRow="1" w:lastRow="0" w:firstColumn="1" w:lastColumn="0" w:noHBand="0" w:noVBand="1"/>
-      </w:tblPr>
-      <w:tblGrid>
-        <w:gridCol w:w="4247"/>
-        <w:gridCol w:w="4247"/>
-      </w:tblGrid>
-      <w:tr>
-        <w:trPr>
-          <w:cnfStyle w:val="100000000000" w:firstRow="1" w:lastRow="0" w:firstColumn="0" w:lastColumn="0" w:oddVBand="0" w:evenVBand="0" w:oddHBand="0" w:evenHBand="0" w:firstRowFirstColumn="0" w:firstRowLastColumn="0" w:lastRowFirstColumn="0" w:lastRowLastColumn="0"/>
-        </w:trPr>
-        <w:tc>
-          <w:tcPr>
-            <w:cnfStyle w:val="001000000000" w:firstRow="0" w:lastRow="0" w:firstColumn="1" w:lastColumn="0" w:oddVBand="0" w:evenVBand="0" w:oddHBand="0" w:evenHBand="0" w:firstRowFirstColumn="0" w:firstRowLastColumn="0" w:lastRowFirstColumn="0" w:lastRowLastColumn="0"/>
-            <w:tcW w:w="8494" w:type="dxa"/>
-            <w:gridSpan w:val="2"/>
-          </w:tcPr>
-          <w:p>
-            <w:pPr>
-              <w:jc w:val="center"/>
-            </w:pPr>
-            <w:r>
-              <w:t>Puntuación frecuencia de actualizaciones</w:t>
-            </w:r>
-          </w:p>
-        </w:tc>
-      </w:tr>
-      <w:tr>
-        <w:trPr>
-          <w:cnfStyle w:val="000000100000" w:firstRow="0" w:lastRow="0" w:firstColumn="0" w:lastColumn="0" w:oddVBand="0" w:evenVBand="0" w:oddHBand="1" w:evenHBand="0" w:firstRowFirstColumn="0" w:firstRowLastColumn="0" w:lastRowFirstColumn="0" w:lastRowLastColumn="0"/>
-        </w:trPr>
-        <w:tc>
-          <w:tcPr>
-            <w:cnfStyle w:val="001000000000" w:firstRow="0" w:lastRow="0" w:firstColumn="1" w:lastColumn="0" w:oddVBand="0" w:evenVBand="0" w:oddHBand="0" w:evenHBand="0" w:firstRowFirstColumn="0" w:firstRowLastColumn="0" w:lastRowFirstColumn="0" w:lastRowLastColumn="0"/>
-            <w:tcW w:w="4247" w:type="dxa"/>
-          </w:tcPr>
-          <w:p>
-            <w:pPr>
-              <w:jc w:val="center"/>
-            </w:pPr>
-            <w:proofErr w:type="spellStart"/>
-            <w:r>
-              <w:t>Click</w:t>
-            </w:r>
-            <w:proofErr w:type="spellEnd"/>
-            <w:r>
-              <w:t xml:space="preserve"> </w:t>
-            </w:r>
-            <w:proofErr w:type="spellStart"/>
-            <w:r>
-              <w:t>Team</w:t>
-            </w:r>
-            <w:proofErr w:type="spellEnd"/>
-            <w:r>
-              <w:t xml:space="preserve"> </w:t>
-            </w:r>
-            <w:proofErr w:type="spellStart"/>
-            <w:r>
-              <w:t>Fusion</w:t>
-            </w:r>
-            <w:proofErr w:type="spellEnd"/>
-          </w:p>
-        </w:tc>
-        <w:tc>
-          <w:tcPr>
-            <w:tcW w:w="4247" w:type="dxa"/>
-          </w:tcPr>
-          <w:p>
-            <w:pPr>
-              <w:jc w:val="center"/>
-              <w:cnfStyle w:val="000000100000" w:firstRow="0" w:lastRow="0" w:firstColumn="0" w:lastColumn="0" w:oddVBand="0" w:evenVBand="0" w:oddHBand="1" w:evenHBand="0" w:firstRowFirstColumn="0" w:firstRowLastColumn="0" w:lastRowFirstColumn="0" w:lastRowLastColumn="0"/>
-            </w:pPr>
-            <w:r>
-              <w:t>0.5</w:t>
-            </w:r>
-          </w:p>
-        </w:tc>
-      </w:tr>
-      <w:tr>
-        <w:tc>
-          <w:tcPr>
-            <w:cnfStyle w:val="001000000000" w:firstRow="0" w:lastRow="0" w:firstColumn="1" w:lastColumn="0" w:oddVBand="0" w:evenVBand="0" w:oddHBand="0" w:evenHBand="0" w:firstRowFirstColumn="0" w:firstRowLastColumn="0" w:lastRowFirstColumn="0" w:lastRowLastColumn="0"/>
-            <w:tcW w:w="4247" w:type="dxa"/>
-          </w:tcPr>
-          <w:p>
-            <w:proofErr w:type="spellStart"/>
-            <w:r>
-              <w:t>Gdevelop</w:t>
-            </w:r>
-            <w:proofErr w:type="spellEnd"/>
-          </w:p>
-        </w:tc>
-        <w:tc>
-          <w:tcPr>
-            <w:tcW w:w="4247" w:type="dxa"/>
-          </w:tcPr>
-          <w:p>
-            <w:pPr>
-              <w:cnfStyle w:val="000000000000" w:firstRow="0" w:lastRow="0" w:firstColumn="0" w:lastColumn="0" w:oddVBand="0" w:evenVBand="0" w:oddHBand="0" w:evenHBand="0" w:firstRowFirstColumn="0" w:firstRowLastColumn="0" w:lastRowFirstColumn="0" w:lastRowLastColumn="0"/>
-            </w:pPr>
-          </w:p>
-        </w:tc>
-      </w:tr>
-      <w:tr>
-        <w:trPr>
-          <w:cnfStyle w:val="000000100000" w:firstRow="0" w:lastRow="0" w:firstColumn="0" w:lastColumn="0" w:oddVBand="0" w:evenVBand="0" w:oddHBand="1" w:evenHBand="0" w:firstRowFirstColumn="0" w:firstRowLastColumn="0" w:lastRowFirstColumn="0" w:lastRowLastColumn="0"/>
-        </w:trPr>
-        <w:tc>
-          <w:tcPr>
-            <w:cnfStyle w:val="001000000000" w:firstRow="0" w:lastRow="0" w:firstColumn="1" w:lastColumn="0" w:oddVBand="0" w:evenVBand="0" w:oddHBand="0" w:evenHBand="0" w:firstRowFirstColumn="0" w:firstRowLastColumn="0" w:lastRowFirstColumn="0" w:lastRowLastColumn="0"/>
-            <w:tcW w:w="4247" w:type="dxa"/>
-          </w:tcPr>
-          <w:p>
-            <w:proofErr w:type="spellStart"/>
-            <w:r>
-              <w:t>Game</w:t>
-            </w:r>
-            <w:proofErr w:type="spellEnd"/>
-            <w:r>
-              <w:t xml:space="preserve"> </w:t>
-            </w:r>
-            <w:proofErr w:type="spellStart"/>
-            <w:r>
-              <w:t>Maker</w:t>
-            </w:r>
-            <w:proofErr w:type="spellEnd"/>
-          </w:p>
-        </w:tc>
-        <w:tc>
-          <w:tcPr>
-            <w:tcW w:w="4247" w:type="dxa"/>
-          </w:tcPr>
-          <w:p>
-            <w:pPr>
-              <w:cnfStyle w:val="000000100000" w:firstRow="0" w:lastRow="0" w:firstColumn="0" w:lastColumn="0" w:oddVBand="0" w:evenVBand="0" w:oddHBand="1" w:evenHBand="0" w:firstRowFirstColumn="0" w:firstRowLastColumn="0" w:lastRowFirstColumn="0" w:lastRowLastColumn="0"/>
-            </w:pPr>
-          </w:p>
-        </w:tc>
-      </w:tr>
-      <w:tr>
-        <w:tc>
-          <w:tcPr>
-            <w:cnfStyle w:val="001000000000" w:firstRow="0" w:lastRow="0" w:firstColumn="1" w:lastColumn="0" w:oddVBand="0" w:evenVBand="0" w:oddHBand="0" w:evenHBand="0" w:firstRowFirstColumn="0" w:firstRowLastColumn="0" w:lastRowFirstColumn="0" w:lastRowLastColumn="0"/>
-            <w:tcW w:w="4247" w:type="dxa"/>
-          </w:tcPr>
-          <w:p>
-            <w:proofErr w:type="spellStart"/>
-            <w:r>
-              <w:t>Construct</w:t>
-            </w:r>
-            <w:proofErr w:type="spellEnd"/>
-            <w:r>
-              <w:t xml:space="preserve"> 2</w:t>
-            </w:r>
-          </w:p>
-        </w:tc>
-        <w:tc>
-          <w:tcPr>
-            <w:tcW w:w="4247" w:type="dxa"/>
-          </w:tcPr>
-          <w:p>
-            <w:pPr>
-              <w:cnfStyle w:val="000000000000" w:firstRow="0" w:lastRow="0" w:firstColumn="0" w:lastColumn="0" w:oddVBand="0" w:evenVBand="0" w:oddHBand="0" w:evenHBand="0" w:firstRowFirstColumn="0" w:firstRowLastColumn="0" w:lastRowFirstColumn="0" w:lastRowLastColumn="0"/>
-            </w:pPr>
-          </w:p>
-        </w:tc>
-      </w:tr>
-    </w:tbl>
-    <w:p/>
-    <w:tbl>
-      <w:tblPr>
-        <w:tblStyle w:val="Tabladecuadrcula4-nfasis2"/>
-        <w:tblW w:w="0" w:type="auto"/>
-        <w:tblLook w:val="04A0" w:firstRow="1" w:lastRow="0" w:firstColumn="1" w:lastColumn="0" w:noHBand="0" w:noVBand="1"/>
-      </w:tblPr>
-      <w:tblGrid>
-        <w:gridCol w:w="4247"/>
-        <w:gridCol w:w="4247"/>
-      </w:tblGrid>
-      <w:tr>
-        <w:trPr>
-          <w:cnfStyle w:val="100000000000" w:firstRow="1" w:lastRow="0" w:firstColumn="0" w:lastColumn="0" w:oddVBand="0" w:evenVBand="0" w:oddHBand="0" w:evenHBand="0" w:firstRowFirstColumn="0" w:firstRowLastColumn="0" w:lastRowFirstColumn="0" w:lastRowLastColumn="0"/>
-        </w:trPr>
-        <w:tc>
-          <w:tcPr>
-            <w:cnfStyle w:val="001000000000" w:firstRow="0" w:lastRow="0" w:firstColumn="1" w:lastColumn="0" w:oddVBand="0" w:evenVBand="0" w:oddHBand="0" w:evenHBand="0" w:firstRowFirstColumn="0" w:firstRowLastColumn="0" w:lastRowFirstColumn="0" w:lastRowLastColumn="0"/>
-            <w:tcW w:w="8494" w:type="dxa"/>
-            <w:gridSpan w:val="2"/>
-          </w:tcPr>
-          <w:p>
-            <w:pPr>
-              <w:jc w:val="center"/>
-            </w:pPr>
-            <w:r>
-              <w:t>Fecha desde la última actualización</w:t>
-            </w:r>
-          </w:p>
-        </w:tc>
-      </w:tr>
-      <w:tr>
-        <w:trPr>
-          <w:cnfStyle w:val="000000100000" w:firstRow="0" w:lastRow="0" w:firstColumn="0" w:lastColumn="0" w:oddVBand="0" w:evenVBand="0" w:oddHBand="1" w:evenHBand="0" w:firstRowFirstColumn="0" w:firstRowLastColumn="0" w:lastRowFirstColumn="0" w:lastRowLastColumn="0"/>
-        </w:trPr>
-        <w:tc>
-          <w:tcPr>
-            <w:cnfStyle w:val="001000000000" w:firstRow="0" w:lastRow="0" w:firstColumn="1" w:lastColumn="0" w:oddVBand="0" w:evenVBand="0" w:oddHBand="0" w:evenHBand="0" w:firstRowFirstColumn="0" w:firstRowLastColumn="0" w:lastRowFirstColumn="0" w:lastRowLastColumn="0"/>
-            <w:tcW w:w="4247" w:type="dxa"/>
-          </w:tcPr>
-          <w:p>
-            <w:pPr>
-              <w:jc w:val="center"/>
-            </w:pPr>
-            <w:proofErr w:type="spellStart"/>
-            <w:r>
-              <w:t>Click</w:t>
-            </w:r>
-            <w:proofErr w:type="spellEnd"/>
-            <w:r>
-              <w:t xml:space="preserve"> </w:t>
-            </w:r>
-            <w:proofErr w:type="spellStart"/>
-            <w:r>
-              <w:t>Team</w:t>
-            </w:r>
-            <w:proofErr w:type="spellEnd"/>
-            <w:r>
-              <w:t xml:space="preserve"> </w:t>
-            </w:r>
-            <w:proofErr w:type="spellStart"/>
-            <w:r>
-              <w:t>Fusion</w:t>
-            </w:r>
-            <w:proofErr w:type="spellEnd"/>
-          </w:p>
-        </w:tc>
-        <w:tc>
-          <w:tcPr>
-            <w:tcW w:w="4247" w:type="dxa"/>
-          </w:tcPr>
-          <w:p>
-            <w:pPr>
-              <w:jc w:val="center"/>
-              <w:cnfStyle w:val="000000100000" w:firstRow="0" w:lastRow="0" w:firstColumn="0" w:lastColumn="0" w:oddVBand="0" w:evenVBand="0" w:oddHBand="1" w:evenHBand="0" w:firstRowFirstColumn="0" w:firstRowLastColumn="0" w:lastRowFirstColumn="0" w:lastRowLastColumn="0"/>
-            </w:pPr>
-            <w:r>
-              <w:t>0.5</w:t>
-            </w:r>
-          </w:p>
-        </w:tc>
-      </w:tr>
-      <w:tr>
-        <w:tc>
-          <w:tcPr>
-            <w:cnfStyle w:val="001000000000" w:firstRow="0" w:lastRow="0" w:firstColumn="1" w:lastColumn="0" w:oddVBand="0" w:evenVBand="0" w:oddHBand="0" w:evenHBand="0" w:firstRowFirstColumn="0" w:firstRowLastColumn="0" w:lastRowFirstColumn="0" w:lastRowLastColumn="0"/>
-            <w:tcW w:w="4247" w:type="dxa"/>
-          </w:tcPr>
-          <w:p>
-            <w:proofErr w:type="spellStart"/>
-            <w:r>
-              <w:t>Gdevelop</w:t>
-            </w:r>
-            <w:proofErr w:type="spellEnd"/>
-          </w:p>
-        </w:tc>
-        <w:tc>
-          <w:tcPr>
-            <w:tcW w:w="4247" w:type="dxa"/>
-          </w:tcPr>
-          <w:p>
-            <w:pPr>
-              <w:cnfStyle w:val="000000000000" w:firstRow="0" w:lastRow="0" w:firstColumn="0" w:lastColumn="0" w:oddVBand="0" w:evenVBand="0" w:oddHBand="0" w:evenHBand="0" w:firstRowFirstColumn="0" w:firstRowLastColumn="0" w:lastRowFirstColumn="0" w:lastRowLastColumn="0"/>
-            </w:pPr>
-          </w:p>
-        </w:tc>
-      </w:tr>
-      <w:tr>
-        <w:trPr>
-          <w:cnfStyle w:val="000000100000" w:firstRow="0" w:lastRow="0" w:firstColumn="0" w:lastColumn="0" w:oddVBand="0" w:evenVBand="0" w:oddHBand="1" w:evenHBand="0" w:firstRowFirstColumn="0" w:firstRowLastColumn="0" w:lastRowFirstColumn="0" w:lastRowLastColumn="0"/>
-        </w:trPr>
-        <w:tc>
-          <w:tcPr>
-            <w:cnfStyle w:val="001000000000" w:firstRow="0" w:lastRow="0" w:firstColumn="1" w:lastColumn="0" w:oddVBand="0" w:evenVBand="0" w:oddHBand="0" w:evenHBand="0" w:firstRowFirstColumn="0" w:firstRowLastColumn="0" w:lastRowFirstColumn="0" w:lastRowLastColumn="0"/>
-            <w:tcW w:w="4247" w:type="dxa"/>
-          </w:tcPr>
-          <w:p>
-            <w:proofErr w:type="spellStart"/>
-            <w:r>
-              <w:t>Game</w:t>
-            </w:r>
-            <w:proofErr w:type="spellEnd"/>
-            <w:r>
-              <w:t xml:space="preserve"> </w:t>
-            </w:r>
-            <w:proofErr w:type="spellStart"/>
-            <w:r>
-              <w:t>Maker</w:t>
-            </w:r>
-            <w:proofErr w:type="spellEnd"/>
-          </w:p>
-        </w:tc>
-        <w:tc>
-          <w:tcPr>
-            <w:tcW w:w="4247" w:type="dxa"/>
-          </w:tcPr>
-          <w:p>
-            <w:pPr>
-              <w:cnfStyle w:val="000000100000" w:firstRow="0" w:lastRow="0" w:firstColumn="0" w:lastColumn="0" w:oddVBand="0" w:evenVBand="0" w:oddHBand="1" w:evenHBand="0" w:firstRowFirstColumn="0" w:firstRowLastColumn="0" w:lastRowFirstColumn="0" w:lastRowLastColumn="0"/>
-            </w:pPr>
-          </w:p>
-        </w:tc>
-      </w:tr>
-      <w:tr>
-        <w:tc>
-          <w:tcPr>
-            <w:cnfStyle w:val="001000000000" w:firstRow="0" w:lastRow="0" w:firstColumn="1" w:lastColumn="0" w:oddVBand="0" w:evenVBand="0" w:oddHBand="0" w:evenHBand="0" w:firstRowFirstColumn="0" w:firstRowLastColumn="0" w:lastRowFirstColumn="0" w:lastRowLastColumn="0"/>
-            <w:tcW w:w="4247" w:type="dxa"/>
-          </w:tcPr>
-          <w:p>
-            <w:proofErr w:type="spellStart"/>
-            <w:r>
-              <w:t>Construct</w:t>
-            </w:r>
-            <w:proofErr w:type="spellEnd"/>
-            <w:r>
-              <w:t xml:space="preserve"> 2</w:t>
-            </w:r>
-          </w:p>
-        </w:tc>
-        <w:tc>
-          <w:tcPr>
-            <w:tcW w:w="4247" w:type="dxa"/>
-          </w:tcPr>
-          <w:p>
-            <w:pPr>
-              <w:cnfStyle w:val="000000000000" w:firstRow="0" w:lastRow="0" w:firstColumn="0" w:lastColumn="0" w:oddVBand="0" w:evenVBand="0" w:oddHBand="0" w:evenHBand="0" w:firstRowFirstColumn="0" w:firstRowLastColumn="0" w:lastRowFirstColumn="0" w:lastRowLastColumn="0"/>
-            </w:pPr>
-          </w:p>
-        </w:tc>
-      </w:tr>
-    </w:tbl>
-    <w:p/>
-    <w:p>
-      <w:pPr>
-        <w:pStyle w:val="Ttulo2"/>
-      </w:pPr>
-      <w:r>
-        <w:t xml:space="preserve">Criterio 9: Requerimientos y requisitos de los juegos.  </w:t>
-      </w:r>
-    </w:p>
-    <w:p>
-      <w:pPr>
-        <w:pStyle w:val="Ttulo3"/>
-      </w:pPr>
-      <w:r>
-        <w:t>Requisitos de instalación.</w:t>
-      </w:r>
-    </w:p>
-    <w:p>
-      <w:pPr>
-        <w:pStyle w:val="Ttulo3"/>
-      </w:pPr>
-      <w:r>
-        <w:t xml:space="preserve">Posibilidades de exportación: </w:t>
-      </w:r>
-      <w:r>
-        <w:t>Sistemas operativos soportados</w:t>
-      </w:r>
-      <w:r>
-        <w:t>.</w:t>
-      </w:r>
-    </w:p>
-    <w:p>
-      <w:pPr>
-        <w:pStyle w:val="Ttulo4"/>
-      </w:pPr>
-      <w:proofErr w:type="spellStart"/>
-      <w:r>
-        <w:t>Click</w:t>
-      </w:r>
-      <w:proofErr w:type="spellEnd"/>
-      <w:r>
-        <w:t xml:space="preserve"> </w:t>
-      </w:r>
-      <w:proofErr w:type="spellStart"/>
-      <w:r>
-        <w:t>Team</w:t>
-      </w:r>
-      <w:proofErr w:type="spellEnd"/>
-      <w:r>
-        <w:t xml:space="preserve"> </w:t>
-      </w:r>
-      <w:proofErr w:type="spellStart"/>
-      <w:r>
-        <w:t>Fusion</w:t>
-      </w:r>
-      <w:proofErr w:type="spellEnd"/>
-    </w:p>
-    <w:p>
-      <w:r>
-        <w:t>Todos salvo Windows y HTML5 disponible con módulos independientes del programa base.</w:t>
+        <w:t xml:space="preserve">Desde la web oficial se puede acceder al panel de trabajo interno en </w:t>
+      </w:r>
+      <w:proofErr w:type="spellStart"/>
+      <w:r>
+        <w:t>Trello</w:t>
+      </w:r>
+      <w:proofErr w:type="spellEnd"/>
+      <w:r>
+        <w:t xml:space="preserve">* donde se puede ver las funciones y mejoras en las que están trabajando actualmente,  las ya implementadas, las que van a desarrollarse próximamente e ideas sobre próximas mejoras.  </w:t>
+      </w:r>
+    </w:p>
+    <w:p>
+      <w:r>
+        <w:t xml:space="preserve">//FOTO DE TRELLO DEL </w:t>
+      </w:r>
+      <w:hyperlink r:id="rId4" w:history="1">
+        <w:r>
+          <w:rPr>
+            <w:rStyle w:val="Hipervnculo"/>
+          </w:rPr>
+          <w:t>https://trello.com/b/qf0lM7k8/gdevelop-roadmap</w:t>
+        </w:r>
+      </w:hyperlink>
+      <w:r>
+        <w:t xml:space="preserve"> //</w:t>
+      </w:r>
+    </w:p>
+    <w:p>
+      <w:r>
+        <w:t xml:space="preserve">Con lo que no solo tenemos un flujo constante de actualizaciones, mejoras y corrección de errores, sino que también tenemos toda la información de las inminentes y futuras. </w:t>
       </w:r>
     </w:p>
     <w:tbl>
@@ -3772,6 +3789,826 @@
         <w:gridCol w:w="4247"/>
       </w:tblGrid>
       <w:tr>
+        <w:trPr>
+          <w:trHeight w:val="278"/>
+        </w:trPr>
+        <w:tc>
+          <w:tcPr>
+            <w:tcW w:w="4247" w:type="dxa"/>
+            <w:tcBorders>
+              <w:top w:val="single" w:sz="2" w:space="0" w:color="9CC2E5"/>
+              <w:bottom w:val="single" w:sz="2" w:space="0" w:color="9CC2E5"/>
+              <w:right w:val="single" w:sz="2" w:space="0" w:color="9CC2E5"/>
+            </w:tcBorders>
+            <w:shd w:val="clear" w:color="auto" w:fill="DEEAF6"/>
+            <w:tcMar>
+              <w:top w:w="0" w:type="dxa"/>
+              <w:left w:w="108" w:type="dxa"/>
+              <w:bottom w:w="0" w:type="dxa"/>
+              <w:right w:w="108" w:type="dxa"/>
+            </w:tcMar>
+          </w:tcPr>
+          <w:p>
+            <w:pPr>
+              <w:spacing w:after="0" w:line="240" w:lineRule="auto"/>
+              <w:rPr>
+                <w:b/>
+                <w:bCs/>
+              </w:rPr>
+            </w:pPr>
+            <w:r>
+              <w:rPr>
+                <w:b/>
+                <w:bCs/>
+              </w:rPr>
+              <w:t>Estado</w:t>
+            </w:r>
+          </w:p>
+        </w:tc>
+        <w:tc>
+          <w:tcPr>
+            <w:tcW w:w="4247" w:type="dxa"/>
+            <w:tcBorders>
+              <w:top w:val="single" w:sz="2" w:space="0" w:color="9CC2E5"/>
+              <w:left w:val="single" w:sz="2" w:space="0" w:color="9CC2E5"/>
+              <w:bottom w:val="single" w:sz="2" w:space="0" w:color="9CC2E5"/>
+            </w:tcBorders>
+            <w:shd w:val="clear" w:color="auto" w:fill="DEEAF6"/>
+            <w:tcMar>
+              <w:top w:w="0" w:type="dxa"/>
+              <w:left w:w="108" w:type="dxa"/>
+              <w:bottom w:w="0" w:type="dxa"/>
+              <w:right w:w="108" w:type="dxa"/>
+            </w:tcMar>
+          </w:tcPr>
+          <w:p>
+            <w:pPr>
+              <w:spacing w:after="0" w:line="240" w:lineRule="auto"/>
+            </w:pPr>
+            <w:r>
+              <w:t>Activo.</w:t>
+            </w:r>
+          </w:p>
+        </w:tc>
+      </w:tr>
+      <w:tr>
+        <w:tc>
+          <w:tcPr>
+            <w:tcW w:w="4247" w:type="dxa"/>
+            <w:tcBorders>
+              <w:top w:val="single" w:sz="2" w:space="0" w:color="9CC2E5"/>
+              <w:bottom w:val="single" w:sz="2" w:space="0" w:color="9CC2E5"/>
+              <w:right w:val="single" w:sz="2" w:space="0" w:color="9CC2E5"/>
+            </w:tcBorders>
+            <w:shd w:val="clear" w:color="auto" w:fill="auto"/>
+            <w:tcMar>
+              <w:top w:w="0" w:type="dxa"/>
+              <w:left w:w="108" w:type="dxa"/>
+              <w:bottom w:w="0" w:type="dxa"/>
+              <w:right w:w="108" w:type="dxa"/>
+            </w:tcMar>
+          </w:tcPr>
+          <w:p>
+            <w:pPr>
+              <w:spacing w:after="0" w:line="240" w:lineRule="auto"/>
+              <w:rPr>
+                <w:b/>
+                <w:bCs/>
+              </w:rPr>
+            </w:pPr>
+            <w:r>
+              <w:rPr>
+                <w:b/>
+                <w:bCs/>
+              </w:rPr>
+              <w:t>Última versión</w:t>
+            </w:r>
+          </w:p>
+        </w:tc>
+        <w:tc>
+          <w:tcPr>
+            <w:tcW w:w="4247" w:type="dxa"/>
+            <w:tcBorders>
+              <w:top w:val="single" w:sz="2" w:space="0" w:color="9CC2E5"/>
+              <w:left w:val="single" w:sz="2" w:space="0" w:color="9CC2E5"/>
+              <w:bottom w:val="single" w:sz="2" w:space="0" w:color="9CC2E5"/>
+            </w:tcBorders>
+            <w:shd w:val="clear" w:color="auto" w:fill="auto"/>
+            <w:tcMar>
+              <w:top w:w="0" w:type="dxa"/>
+              <w:left w:w="108" w:type="dxa"/>
+              <w:bottom w:w="0" w:type="dxa"/>
+              <w:right w:w="108" w:type="dxa"/>
+            </w:tcMar>
+          </w:tcPr>
+          <w:p>
+            <w:pPr>
+              <w:spacing w:after="0" w:line="240" w:lineRule="auto"/>
+            </w:pPr>
+            <w:r>
+              <w:t>4.0.94 Noviembre 2016</w:t>
+            </w:r>
+          </w:p>
+        </w:tc>
+      </w:tr>
+      <w:tr>
+        <w:tc>
+          <w:tcPr>
+            <w:tcW w:w="4247" w:type="dxa"/>
+            <w:tcBorders>
+              <w:top w:val="single" w:sz="2" w:space="0" w:color="9CC2E5"/>
+              <w:bottom w:val="single" w:sz="2" w:space="0" w:color="9CC2E5"/>
+              <w:right w:val="single" w:sz="2" w:space="0" w:color="9CC2E5"/>
+            </w:tcBorders>
+            <w:shd w:val="clear" w:color="auto" w:fill="auto"/>
+            <w:tcMar>
+              <w:top w:w="0" w:type="dxa"/>
+              <w:left w:w="108" w:type="dxa"/>
+              <w:bottom w:w="0" w:type="dxa"/>
+              <w:right w:w="108" w:type="dxa"/>
+            </w:tcMar>
+          </w:tcPr>
+          <w:p>
+            <w:pPr>
+              <w:spacing w:after="0" w:line="240" w:lineRule="auto"/>
+              <w:rPr>
+                <w:b/>
+                <w:bCs/>
+              </w:rPr>
+            </w:pPr>
+            <w:r>
+              <w:rPr>
+                <w:b/>
+                <w:bCs/>
+              </w:rPr>
+              <w:t>Frecuencia de actualizaciones</w:t>
+            </w:r>
+          </w:p>
+        </w:tc>
+        <w:tc>
+          <w:tcPr>
+            <w:tcW w:w="4247" w:type="dxa"/>
+            <w:tcBorders>
+              <w:top w:val="single" w:sz="2" w:space="0" w:color="9CC2E5"/>
+              <w:left w:val="single" w:sz="2" w:space="0" w:color="9CC2E5"/>
+              <w:bottom w:val="single" w:sz="2" w:space="0" w:color="9CC2E5"/>
+            </w:tcBorders>
+            <w:shd w:val="clear" w:color="auto" w:fill="auto"/>
+            <w:tcMar>
+              <w:top w:w="0" w:type="dxa"/>
+              <w:left w:w="108" w:type="dxa"/>
+              <w:bottom w:w="0" w:type="dxa"/>
+              <w:right w:w="108" w:type="dxa"/>
+            </w:tcMar>
+          </w:tcPr>
+          <w:p>
+            <w:pPr>
+              <w:spacing w:after="0" w:line="240" w:lineRule="auto"/>
+            </w:pPr>
+            <w:r>
+              <w:t>Constantes.</w:t>
+            </w:r>
+          </w:p>
+        </w:tc>
+      </w:tr>
+    </w:tbl>
+    <w:p/>
+    <w:p>
+      <w:pPr>
+        <w:pStyle w:val="Ttulo4"/>
+      </w:pPr>
+      <w:proofErr w:type="spellStart"/>
+      <w:r>
+        <w:t>Game</w:t>
+      </w:r>
+      <w:proofErr w:type="spellEnd"/>
+      <w:r>
+        <w:t xml:space="preserve"> </w:t>
+      </w:r>
+      <w:proofErr w:type="spellStart"/>
+      <w:r>
+        <w:t>Maker</w:t>
+      </w:r>
+      <w:proofErr w:type="spellEnd"/>
+    </w:p>
+    <w:p>
+      <w:pPr>
+        <w:pStyle w:val="Ttulo4"/>
+      </w:pPr>
+      <w:proofErr w:type="spellStart"/>
+      <w:r>
+        <w:t>Construct</w:t>
+      </w:r>
+      <w:proofErr w:type="spellEnd"/>
+      <w:r>
+        <w:t xml:space="preserve"> 2</w:t>
+      </w:r>
+    </w:p>
+    <w:p>
+      <w:pPr>
+        <w:pStyle w:val="Ttulo4"/>
+      </w:pPr>
+      <w:r>
+        <w:t>Puntuación</w:t>
+      </w:r>
+    </w:p>
+    <w:tbl>
+      <w:tblPr>
+        <w:tblStyle w:val="Tabladecuadrcula4-nfasis2"/>
+        <w:tblW w:w="0" w:type="auto"/>
+        <w:tblLook w:val="04A0" w:firstRow="1" w:lastRow="0" w:firstColumn="1" w:lastColumn="0" w:noHBand="0" w:noVBand="1"/>
+      </w:tblPr>
+      <w:tblGrid>
+        <w:gridCol w:w="4247"/>
+        <w:gridCol w:w="4247"/>
+      </w:tblGrid>
+      <w:tr>
+        <w:trPr>
+          <w:cnfStyle w:val="100000000000" w:firstRow="1" w:lastRow="0" w:firstColumn="0" w:lastColumn="0" w:oddVBand="0" w:evenVBand="0" w:oddHBand="0" w:evenHBand="0" w:firstRowFirstColumn="0" w:firstRowLastColumn="0" w:lastRowFirstColumn="0" w:lastRowLastColumn="0"/>
+        </w:trPr>
+        <w:tc>
+          <w:tcPr>
+            <w:cnfStyle w:val="001000000000" w:firstRow="0" w:lastRow="0" w:firstColumn="1" w:lastColumn="0" w:oddVBand="0" w:evenVBand="0" w:oddHBand="0" w:evenHBand="0" w:firstRowFirstColumn="0" w:firstRowLastColumn="0" w:lastRowFirstColumn="0" w:lastRowLastColumn="0"/>
+            <w:tcW w:w="8494" w:type="dxa"/>
+            <w:gridSpan w:val="2"/>
+          </w:tcPr>
+          <w:p>
+            <w:pPr>
+              <w:jc w:val="center"/>
+            </w:pPr>
+            <w:r>
+              <w:t>Puntuación Estado</w:t>
+            </w:r>
+          </w:p>
+        </w:tc>
+      </w:tr>
+      <w:tr>
+        <w:trPr>
+          <w:cnfStyle w:val="000000100000" w:firstRow="0" w:lastRow="0" w:firstColumn="0" w:lastColumn="0" w:oddVBand="0" w:evenVBand="0" w:oddHBand="1" w:evenHBand="0" w:firstRowFirstColumn="0" w:firstRowLastColumn="0" w:lastRowFirstColumn="0" w:lastRowLastColumn="0"/>
+        </w:trPr>
+        <w:tc>
+          <w:tcPr>
+            <w:cnfStyle w:val="001000000000" w:firstRow="0" w:lastRow="0" w:firstColumn="1" w:lastColumn="0" w:oddVBand="0" w:evenVBand="0" w:oddHBand="0" w:evenHBand="0" w:firstRowFirstColumn="0" w:firstRowLastColumn="0" w:lastRowFirstColumn="0" w:lastRowLastColumn="0"/>
+            <w:tcW w:w="4247" w:type="dxa"/>
+          </w:tcPr>
+          <w:p>
+            <w:pPr>
+              <w:jc w:val="center"/>
+            </w:pPr>
+            <w:proofErr w:type="spellStart"/>
+            <w:r>
+              <w:t>Click</w:t>
+            </w:r>
+            <w:proofErr w:type="spellEnd"/>
+            <w:r>
+              <w:t xml:space="preserve"> </w:t>
+            </w:r>
+            <w:proofErr w:type="spellStart"/>
+            <w:r>
+              <w:t>Team</w:t>
+            </w:r>
+            <w:proofErr w:type="spellEnd"/>
+            <w:r>
+              <w:t xml:space="preserve"> </w:t>
+            </w:r>
+            <w:proofErr w:type="spellStart"/>
+            <w:r>
+              <w:t>Fusion</w:t>
+            </w:r>
+            <w:proofErr w:type="spellEnd"/>
+          </w:p>
+        </w:tc>
+        <w:tc>
+          <w:tcPr>
+            <w:tcW w:w="4247" w:type="dxa"/>
+          </w:tcPr>
+          <w:p>
+            <w:pPr>
+              <w:jc w:val="center"/>
+              <w:cnfStyle w:val="000000100000" w:firstRow="0" w:lastRow="0" w:firstColumn="0" w:lastColumn="0" w:oddVBand="0" w:evenVBand="0" w:oddHBand="1" w:evenHBand="0" w:firstRowFirstColumn="0" w:firstRowLastColumn="0" w:lastRowFirstColumn="0" w:lastRowLastColumn="0"/>
+            </w:pPr>
+            <w:r>
+              <w:t>2</w:t>
+            </w:r>
+          </w:p>
+        </w:tc>
+      </w:tr>
+      <w:tr>
+        <w:tc>
+          <w:tcPr>
+            <w:cnfStyle w:val="001000000000" w:firstRow="0" w:lastRow="0" w:firstColumn="1" w:lastColumn="0" w:oddVBand="0" w:evenVBand="0" w:oddHBand="0" w:evenHBand="0" w:firstRowFirstColumn="0" w:firstRowLastColumn="0" w:lastRowFirstColumn="0" w:lastRowLastColumn="0"/>
+            <w:tcW w:w="4247" w:type="dxa"/>
+          </w:tcPr>
+          <w:p>
+            <w:proofErr w:type="spellStart"/>
+            <w:r>
+              <w:t>Gdevelop</w:t>
+            </w:r>
+            <w:proofErr w:type="spellEnd"/>
+          </w:p>
+        </w:tc>
+        <w:tc>
+          <w:tcPr>
+            <w:tcW w:w="4247" w:type="dxa"/>
+          </w:tcPr>
+          <w:p>
+            <w:pPr>
+              <w:jc w:val="center"/>
+              <w:cnfStyle w:val="000000000000" w:firstRow="0" w:lastRow="0" w:firstColumn="0" w:lastColumn="0" w:oddVBand="0" w:evenVBand="0" w:oddHBand="0" w:evenHBand="0" w:firstRowFirstColumn="0" w:firstRowLastColumn="0" w:lastRowFirstColumn="0" w:lastRowLastColumn="0"/>
+            </w:pPr>
+            <w:r>
+              <w:t>3</w:t>
+            </w:r>
+          </w:p>
+        </w:tc>
+      </w:tr>
+      <w:tr>
+        <w:trPr>
+          <w:cnfStyle w:val="000000100000" w:firstRow="0" w:lastRow="0" w:firstColumn="0" w:lastColumn="0" w:oddVBand="0" w:evenVBand="0" w:oddHBand="1" w:evenHBand="0" w:firstRowFirstColumn="0" w:firstRowLastColumn="0" w:lastRowFirstColumn="0" w:lastRowLastColumn="0"/>
+        </w:trPr>
+        <w:tc>
+          <w:tcPr>
+            <w:cnfStyle w:val="001000000000" w:firstRow="0" w:lastRow="0" w:firstColumn="1" w:lastColumn="0" w:oddVBand="0" w:evenVBand="0" w:oddHBand="0" w:evenHBand="0" w:firstRowFirstColumn="0" w:firstRowLastColumn="0" w:lastRowFirstColumn="0" w:lastRowLastColumn="0"/>
+            <w:tcW w:w="4247" w:type="dxa"/>
+          </w:tcPr>
+          <w:p>
+            <w:proofErr w:type="spellStart"/>
+            <w:r>
+              <w:t>Game</w:t>
+            </w:r>
+            <w:proofErr w:type="spellEnd"/>
+            <w:r>
+              <w:t xml:space="preserve"> </w:t>
+            </w:r>
+            <w:proofErr w:type="spellStart"/>
+            <w:r>
+              <w:t>Maker</w:t>
+            </w:r>
+            <w:proofErr w:type="spellEnd"/>
+          </w:p>
+        </w:tc>
+        <w:tc>
+          <w:tcPr>
+            <w:tcW w:w="4247" w:type="dxa"/>
+          </w:tcPr>
+          <w:p>
+            <w:pPr>
+              <w:cnfStyle w:val="000000100000" w:firstRow="0" w:lastRow="0" w:firstColumn="0" w:lastColumn="0" w:oddVBand="0" w:evenVBand="0" w:oddHBand="1" w:evenHBand="0" w:firstRowFirstColumn="0" w:firstRowLastColumn="0" w:lastRowFirstColumn="0" w:lastRowLastColumn="0"/>
+            </w:pPr>
+          </w:p>
+        </w:tc>
+      </w:tr>
+      <w:tr>
+        <w:tc>
+          <w:tcPr>
+            <w:cnfStyle w:val="001000000000" w:firstRow="0" w:lastRow="0" w:firstColumn="1" w:lastColumn="0" w:oddVBand="0" w:evenVBand="0" w:oddHBand="0" w:evenHBand="0" w:firstRowFirstColumn="0" w:firstRowLastColumn="0" w:lastRowFirstColumn="0" w:lastRowLastColumn="0"/>
+            <w:tcW w:w="4247" w:type="dxa"/>
+          </w:tcPr>
+          <w:p>
+            <w:proofErr w:type="spellStart"/>
+            <w:r>
+              <w:t>Construct</w:t>
+            </w:r>
+            <w:proofErr w:type="spellEnd"/>
+            <w:r>
+              <w:t xml:space="preserve"> 2</w:t>
+            </w:r>
+          </w:p>
+        </w:tc>
+        <w:tc>
+          <w:tcPr>
+            <w:tcW w:w="4247" w:type="dxa"/>
+          </w:tcPr>
+          <w:p>
+            <w:pPr>
+              <w:cnfStyle w:val="000000000000" w:firstRow="0" w:lastRow="0" w:firstColumn="0" w:lastColumn="0" w:oddVBand="0" w:evenVBand="0" w:oddHBand="0" w:evenHBand="0" w:firstRowFirstColumn="0" w:firstRowLastColumn="0" w:lastRowFirstColumn="0" w:lastRowLastColumn="0"/>
+            </w:pPr>
+          </w:p>
+        </w:tc>
+      </w:tr>
+    </w:tbl>
+    <w:p/>
+    <w:tbl>
+      <w:tblPr>
+        <w:tblStyle w:val="Tabladecuadrcula4-nfasis2"/>
+        <w:tblW w:w="0" w:type="auto"/>
+        <w:tblLook w:val="04A0" w:firstRow="1" w:lastRow="0" w:firstColumn="1" w:lastColumn="0" w:noHBand="0" w:noVBand="1"/>
+      </w:tblPr>
+      <w:tblGrid>
+        <w:gridCol w:w="4247"/>
+        <w:gridCol w:w="4247"/>
+      </w:tblGrid>
+      <w:tr>
+        <w:trPr>
+          <w:cnfStyle w:val="100000000000" w:firstRow="1" w:lastRow="0" w:firstColumn="0" w:lastColumn="0" w:oddVBand="0" w:evenVBand="0" w:oddHBand="0" w:evenHBand="0" w:firstRowFirstColumn="0" w:firstRowLastColumn="0" w:lastRowFirstColumn="0" w:lastRowLastColumn="0"/>
+        </w:trPr>
+        <w:tc>
+          <w:tcPr>
+            <w:cnfStyle w:val="001000000000" w:firstRow="0" w:lastRow="0" w:firstColumn="1" w:lastColumn="0" w:oddVBand="0" w:evenVBand="0" w:oddHBand="0" w:evenHBand="0" w:firstRowFirstColumn="0" w:firstRowLastColumn="0" w:lastRowFirstColumn="0" w:lastRowLastColumn="0"/>
+            <w:tcW w:w="8494" w:type="dxa"/>
+            <w:gridSpan w:val="2"/>
+          </w:tcPr>
+          <w:p>
+            <w:pPr>
+              <w:jc w:val="center"/>
+            </w:pPr>
+            <w:r>
+              <w:t>Puntuación frecuencia de actualizaciones</w:t>
+            </w:r>
+          </w:p>
+        </w:tc>
+      </w:tr>
+      <w:tr>
+        <w:trPr>
+          <w:cnfStyle w:val="000000100000" w:firstRow="0" w:lastRow="0" w:firstColumn="0" w:lastColumn="0" w:oddVBand="0" w:evenVBand="0" w:oddHBand="1" w:evenHBand="0" w:firstRowFirstColumn="0" w:firstRowLastColumn="0" w:lastRowFirstColumn="0" w:lastRowLastColumn="0"/>
+        </w:trPr>
+        <w:tc>
+          <w:tcPr>
+            <w:cnfStyle w:val="001000000000" w:firstRow="0" w:lastRow="0" w:firstColumn="1" w:lastColumn="0" w:oddVBand="0" w:evenVBand="0" w:oddHBand="0" w:evenHBand="0" w:firstRowFirstColumn="0" w:firstRowLastColumn="0" w:lastRowFirstColumn="0" w:lastRowLastColumn="0"/>
+            <w:tcW w:w="4247" w:type="dxa"/>
+          </w:tcPr>
+          <w:p>
+            <w:pPr>
+              <w:jc w:val="center"/>
+            </w:pPr>
+            <w:proofErr w:type="spellStart"/>
+            <w:r>
+              <w:t>Click</w:t>
+            </w:r>
+            <w:proofErr w:type="spellEnd"/>
+            <w:r>
+              <w:t xml:space="preserve"> </w:t>
+            </w:r>
+            <w:proofErr w:type="spellStart"/>
+            <w:r>
+              <w:t>Team</w:t>
+            </w:r>
+            <w:proofErr w:type="spellEnd"/>
+            <w:r>
+              <w:t xml:space="preserve"> </w:t>
+            </w:r>
+            <w:proofErr w:type="spellStart"/>
+            <w:r>
+              <w:t>Fusion</w:t>
+            </w:r>
+            <w:proofErr w:type="spellEnd"/>
+          </w:p>
+        </w:tc>
+        <w:tc>
+          <w:tcPr>
+            <w:tcW w:w="4247" w:type="dxa"/>
+          </w:tcPr>
+          <w:p>
+            <w:pPr>
+              <w:jc w:val="center"/>
+              <w:cnfStyle w:val="000000100000" w:firstRow="0" w:lastRow="0" w:firstColumn="0" w:lastColumn="0" w:oddVBand="0" w:evenVBand="0" w:oddHBand="1" w:evenHBand="0" w:firstRowFirstColumn="0" w:firstRowLastColumn="0" w:lastRowFirstColumn="0" w:lastRowLastColumn="0"/>
+            </w:pPr>
+            <w:r>
+              <w:t>0.5</w:t>
+            </w:r>
+          </w:p>
+        </w:tc>
+      </w:tr>
+      <w:tr>
+        <w:tc>
+          <w:tcPr>
+            <w:cnfStyle w:val="001000000000" w:firstRow="0" w:lastRow="0" w:firstColumn="1" w:lastColumn="0" w:oddVBand="0" w:evenVBand="0" w:oddHBand="0" w:evenHBand="0" w:firstRowFirstColumn="0" w:firstRowLastColumn="0" w:lastRowFirstColumn="0" w:lastRowLastColumn="0"/>
+            <w:tcW w:w="4247" w:type="dxa"/>
+          </w:tcPr>
+          <w:p>
+            <w:proofErr w:type="spellStart"/>
+            <w:r>
+              <w:t>Gdevelop</w:t>
+            </w:r>
+            <w:proofErr w:type="spellEnd"/>
+          </w:p>
+        </w:tc>
+        <w:tc>
+          <w:tcPr>
+            <w:tcW w:w="4247" w:type="dxa"/>
+          </w:tcPr>
+          <w:p>
+            <w:pPr>
+              <w:jc w:val="center"/>
+              <w:cnfStyle w:val="000000000000" w:firstRow="0" w:lastRow="0" w:firstColumn="0" w:lastColumn="0" w:oddVBand="0" w:evenVBand="0" w:oddHBand="0" w:evenHBand="0" w:firstRowFirstColumn="0" w:firstRowLastColumn="0" w:lastRowFirstColumn="0" w:lastRowLastColumn="0"/>
+            </w:pPr>
+            <w:r>
+              <w:t>1</w:t>
+            </w:r>
+          </w:p>
+        </w:tc>
+      </w:tr>
+      <w:tr>
+        <w:trPr>
+          <w:cnfStyle w:val="000000100000" w:firstRow="0" w:lastRow="0" w:firstColumn="0" w:lastColumn="0" w:oddVBand="0" w:evenVBand="0" w:oddHBand="1" w:evenHBand="0" w:firstRowFirstColumn="0" w:firstRowLastColumn="0" w:lastRowFirstColumn="0" w:lastRowLastColumn="0"/>
+        </w:trPr>
+        <w:tc>
+          <w:tcPr>
+            <w:cnfStyle w:val="001000000000" w:firstRow="0" w:lastRow="0" w:firstColumn="1" w:lastColumn="0" w:oddVBand="0" w:evenVBand="0" w:oddHBand="0" w:evenHBand="0" w:firstRowFirstColumn="0" w:firstRowLastColumn="0" w:lastRowFirstColumn="0" w:lastRowLastColumn="0"/>
+            <w:tcW w:w="4247" w:type="dxa"/>
+          </w:tcPr>
+          <w:p>
+            <w:proofErr w:type="spellStart"/>
+            <w:r>
+              <w:t>Game</w:t>
+            </w:r>
+            <w:proofErr w:type="spellEnd"/>
+            <w:r>
+              <w:t xml:space="preserve"> </w:t>
+            </w:r>
+            <w:proofErr w:type="spellStart"/>
+            <w:r>
+              <w:t>Maker</w:t>
+            </w:r>
+            <w:proofErr w:type="spellEnd"/>
+          </w:p>
+        </w:tc>
+        <w:tc>
+          <w:tcPr>
+            <w:tcW w:w="4247" w:type="dxa"/>
+          </w:tcPr>
+          <w:p>
+            <w:pPr>
+              <w:cnfStyle w:val="000000100000" w:firstRow="0" w:lastRow="0" w:firstColumn="0" w:lastColumn="0" w:oddVBand="0" w:evenVBand="0" w:oddHBand="1" w:evenHBand="0" w:firstRowFirstColumn="0" w:firstRowLastColumn="0" w:lastRowFirstColumn="0" w:lastRowLastColumn="0"/>
+            </w:pPr>
+          </w:p>
+        </w:tc>
+      </w:tr>
+      <w:tr>
+        <w:tc>
+          <w:tcPr>
+            <w:cnfStyle w:val="001000000000" w:firstRow="0" w:lastRow="0" w:firstColumn="1" w:lastColumn="0" w:oddVBand="0" w:evenVBand="0" w:oddHBand="0" w:evenHBand="0" w:firstRowFirstColumn="0" w:firstRowLastColumn="0" w:lastRowFirstColumn="0" w:lastRowLastColumn="0"/>
+            <w:tcW w:w="4247" w:type="dxa"/>
+          </w:tcPr>
+          <w:p>
+            <w:proofErr w:type="spellStart"/>
+            <w:r>
+              <w:t>Construct</w:t>
+            </w:r>
+            <w:proofErr w:type="spellEnd"/>
+            <w:r>
+              <w:t xml:space="preserve"> 2</w:t>
+            </w:r>
+          </w:p>
+        </w:tc>
+        <w:tc>
+          <w:tcPr>
+            <w:tcW w:w="4247" w:type="dxa"/>
+          </w:tcPr>
+          <w:p>
+            <w:pPr>
+              <w:cnfStyle w:val="000000000000" w:firstRow="0" w:lastRow="0" w:firstColumn="0" w:lastColumn="0" w:oddVBand="0" w:evenVBand="0" w:oddHBand="0" w:evenHBand="0" w:firstRowFirstColumn="0" w:firstRowLastColumn="0" w:lastRowFirstColumn="0" w:lastRowLastColumn="0"/>
+            </w:pPr>
+          </w:p>
+        </w:tc>
+      </w:tr>
+    </w:tbl>
+    <w:p/>
+    <w:tbl>
+      <w:tblPr>
+        <w:tblStyle w:val="Tabladecuadrcula4-nfasis2"/>
+        <w:tblW w:w="0" w:type="auto"/>
+        <w:tblLook w:val="04A0" w:firstRow="1" w:lastRow="0" w:firstColumn="1" w:lastColumn="0" w:noHBand="0" w:noVBand="1"/>
+      </w:tblPr>
+      <w:tblGrid>
+        <w:gridCol w:w="4247"/>
+        <w:gridCol w:w="4247"/>
+      </w:tblGrid>
+      <w:tr>
+        <w:trPr>
+          <w:cnfStyle w:val="100000000000" w:firstRow="1" w:lastRow="0" w:firstColumn="0" w:lastColumn="0" w:oddVBand="0" w:evenVBand="0" w:oddHBand="0" w:evenHBand="0" w:firstRowFirstColumn="0" w:firstRowLastColumn="0" w:lastRowFirstColumn="0" w:lastRowLastColumn="0"/>
+        </w:trPr>
+        <w:tc>
+          <w:tcPr>
+            <w:cnfStyle w:val="001000000000" w:firstRow="0" w:lastRow="0" w:firstColumn="1" w:lastColumn="0" w:oddVBand="0" w:evenVBand="0" w:oddHBand="0" w:evenHBand="0" w:firstRowFirstColumn="0" w:firstRowLastColumn="0" w:lastRowFirstColumn="0" w:lastRowLastColumn="0"/>
+            <w:tcW w:w="8494" w:type="dxa"/>
+            <w:gridSpan w:val="2"/>
+          </w:tcPr>
+          <w:p>
+            <w:pPr>
+              <w:jc w:val="center"/>
+            </w:pPr>
+            <w:r>
+              <w:t>Fecha desde la última actualización</w:t>
+            </w:r>
+          </w:p>
+        </w:tc>
+      </w:tr>
+      <w:tr>
+        <w:trPr>
+          <w:cnfStyle w:val="000000100000" w:firstRow="0" w:lastRow="0" w:firstColumn="0" w:lastColumn="0" w:oddVBand="0" w:evenVBand="0" w:oddHBand="1" w:evenHBand="0" w:firstRowFirstColumn="0" w:firstRowLastColumn="0" w:lastRowFirstColumn="0" w:lastRowLastColumn="0"/>
+        </w:trPr>
+        <w:tc>
+          <w:tcPr>
+            <w:cnfStyle w:val="001000000000" w:firstRow="0" w:lastRow="0" w:firstColumn="1" w:lastColumn="0" w:oddVBand="0" w:evenVBand="0" w:oddHBand="0" w:evenHBand="0" w:firstRowFirstColumn="0" w:firstRowLastColumn="0" w:lastRowFirstColumn="0" w:lastRowLastColumn="0"/>
+            <w:tcW w:w="4247" w:type="dxa"/>
+          </w:tcPr>
+          <w:p>
+            <w:pPr>
+              <w:jc w:val="center"/>
+            </w:pPr>
+            <w:proofErr w:type="spellStart"/>
+            <w:r>
+              <w:t>Click</w:t>
+            </w:r>
+            <w:proofErr w:type="spellEnd"/>
+            <w:r>
+              <w:t xml:space="preserve"> </w:t>
+            </w:r>
+            <w:proofErr w:type="spellStart"/>
+            <w:r>
+              <w:t>Team</w:t>
+            </w:r>
+            <w:proofErr w:type="spellEnd"/>
+            <w:r>
+              <w:t xml:space="preserve"> </w:t>
+            </w:r>
+            <w:proofErr w:type="spellStart"/>
+            <w:r>
+              <w:t>Fusion</w:t>
+            </w:r>
+            <w:proofErr w:type="spellEnd"/>
+          </w:p>
+        </w:tc>
+        <w:tc>
+          <w:tcPr>
+            <w:tcW w:w="4247" w:type="dxa"/>
+          </w:tcPr>
+          <w:p>
+            <w:pPr>
+              <w:jc w:val="center"/>
+              <w:cnfStyle w:val="000000100000" w:firstRow="0" w:lastRow="0" w:firstColumn="0" w:lastColumn="0" w:oddVBand="0" w:evenVBand="0" w:oddHBand="1" w:evenHBand="0" w:firstRowFirstColumn="0" w:firstRowLastColumn="0" w:lastRowFirstColumn="0" w:lastRowLastColumn="0"/>
+            </w:pPr>
+            <w:r>
+              <w:t>0.5</w:t>
+            </w:r>
+          </w:p>
+        </w:tc>
+      </w:tr>
+      <w:tr>
+        <w:tc>
+          <w:tcPr>
+            <w:cnfStyle w:val="001000000000" w:firstRow="0" w:lastRow="0" w:firstColumn="1" w:lastColumn="0" w:oddVBand="0" w:evenVBand="0" w:oddHBand="0" w:evenHBand="0" w:firstRowFirstColumn="0" w:firstRowLastColumn="0" w:lastRowFirstColumn="0" w:lastRowLastColumn="0"/>
+            <w:tcW w:w="4247" w:type="dxa"/>
+          </w:tcPr>
+          <w:p>
+            <w:proofErr w:type="spellStart"/>
+            <w:r>
+              <w:t>Gdevelop</w:t>
+            </w:r>
+            <w:proofErr w:type="spellEnd"/>
+          </w:p>
+        </w:tc>
+        <w:tc>
+          <w:tcPr>
+            <w:tcW w:w="4247" w:type="dxa"/>
+          </w:tcPr>
+          <w:p>
+            <w:pPr>
+              <w:jc w:val="center"/>
+              <w:cnfStyle w:val="000000000000" w:firstRow="0" w:lastRow="0" w:firstColumn="0" w:lastColumn="0" w:oddVBand="0" w:evenVBand="0" w:oddHBand="0" w:evenHBand="0" w:firstRowFirstColumn="0" w:firstRowLastColumn="0" w:lastRowFirstColumn="0" w:lastRowLastColumn="0"/>
+            </w:pPr>
+            <w:r>
+              <w:t>1</w:t>
+            </w:r>
+          </w:p>
+        </w:tc>
+      </w:tr>
+      <w:tr>
+        <w:trPr>
+          <w:cnfStyle w:val="000000100000" w:firstRow="0" w:lastRow="0" w:firstColumn="0" w:lastColumn="0" w:oddVBand="0" w:evenVBand="0" w:oddHBand="1" w:evenHBand="0" w:firstRowFirstColumn="0" w:firstRowLastColumn="0" w:lastRowFirstColumn="0" w:lastRowLastColumn="0"/>
+        </w:trPr>
+        <w:tc>
+          <w:tcPr>
+            <w:cnfStyle w:val="001000000000" w:firstRow="0" w:lastRow="0" w:firstColumn="1" w:lastColumn="0" w:oddVBand="0" w:evenVBand="0" w:oddHBand="0" w:evenHBand="0" w:firstRowFirstColumn="0" w:firstRowLastColumn="0" w:lastRowFirstColumn="0" w:lastRowLastColumn="0"/>
+            <w:tcW w:w="4247" w:type="dxa"/>
+          </w:tcPr>
+          <w:p>
+            <w:proofErr w:type="spellStart"/>
+            <w:r>
+              <w:t>Game</w:t>
+            </w:r>
+            <w:proofErr w:type="spellEnd"/>
+            <w:r>
+              <w:t xml:space="preserve"> </w:t>
+            </w:r>
+            <w:proofErr w:type="spellStart"/>
+            <w:r>
+              <w:t>Maker</w:t>
+            </w:r>
+            <w:proofErr w:type="spellEnd"/>
+          </w:p>
+        </w:tc>
+        <w:tc>
+          <w:tcPr>
+            <w:tcW w:w="4247" w:type="dxa"/>
+          </w:tcPr>
+          <w:p>
+            <w:pPr>
+              <w:cnfStyle w:val="000000100000" w:firstRow="0" w:lastRow="0" w:firstColumn="0" w:lastColumn="0" w:oddVBand="0" w:evenVBand="0" w:oddHBand="1" w:evenHBand="0" w:firstRowFirstColumn="0" w:firstRowLastColumn="0" w:lastRowFirstColumn="0" w:lastRowLastColumn="0"/>
+            </w:pPr>
+          </w:p>
+        </w:tc>
+      </w:tr>
+      <w:tr>
+        <w:tc>
+          <w:tcPr>
+            <w:cnfStyle w:val="001000000000" w:firstRow="0" w:lastRow="0" w:firstColumn="1" w:lastColumn="0" w:oddVBand="0" w:evenVBand="0" w:oddHBand="0" w:evenHBand="0" w:firstRowFirstColumn="0" w:firstRowLastColumn="0" w:lastRowFirstColumn="0" w:lastRowLastColumn="0"/>
+            <w:tcW w:w="4247" w:type="dxa"/>
+          </w:tcPr>
+          <w:p>
+            <w:proofErr w:type="spellStart"/>
+            <w:r>
+              <w:t>Construct</w:t>
+            </w:r>
+            <w:proofErr w:type="spellEnd"/>
+            <w:r>
+              <w:t xml:space="preserve"> 2</w:t>
+            </w:r>
+          </w:p>
+        </w:tc>
+        <w:tc>
+          <w:tcPr>
+            <w:tcW w:w="4247" w:type="dxa"/>
+          </w:tcPr>
+          <w:p>
+            <w:pPr>
+              <w:cnfStyle w:val="000000000000" w:firstRow="0" w:lastRow="0" w:firstColumn="0" w:lastColumn="0" w:oddVBand="0" w:evenVBand="0" w:oddHBand="0" w:evenHBand="0" w:firstRowFirstColumn="0" w:firstRowLastColumn="0" w:lastRowFirstColumn="0" w:lastRowLastColumn="0"/>
+            </w:pPr>
+          </w:p>
+        </w:tc>
+      </w:tr>
+    </w:tbl>
+    <w:p/>
+    <w:p>
+      <w:pPr>
+        <w:pStyle w:val="Ttulo2"/>
+      </w:pPr>
+      <w:r>
+        <w:t xml:space="preserve">Criterio 9: Requerimientos y requisitos de los juegos.  </w:t>
+      </w:r>
+    </w:p>
+    <w:p>
+      <w:pPr>
+        <w:pStyle w:val="Ttulo3"/>
+      </w:pPr>
+      <w:r>
+        <w:t>Requisitos de instalación.</w:t>
+      </w:r>
+    </w:p>
+    <w:p>
+      <w:pPr>
+        <w:pStyle w:val="Ttulo3"/>
+      </w:pPr>
+      <w:r>
+        <w:t>Posibilidades de exportación: Sistemas operativos soportados.</w:t>
+      </w:r>
+    </w:p>
+    <w:p>
+      <w:pPr>
+        <w:pStyle w:val="Ttulo4"/>
+      </w:pPr>
+      <w:proofErr w:type="spellStart"/>
+      <w:r>
+        <w:t>Click</w:t>
+      </w:r>
+      <w:proofErr w:type="spellEnd"/>
+      <w:r>
+        <w:t xml:space="preserve"> </w:t>
+      </w:r>
+      <w:proofErr w:type="spellStart"/>
+      <w:r>
+        <w:t>Team</w:t>
+      </w:r>
+      <w:proofErr w:type="spellEnd"/>
+      <w:r>
+        <w:t xml:space="preserve"> </w:t>
+      </w:r>
+      <w:proofErr w:type="spellStart"/>
+      <w:r>
+        <w:t>Fusion</w:t>
+      </w:r>
+      <w:proofErr w:type="spellEnd"/>
+    </w:p>
+    <w:p>
+      <w:r>
+        <w:t>Todos salvo Windows y HTML5 disponible con módulos independientes del programa base.</w:t>
+      </w:r>
+    </w:p>
+    <w:tbl>
+      <w:tblPr>
+        <w:tblW w:w="8494" w:type="dxa"/>
+        <w:tblCellMar>
+          <w:left w:w="10" w:type="dxa"/>
+          <w:right w:w="10" w:type="dxa"/>
+        </w:tblCellMar>
+        <w:tblLook w:val="0000" w:firstRow="0" w:lastRow="0" w:firstColumn="0" w:lastColumn="0" w:noHBand="0" w:noVBand="0"/>
+      </w:tblPr>
+      <w:tblGrid>
+        <w:gridCol w:w="4247"/>
+        <w:gridCol w:w="4247"/>
+      </w:tblGrid>
+      <w:tr>
         <w:tc>
           <w:tcPr>
             <w:tcW w:w="4247" w:type="dxa"/>
@@ -4026,7 +4863,7 @@
               <w:spacing w:after="0" w:line="240" w:lineRule="auto"/>
             </w:pPr>
             <w:r>
-              <w:t>SI</w:t>
+              <w:t>Si</w:t>
             </w:r>
           </w:p>
         </w:tc>
@@ -4250,6 +5087,7 @@
                 <w:b/>
                 <w:bCs/>
               </w:rPr>
+              <w:lastRenderedPageBreak/>
               <w:t>Html5</w:t>
             </w:r>
           </w:p>
@@ -4485,31 +5323,942 @@
     <w:p>
       <w:pPr>
         <w:pStyle w:val="Ttulo4"/>
+      </w:pPr>
+      <w:proofErr w:type="spellStart"/>
+      <w:r>
+        <w:t>Gdevelop</w:t>
+      </w:r>
+      <w:proofErr w:type="spellEnd"/>
+    </w:p>
+    <w:p/>
+    <w:tbl>
+      <w:tblPr>
+        <w:tblW w:w="8494" w:type="dxa"/>
+        <w:tblCellMar>
+          <w:left w:w="10" w:type="dxa"/>
+          <w:right w:w="10" w:type="dxa"/>
+        </w:tblCellMar>
+        <w:tblLook w:val="0000" w:firstRow="0" w:lastRow="0" w:firstColumn="0" w:lastColumn="0" w:noHBand="0" w:noVBand="0"/>
+      </w:tblPr>
+      <w:tblGrid>
+        <w:gridCol w:w="4247"/>
+        <w:gridCol w:w="4247"/>
+      </w:tblGrid>
+      <w:tr>
+        <w:tc>
+          <w:tcPr>
+            <w:tcW w:w="4247" w:type="dxa"/>
+            <w:tcBorders>
+              <w:top w:val="single" w:sz="4" w:space="0" w:color="5B9BD5"/>
+              <w:left w:val="single" w:sz="4" w:space="0" w:color="5B9BD5"/>
+              <w:bottom w:val="single" w:sz="4" w:space="0" w:color="5B9BD5"/>
+            </w:tcBorders>
+            <w:shd w:val="clear" w:color="auto" w:fill="5B9BD5"/>
+            <w:tcMar>
+              <w:top w:w="0" w:type="dxa"/>
+              <w:left w:w="108" w:type="dxa"/>
+              <w:bottom w:w="0" w:type="dxa"/>
+              <w:right w:w="108" w:type="dxa"/>
+            </w:tcMar>
+          </w:tcPr>
+          <w:p>
+            <w:pPr>
+              <w:spacing w:after="0" w:line="240" w:lineRule="auto"/>
+              <w:jc w:val="center"/>
+              <w:rPr>
+                <w:b/>
+                <w:bCs/>
+                <w:color w:val="FFFFFF"/>
+              </w:rPr>
+            </w:pPr>
+            <w:r>
+              <w:rPr>
+                <w:b/>
+                <w:bCs/>
+                <w:color w:val="FFFFFF"/>
+              </w:rPr>
+              <w:t>Plataforma</w:t>
+            </w:r>
+          </w:p>
+        </w:tc>
+        <w:tc>
+          <w:tcPr>
+            <w:tcW w:w="4247" w:type="dxa"/>
+            <w:tcBorders>
+              <w:top w:val="single" w:sz="4" w:space="0" w:color="5B9BD5"/>
+              <w:bottom w:val="single" w:sz="4" w:space="0" w:color="5B9BD5"/>
+              <w:right w:val="single" w:sz="4" w:space="0" w:color="5B9BD5"/>
+            </w:tcBorders>
+            <w:shd w:val="clear" w:color="auto" w:fill="5B9BD5"/>
+            <w:tcMar>
+              <w:top w:w="0" w:type="dxa"/>
+              <w:left w:w="108" w:type="dxa"/>
+              <w:bottom w:w="0" w:type="dxa"/>
+              <w:right w:w="108" w:type="dxa"/>
+            </w:tcMar>
+          </w:tcPr>
+          <w:p>
+            <w:pPr>
+              <w:spacing w:after="0" w:line="240" w:lineRule="auto"/>
+              <w:jc w:val="center"/>
+              <w:rPr>
+                <w:b/>
+                <w:bCs/>
+                <w:color w:val="FFFFFF"/>
+              </w:rPr>
+            </w:pPr>
+            <w:r>
+              <w:rPr>
+                <w:b/>
+                <w:bCs/>
+                <w:color w:val="FFFFFF"/>
+              </w:rPr>
+              <w:t>Exportación</w:t>
+            </w:r>
+          </w:p>
+        </w:tc>
+      </w:tr>
+      <w:tr>
+        <w:tc>
+          <w:tcPr>
+            <w:tcW w:w="4247" w:type="dxa"/>
+            <w:tcBorders>
+              <w:top w:val="single" w:sz="4" w:space="0" w:color="9CC2E5"/>
+              <w:left w:val="single" w:sz="4" w:space="0" w:color="9CC2E5"/>
+              <w:bottom w:val="single" w:sz="4" w:space="0" w:color="9CC2E5"/>
+              <w:right w:val="single" w:sz="4" w:space="0" w:color="9CC2E5"/>
+            </w:tcBorders>
+            <w:shd w:val="clear" w:color="auto" w:fill="DEEAF6"/>
+            <w:tcMar>
+              <w:top w:w="0" w:type="dxa"/>
+              <w:left w:w="108" w:type="dxa"/>
+              <w:bottom w:w="0" w:type="dxa"/>
+              <w:right w:w="108" w:type="dxa"/>
+            </w:tcMar>
+          </w:tcPr>
+          <w:p>
+            <w:pPr>
+              <w:spacing w:after="0" w:line="240" w:lineRule="auto"/>
+              <w:rPr>
+                <w:b/>
+                <w:bCs/>
+              </w:rPr>
+            </w:pPr>
+            <w:r>
+              <w:rPr>
+                <w:b/>
+                <w:bCs/>
+              </w:rPr>
+              <w:t xml:space="preserve">Windows </w:t>
+            </w:r>
+          </w:p>
+        </w:tc>
+        <w:tc>
+          <w:tcPr>
+            <w:tcW w:w="4247" w:type="dxa"/>
+            <w:tcBorders>
+              <w:top w:val="single" w:sz="4" w:space="0" w:color="9CC2E5"/>
+              <w:left w:val="single" w:sz="4" w:space="0" w:color="9CC2E5"/>
+              <w:bottom w:val="single" w:sz="4" w:space="0" w:color="9CC2E5"/>
+              <w:right w:val="single" w:sz="4" w:space="0" w:color="9CC2E5"/>
+            </w:tcBorders>
+            <w:shd w:val="clear" w:color="auto" w:fill="DEEAF6"/>
+            <w:tcMar>
+              <w:top w:w="0" w:type="dxa"/>
+              <w:left w:w="108" w:type="dxa"/>
+              <w:bottom w:w="0" w:type="dxa"/>
+              <w:right w:w="108" w:type="dxa"/>
+            </w:tcMar>
+          </w:tcPr>
+          <w:p>
+            <w:pPr>
+              <w:spacing w:after="0" w:line="240" w:lineRule="auto"/>
+              <w:rPr>
+                <w:vertAlign w:val="superscript"/>
+              </w:rPr>
+            </w:pPr>
+            <w:r>
+              <w:t>A partir de Windows XP SP3</w:t>
+            </w:r>
+            <w:r>
+              <w:t>*</w:t>
+            </w:r>
+            <w:r>
+              <w:rPr>
+                <w:vertAlign w:val="superscript"/>
+              </w:rPr>
+              <w:t>1</w:t>
+            </w:r>
+          </w:p>
+        </w:tc>
+      </w:tr>
+      <w:tr>
+        <w:tc>
+          <w:tcPr>
+            <w:tcW w:w="4247" w:type="dxa"/>
+            <w:tcBorders>
+              <w:top w:val="single" w:sz="4" w:space="0" w:color="9CC2E5"/>
+              <w:left w:val="single" w:sz="4" w:space="0" w:color="9CC2E5"/>
+              <w:bottom w:val="single" w:sz="4" w:space="0" w:color="9CC2E5"/>
+              <w:right w:val="single" w:sz="4" w:space="0" w:color="9CC2E5"/>
+            </w:tcBorders>
+            <w:shd w:val="clear" w:color="auto" w:fill="DEEAF6"/>
+            <w:tcMar>
+              <w:top w:w="0" w:type="dxa"/>
+              <w:left w:w="108" w:type="dxa"/>
+              <w:bottom w:w="0" w:type="dxa"/>
+              <w:right w:w="108" w:type="dxa"/>
+            </w:tcMar>
+          </w:tcPr>
+          <w:p>
+            <w:pPr>
+              <w:spacing w:after="0" w:line="240" w:lineRule="auto"/>
+              <w:rPr>
+                <w:b/>
+                <w:bCs/>
+              </w:rPr>
+            </w:pPr>
+            <w:r>
+              <w:rPr>
+                <w:b/>
+                <w:bCs/>
+              </w:rPr>
+              <w:t>Mac</w:t>
+            </w:r>
+          </w:p>
+        </w:tc>
+        <w:tc>
+          <w:tcPr>
+            <w:tcW w:w="4247" w:type="dxa"/>
+            <w:tcBorders>
+              <w:top w:val="single" w:sz="4" w:space="0" w:color="9CC2E5"/>
+              <w:left w:val="single" w:sz="4" w:space="0" w:color="9CC2E5"/>
+              <w:bottom w:val="single" w:sz="4" w:space="0" w:color="9CC2E5"/>
+              <w:right w:val="single" w:sz="4" w:space="0" w:color="9CC2E5"/>
+            </w:tcBorders>
+            <w:shd w:val="clear" w:color="auto" w:fill="DEEAF6"/>
+            <w:tcMar>
+              <w:top w:w="0" w:type="dxa"/>
+              <w:left w:w="108" w:type="dxa"/>
+              <w:bottom w:w="0" w:type="dxa"/>
+              <w:right w:w="108" w:type="dxa"/>
+            </w:tcMar>
+          </w:tcPr>
+          <w:p>
+            <w:pPr>
+              <w:spacing w:after="0" w:line="240" w:lineRule="auto"/>
+              <w:rPr>
+                <w:vertAlign w:val="superscript"/>
+              </w:rPr>
+            </w:pPr>
+            <w:r>
+              <w:t>Si*</w:t>
+            </w:r>
+            <w:r>
+              <w:rPr>
+                <w:vertAlign w:val="superscript"/>
+              </w:rPr>
+              <w:t>1</w:t>
+            </w:r>
+          </w:p>
+        </w:tc>
+      </w:tr>
+      <w:tr>
+        <w:tc>
+          <w:tcPr>
+            <w:tcW w:w="4247" w:type="dxa"/>
+            <w:tcBorders>
+              <w:top w:val="single" w:sz="4" w:space="0" w:color="9CC2E5"/>
+              <w:left w:val="single" w:sz="4" w:space="0" w:color="9CC2E5"/>
+              <w:bottom w:val="single" w:sz="4" w:space="0" w:color="9CC2E5"/>
+              <w:right w:val="single" w:sz="4" w:space="0" w:color="9CC2E5"/>
+            </w:tcBorders>
+            <w:shd w:val="clear" w:color="auto" w:fill="auto"/>
+            <w:tcMar>
+              <w:top w:w="0" w:type="dxa"/>
+              <w:left w:w="108" w:type="dxa"/>
+              <w:bottom w:w="0" w:type="dxa"/>
+              <w:right w:w="108" w:type="dxa"/>
+            </w:tcMar>
+          </w:tcPr>
+          <w:p>
+            <w:pPr>
+              <w:spacing w:after="0" w:line="240" w:lineRule="auto"/>
+              <w:rPr>
+                <w:b/>
+                <w:bCs/>
+              </w:rPr>
+            </w:pPr>
+            <w:r>
+              <w:rPr>
+                <w:b/>
+                <w:bCs/>
+              </w:rPr>
+              <w:t>Android</w:t>
+            </w:r>
+          </w:p>
+        </w:tc>
+        <w:tc>
+          <w:tcPr>
+            <w:tcW w:w="4247" w:type="dxa"/>
+            <w:tcBorders>
+              <w:top w:val="single" w:sz="4" w:space="0" w:color="9CC2E5"/>
+              <w:left w:val="single" w:sz="4" w:space="0" w:color="9CC2E5"/>
+              <w:bottom w:val="single" w:sz="4" w:space="0" w:color="9CC2E5"/>
+              <w:right w:val="single" w:sz="4" w:space="0" w:color="9CC2E5"/>
+            </w:tcBorders>
+            <w:shd w:val="clear" w:color="auto" w:fill="auto"/>
+            <w:tcMar>
+              <w:top w:w="0" w:type="dxa"/>
+              <w:left w:w="108" w:type="dxa"/>
+              <w:bottom w:w="0" w:type="dxa"/>
+              <w:right w:w="108" w:type="dxa"/>
+            </w:tcMar>
+          </w:tcPr>
+          <w:p>
+            <w:pPr>
+              <w:spacing w:after="0" w:line="240" w:lineRule="auto"/>
+              <w:rPr>
+                <w:vertAlign w:val="superscript"/>
+              </w:rPr>
+            </w:pPr>
+            <w:r>
+              <w:t>Si*</w:t>
+            </w:r>
+            <w:r>
+              <w:rPr>
+                <w:vertAlign w:val="superscript"/>
+              </w:rPr>
+              <w:t>2</w:t>
+            </w:r>
+          </w:p>
+        </w:tc>
+      </w:tr>
+      <w:tr>
+        <w:tc>
+          <w:tcPr>
+            <w:tcW w:w="4247" w:type="dxa"/>
+            <w:tcBorders>
+              <w:top w:val="single" w:sz="4" w:space="0" w:color="9CC2E5"/>
+              <w:left w:val="single" w:sz="4" w:space="0" w:color="9CC2E5"/>
+              <w:bottom w:val="single" w:sz="4" w:space="0" w:color="9CC2E5"/>
+              <w:right w:val="single" w:sz="4" w:space="0" w:color="9CC2E5"/>
+            </w:tcBorders>
+            <w:shd w:val="clear" w:color="auto" w:fill="DEEAF6"/>
+            <w:tcMar>
+              <w:top w:w="0" w:type="dxa"/>
+              <w:left w:w="108" w:type="dxa"/>
+              <w:bottom w:w="0" w:type="dxa"/>
+              <w:right w:w="108" w:type="dxa"/>
+            </w:tcMar>
+          </w:tcPr>
+          <w:p>
+            <w:pPr>
+              <w:spacing w:after="0" w:line="240" w:lineRule="auto"/>
+              <w:rPr>
+                <w:b/>
+                <w:bCs/>
+              </w:rPr>
+            </w:pPr>
+            <w:proofErr w:type="spellStart"/>
+            <w:r>
+              <w:rPr>
+                <w:b/>
+                <w:bCs/>
+              </w:rPr>
+              <w:t>iOs</w:t>
+            </w:r>
+            <w:proofErr w:type="spellEnd"/>
+          </w:p>
+        </w:tc>
+        <w:tc>
+          <w:tcPr>
+            <w:tcW w:w="4247" w:type="dxa"/>
+            <w:tcBorders>
+              <w:top w:val="single" w:sz="4" w:space="0" w:color="9CC2E5"/>
+              <w:left w:val="single" w:sz="4" w:space="0" w:color="9CC2E5"/>
+              <w:bottom w:val="single" w:sz="4" w:space="0" w:color="9CC2E5"/>
+              <w:right w:val="single" w:sz="4" w:space="0" w:color="9CC2E5"/>
+            </w:tcBorders>
+            <w:shd w:val="clear" w:color="auto" w:fill="DEEAF6"/>
+            <w:tcMar>
+              <w:top w:w="0" w:type="dxa"/>
+              <w:left w:w="108" w:type="dxa"/>
+              <w:bottom w:w="0" w:type="dxa"/>
+              <w:right w:w="108" w:type="dxa"/>
+            </w:tcMar>
+          </w:tcPr>
+          <w:p>
+            <w:pPr>
+              <w:spacing w:after="0" w:line="240" w:lineRule="auto"/>
+            </w:pPr>
+            <w:r>
+              <w:t>Si*</w:t>
+            </w:r>
+            <w:r>
+              <w:rPr>
+                <w:vertAlign w:val="superscript"/>
+              </w:rPr>
+              <w:t>2</w:t>
+            </w:r>
+          </w:p>
+        </w:tc>
+      </w:tr>
+      <w:tr>
+        <w:tc>
+          <w:tcPr>
+            <w:tcW w:w="4247" w:type="dxa"/>
+            <w:tcBorders>
+              <w:top w:val="single" w:sz="4" w:space="0" w:color="9CC2E5"/>
+              <w:left w:val="single" w:sz="4" w:space="0" w:color="9CC2E5"/>
+              <w:bottom w:val="single" w:sz="4" w:space="0" w:color="9CC2E5"/>
+              <w:right w:val="single" w:sz="4" w:space="0" w:color="9CC2E5"/>
+            </w:tcBorders>
+            <w:shd w:val="clear" w:color="auto" w:fill="auto"/>
+            <w:tcMar>
+              <w:top w:w="0" w:type="dxa"/>
+              <w:left w:w="108" w:type="dxa"/>
+              <w:bottom w:w="0" w:type="dxa"/>
+              <w:right w:w="108" w:type="dxa"/>
+            </w:tcMar>
+          </w:tcPr>
+          <w:p>
+            <w:pPr>
+              <w:spacing w:after="0" w:line="240" w:lineRule="auto"/>
+              <w:rPr>
+                <w:b/>
+                <w:bCs/>
+              </w:rPr>
+            </w:pPr>
+            <w:r>
+              <w:rPr>
+                <w:b/>
+                <w:bCs/>
+              </w:rPr>
+              <w:t xml:space="preserve">Xbox </w:t>
+            </w:r>
+          </w:p>
+        </w:tc>
+        <w:tc>
+          <w:tcPr>
+            <w:tcW w:w="4247" w:type="dxa"/>
+            <w:tcBorders>
+              <w:top w:val="single" w:sz="4" w:space="0" w:color="9CC2E5"/>
+              <w:left w:val="single" w:sz="4" w:space="0" w:color="9CC2E5"/>
+              <w:bottom w:val="single" w:sz="4" w:space="0" w:color="9CC2E5"/>
+              <w:right w:val="single" w:sz="4" w:space="0" w:color="9CC2E5"/>
+            </w:tcBorders>
+            <w:shd w:val="clear" w:color="auto" w:fill="auto"/>
+            <w:tcMar>
+              <w:top w:w="0" w:type="dxa"/>
+              <w:left w:w="108" w:type="dxa"/>
+              <w:bottom w:w="0" w:type="dxa"/>
+              <w:right w:w="108" w:type="dxa"/>
+            </w:tcMar>
+          </w:tcPr>
+          <w:p>
+            <w:pPr>
+              <w:spacing w:after="0" w:line="240" w:lineRule="auto"/>
+            </w:pPr>
+            <w:r>
+              <w:t>No</w:t>
+            </w:r>
+          </w:p>
+        </w:tc>
+      </w:tr>
+      <w:tr>
+        <w:tc>
+          <w:tcPr>
+            <w:tcW w:w="4247" w:type="dxa"/>
+            <w:tcBorders>
+              <w:top w:val="single" w:sz="4" w:space="0" w:color="9CC2E5"/>
+              <w:left w:val="single" w:sz="4" w:space="0" w:color="9CC2E5"/>
+              <w:bottom w:val="single" w:sz="4" w:space="0" w:color="9CC2E5"/>
+              <w:right w:val="single" w:sz="4" w:space="0" w:color="9CC2E5"/>
+            </w:tcBorders>
+            <w:shd w:val="clear" w:color="auto" w:fill="DEEAF6"/>
+            <w:tcMar>
+              <w:top w:w="0" w:type="dxa"/>
+              <w:left w:w="108" w:type="dxa"/>
+              <w:bottom w:w="0" w:type="dxa"/>
+              <w:right w:w="108" w:type="dxa"/>
+            </w:tcMar>
+          </w:tcPr>
+          <w:p>
+            <w:pPr>
+              <w:spacing w:after="0" w:line="240" w:lineRule="auto"/>
+              <w:rPr>
+                <w:b/>
+                <w:bCs/>
+              </w:rPr>
+            </w:pPr>
+            <w:r>
+              <w:rPr>
+                <w:b/>
+                <w:bCs/>
+              </w:rPr>
+              <w:t xml:space="preserve">PlayStation </w:t>
+            </w:r>
+          </w:p>
+        </w:tc>
+        <w:tc>
+          <w:tcPr>
+            <w:tcW w:w="4247" w:type="dxa"/>
+            <w:tcBorders>
+              <w:top w:val="single" w:sz="4" w:space="0" w:color="9CC2E5"/>
+              <w:left w:val="single" w:sz="4" w:space="0" w:color="9CC2E5"/>
+              <w:bottom w:val="single" w:sz="4" w:space="0" w:color="9CC2E5"/>
+              <w:right w:val="single" w:sz="4" w:space="0" w:color="9CC2E5"/>
+            </w:tcBorders>
+            <w:shd w:val="clear" w:color="auto" w:fill="DEEAF6"/>
+            <w:tcMar>
+              <w:top w:w="0" w:type="dxa"/>
+              <w:left w:w="108" w:type="dxa"/>
+              <w:bottom w:w="0" w:type="dxa"/>
+              <w:right w:w="108" w:type="dxa"/>
+            </w:tcMar>
+          </w:tcPr>
+          <w:p>
+            <w:pPr>
+              <w:spacing w:after="0" w:line="240" w:lineRule="auto"/>
+            </w:pPr>
+            <w:r>
+              <w:t>No</w:t>
+            </w:r>
+          </w:p>
+        </w:tc>
+      </w:tr>
+      <w:tr>
+        <w:tc>
+          <w:tcPr>
+            <w:tcW w:w="4247" w:type="dxa"/>
+            <w:tcBorders>
+              <w:top w:val="single" w:sz="4" w:space="0" w:color="9CC2E5"/>
+              <w:left w:val="single" w:sz="4" w:space="0" w:color="9CC2E5"/>
+              <w:bottom w:val="single" w:sz="4" w:space="0" w:color="9CC2E5"/>
+              <w:right w:val="single" w:sz="4" w:space="0" w:color="9CC2E5"/>
+            </w:tcBorders>
+            <w:shd w:val="clear" w:color="auto" w:fill="DEEAF6"/>
+            <w:tcMar>
+              <w:top w:w="0" w:type="dxa"/>
+              <w:left w:w="108" w:type="dxa"/>
+              <w:bottom w:w="0" w:type="dxa"/>
+              <w:right w:w="108" w:type="dxa"/>
+            </w:tcMar>
+          </w:tcPr>
+          <w:p>
+            <w:pPr>
+              <w:spacing w:after="0" w:line="240" w:lineRule="auto"/>
+              <w:rPr>
+                <w:b/>
+                <w:bCs/>
+              </w:rPr>
+            </w:pPr>
+            <w:r>
+              <w:rPr>
+                <w:b/>
+                <w:bCs/>
+              </w:rPr>
+              <w:t>Html5</w:t>
+            </w:r>
+          </w:p>
+        </w:tc>
+        <w:tc>
+          <w:tcPr>
+            <w:tcW w:w="4247" w:type="dxa"/>
+            <w:tcBorders>
+              <w:top w:val="single" w:sz="4" w:space="0" w:color="9CC2E5"/>
+              <w:left w:val="single" w:sz="4" w:space="0" w:color="9CC2E5"/>
+              <w:bottom w:val="single" w:sz="4" w:space="0" w:color="9CC2E5"/>
+              <w:right w:val="single" w:sz="4" w:space="0" w:color="9CC2E5"/>
+            </w:tcBorders>
+            <w:shd w:val="clear" w:color="auto" w:fill="DEEAF6"/>
+            <w:tcMar>
+              <w:top w:w="0" w:type="dxa"/>
+              <w:left w:w="108" w:type="dxa"/>
+              <w:bottom w:w="0" w:type="dxa"/>
+              <w:right w:w="108" w:type="dxa"/>
+            </w:tcMar>
+          </w:tcPr>
+          <w:p>
+            <w:pPr>
+              <w:spacing w:after="0" w:line="240" w:lineRule="auto"/>
+            </w:pPr>
+            <w:r>
+              <w:t>Si</w:t>
+            </w:r>
+          </w:p>
+        </w:tc>
+      </w:tr>
+      <w:tr>
+        <w:tc>
+          <w:tcPr>
+            <w:tcW w:w="4247" w:type="dxa"/>
+            <w:tcBorders>
+              <w:top w:val="single" w:sz="4" w:space="0" w:color="9CC2E5"/>
+              <w:left w:val="single" w:sz="4" w:space="0" w:color="9CC2E5"/>
+              <w:bottom w:val="single" w:sz="4" w:space="0" w:color="9CC2E5"/>
+              <w:right w:val="single" w:sz="4" w:space="0" w:color="9CC2E5"/>
+            </w:tcBorders>
+            <w:shd w:val="clear" w:color="auto" w:fill="DEEAF6"/>
+            <w:tcMar>
+              <w:top w:w="0" w:type="dxa"/>
+              <w:left w:w="108" w:type="dxa"/>
+              <w:bottom w:w="0" w:type="dxa"/>
+              <w:right w:w="108" w:type="dxa"/>
+            </w:tcMar>
+          </w:tcPr>
+          <w:p>
+            <w:pPr>
+              <w:spacing w:after="0" w:line="240" w:lineRule="auto"/>
+              <w:rPr>
+                <w:b/>
+                <w:bCs/>
+              </w:rPr>
+            </w:pPr>
+            <w:r>
+              <w:rPr>
+                <w:b/>
+                <w:bCs/>
+              </w:rPr>
+              <w:t>Flash</w:t>
+            </w:r>
+          </w:p>
+        </w:tc>
+        <w:tc>
+          <w:tcPr>
+            <w:tcW w:w="4247" w:type="dxa"/>
+            <w:tcBorders>
+              <w:top w:val="single" w:sz="4" w:space="0" w:color="9CC2E5"/>
+              <w:left w:val="single" w:sz="4" w:space="0" w:color="9CC2E5"/>
+              <w:bottom w:val="single" w:sz="4" w:space="0" w:color="9CC2E5"/>
+              <w:right w:val="single" w:sz="4" w:space="0" w:color="9CC2E5"/>
+            </w:tcBorders>
+            <w:shd w:val="clear" w:color="auto" w:fill="DEEAF6"/>
+            <w:tcMar>
+              <w:top w:w="0" w:type="dxa"/>
+              <w:left w:w="108" w:type="dxa"/>
+              <w:bottom w:w="0" w:type="dxa"/>
+              <w:right w:w="108" w:type="dxa"/>
+            </w:tcMar>
+          </w:tcPr>
+          <w:p>
+            <w:pPr>
+              <w:spacing w:after="0" w:line="240" w:lineRule="auto"/>
+            </w:pPr>
+            <w:r>
+              <w:t>No</w:t>
+            </w:r>
+          </w:p>
+        </w:tc>
+      </w:tr>
+      <w:tr>
+        <w:tc>
+          <w:tcPr>
+            <w:tcW w:w="4247" w:type="dxa"/>
+            <w:tcBorders>
+              <w:top w:val="single" w:sz="4" w:space="0" w:color="9CC2E5"/>
+              <w:left w:val="single" w:sz="4" w:space="0" w:color="9CC2E5"/>
+              <w:bottom w:val="single" w:sz="4" w:space="0" w:color="9CC2E5"/>
+              <w:right w:val="single" w:sz="4" w:space="0" w:color="9CC2E5"/>
+            </w:tcBorders>
+            <w:shd w:val="clear" w:color="auto" w:fill="DEEAF6"/>
+            <w:tcMar>
+              <w:top w:w="0" w:type="dxa"/>
+              <w:left w:w="108" w:type="dxa"/>
+              <w:bottom w:w="0" w:type="dxa"/>
+              <w:right w:w="108" w:type="dxa"/>
+            </w:tcMar>
+          </w:tcPr>
+          <w:p>
+            <w:pPr>
+              <w:spacing w:after="0" w:line="240" w:lineRule="auto"/>
+              <w:rPr>
+                <w:b/>
+                <w:bCs/>
+                <w:lang w:val="en-US"/>
+              </w:rPr>
+            </w:pPr>
+            <w:r>
+              <w:rPr>
+                <w:b/>
+                <w:bCs/>
+                <w:lang w:val="en-US"/>
+              </w:rPr>
+              <w:t>Windows Store (Mobile y store desktop)</w:t>
+            </w:r>
+          </w:p>
+        </w:tc>
+        <w:tc>
+          <w:tcPr>
+            <w:tcW w:w="4247" w:type="dxa"/>
+            <w:tcBorders>
+              <w:top w:val="single" w:sz="4" w:space="0" w:color="9CC2E5"/>
+              <w:left w:val="single" w:sz="4" w:space="0" w:color="9CC2E5"/>
+              <w:bottom w:val="single" w:sz="4" w:space="0" w:color="9CC2E5"/>
+              <w:right w:val="single" w:sz="4" w:space="0" w:color="9CC2E5"/>
+            </w:tcBorders>
+            <w:shd w:val="clear" w:color="auto" w:fill="DEEAF6"/>
+            <w:tcMar>
+              <w:top w:w="0" w:type="dxa"/>
+              <w:left w:w="108" w:type="dxa"/>
+              <w:bottom w:w="0" w:type="dxa"/>
+              <w:right w:w="108" w:type="dxa"/>
+            </w:tcMar>
+          </w:tcPr>
+          <w:p>
+            <w:pPr>
+              <w:spacing w:after="0" w:line="240" w:lineRule="auto"/>
+            </w:pPr>
+            <w:r>
+              <w:t>No</w:t>
+            </w:r>
+          </w:p>
+        </w:tc>
+      </w:tr>
+      <w:tr>
+        <w:tc>
+          <w:tcPr>
+            <w:tcW w:w="4247" w:type="dxa"/>
+            <w:tcBorders>
+              <w:top w:val="single" w:sz="4" w:space="0" w:color="9CC2E5"/>
+              <w:left w:val="single" w:sz="4" w:space="0" w:color="9CC2E5"/>
+              <w:bottom w:val="single" w:sz="4" w:space="0" w:color="9CC2E5"/>
+              <w:right w:val="single" w:sz="4" w:space="0" w:color="9CC2E5"/>
+            </w:tcBorders>
+            <w:shd w:val="clear" w:color="auto" w:fill="DEEAF6"/>
+            <w:tcMar>
+              <w:top w:w="0" w:type="dxa"/>
+              <w:left w:w="108" w:type="dxa"/>
+              <w:bottom w:w="0" w:type="dxa"/>
+              <w:right w:w="108" w:type="dxa"/>
+            </w:tcMar>
+          </w:tcPr>
+          <w:p>
+            <w:pPr>
+              <w:spacing w:after="0" w:line="240" w:lineRule="auto"/>
+              <w:rPr>
+                <w:b/>
+                <w:bCs/>
+                <w:lang w:val="en-US"/>
+              </w:rPr>
+            </w:pPr>
+            <w:r>
+              <w:rPr>
+                <w:b/>
+                <w:bCs/>
+                <w:lang w:val="en-US"/>
+              </w:rPr>
+              <w:t>Linux</w:t>
+            </w:r>
+          </w:p>
+        </w:tc>
+        <w:tc>
+          <w:tcPr>
+            <w:tcW w:w="4247" w:type="dxa"/>
+            <w:tcBorders>
+              <w:top w:val="single" w:sz="4" w:space="0" w:color="9CC2E5"/>
+              <w:left w:val="single" w:sz="4" w:space="0" w:color="9CC2E5"/>
+              <w:bottom w:val="single" w:sz="4" w:space="0" w:color="9CC2E5"/>
+              <w:right w:val="single" w:sz="4" w:space="0" w:color="9CC2E5"/>
+            </w:tcBorders>
+            <w:shd w:val="clear" w:color="auto" w:fill="DEEAF6"/>
+            <w:tcMar>
+              <w:top w:w="0" w:type="dxa"/>
+              <w:left w:w="108" w:type="dxa"/>
+              <w:bottom w:w="0" w:type="dxa"/>
+              <w:right w:w="108" w:type="dxa"/>
+            </w:tcMar>
+          </w:tcPr>
+          <w:p>
+            <w:pPr>
+              <w:spacing w:after="0" w:line="240" w:lineRule="auto"/>
+              <w:rPr>
+                <w:vertAlign w:val="superscript"/>
+              </w:rPr>
+            </w:pPr>
+            <w:r>
+              <w:t>Si</w:t>
+            </w:r>
+            <w:r>
+              <w:rPr>
+                <w:vertAlign w:val="superscript"/>
+              </w:rPr>
+              <w:t>*1</w:t>
+            </w:r>
+          </w:p>
+        </w:tc>
+      </w:tr>
+    </w:tbl>
+    <w:p>
+      <w:r>
+        <w:t>*</w:t>
+      </w:r>
+      <w:r>
+        <w:rPr>
+          <w:vertAlign w:val="superscript"/>
+        </w:rPr>
+        <w:t>1</w:t>
+      </w:r>
+      <w:r>
+        <w:t xml:space="preserve"> Siempre que el juego se haya desarrollado en dicha plataforma. </w:t>
+      </w:r>
+      <w:r>
+        <w:br/>
+        <w:t>*</w:t>
+      </w:r>
+      <w:r>
+        <w:rPr>
+          <w:vertAlign w:val="superscript"/>
+        </w:rPr>
+        <w:t>2</w:t>
+      </w:r>
+      <w:r>
+        <w:t xml:space="preserve"> A través de programas externos</w:t>
+      </w:r>
+    </w:p>
+    <w:p>
+      <w:r>
+        <w:t xml:space="preserve">Las posibilidades de exportación de </w:t>
+      </w:r>
+      <w:proofErr w:type="spellStart"/>
+      <w:r>
+        <w:t>Gdevelop</w:t>
+      </w:r>
+      <w:proofErr w:type="spellEnd"/>
+      <w:r>
+        <w:t xml:space="preserve"> son bastante limitadas, no por el número de sistemas soportados, ya que aunque son menos que otros programas cubren lo</w:t>
+      </w:r>
+      <w:r>
+        <w:t xml:space="preserve">s principales </w:t>
+      </w:r>
+      <w:proofErr w:type="gramStart"/>
+      <w:r>
+        <w:t>sistemas ,</w:t>
+      </w:r>
+      <w:proofErr w:type="gramEnd"/>
+      <w:r>
+        <w:t xml:space="preserve"> sino porque se ven condicionadas por el sistema operativo en el que estemos desarrollando. </w:t>
+      </w:r>
+    </w:p>
+    <w:p>
+      <w:proofErr w:type="spellStart"/>
+      <w:r>
+        <w:t>Gdevelop</w:t>
+      </w:r>
+      <w:proofErr w:type="spellEnd"/>
+      <w:r>
+        <w:t xml:space="preserve"> cuenta con las siguientes opciones de exportación:</w:t>
+      </w:r>
+      <w:r>
+        <w:br/>
+      </w:r>
+      <w:r>
+        <w:tab/>
+        <w:t xml:space="preserve">1.  </w:t>
+      </w:r>
+      <w:r>
+        <w:rPr>
+          <w:b/>
+        </w:rPr>
+        <w:t>Exportar a Web</w:t>
+      </w:r>
+      <w:proofErr w:type="gramStart"/>
+      <w:r>
+        <w:rPr>
+          <w:b/>
+        </w:rPr>
+        <w:t xml:space="preserve">: </w:t>
+      </w:r>
+      <w:r>
+        <w:t xml:space="preserve"> Exporta</w:t>
+      </w:r>
+      <w:proofErr w:type="gramEnd"/>
+      <w:r>
+        <w:t xml:space="preserve"> el juego para ser reproducido en la web bajos los </w:t>
+      </w:r>
+      <w:proofErr w:type="spellStart"/>
+      <w:r>
+        <w:t>standards</w:t>
+      </w:r>
+      <w:proofErr w:type="spellEnd"/>
+      <w:r>
+        <w:t xml:space="preserve"> de HTML5.</w:t>
+      </w:r>
+      <w:r>
+        <w:br/>
+      </w:r>
+      <w:r>
+        <w:tab/>
+        <w:t xml:space="preserve">2. </w:t>
+      </w:r>
+      <w:r>
+        <w:rPr>
+          <w:b/>
+        </w:rPr>
+        <w:t xml:space="preserve"> Exportar a ejecutable nativo: </w:t>
+      </w:r>
+      <w:r>
+        <w:t xml:space="preserve">Exporta el proyecto para que pueda funcionar en el sistema en el que el juego ha estado </w:t>
+      </w:r>
+      <w:proofErr w:type="spellStart"/>
+      <w:r>
+        <w:t>desarrollandose</w:t>
+      </w:r>
+      <w:proofErr w:type="spellEnd"/>
+      <w:r>
+        <w:t>, es decir si se ésta trabajando con la versión de Windows el juego que con esta opción solo funciona en Windows.</w:t>
+      </w:r>
+    </w:p>
+    <w:p>
+      <w:r>
+        <w:t xml:space="preserve">Hay que añadir también que la exportación a Android e </w:t>
+      </w:r>
+      <w:proofErr w:type="spellStart"/>
+      <w:r>
+        <w:t>iOs</w:t>
+      </w:r>
+      <w:proofErr w:type="spellEnd"/>
+      <w:r>
+        <w:t xml:space="preserve"> de forma oficial ésta en fase de prueba y aunque se puede realizar, primero realizando una exportación a Web y posteriormente con programas externos como Intel</w:t>
+      </w:r>
+      <w:r>
+        <w:t xml:space="preserve"> XDK* crear los paquetes </w:t>
+      </w:r>
+      <w:proofErr w:type="spellStart"/>
+      <w:r>
+        <w:t>Apk</w:t>
+      </w:r>
+      <w:proofErr w:type="spellEnd"/>
+      <w:r>
+        <w:t xml:space="preserve"> e </w:t>
+      </w:r>
+      <w:proofErr w:type="spellStart"/>
+      <w:r>
+        <w:t>iOs</w:t>
+      </w:r>
+      <w:proofErr w:type="spellEnd"/>
+      <w:r>
+        <w:t>. No se trata de una creación del paquete directa, sino la conversió</w:t>
+      </w:r>
+      <w:r>
+        <w:t xml:space="preserve">n de un contenido web a otro adaptado para dispositivos móviles.  Además el proceso resulta bastante difícil para el usuario medio y puede provocar errores e incompatibilidades que no puede controlar. </w:t>
+      </w:r>
+    </w:p>
+    <w:p/>
+    <w:p/>
+    <w:p>
+      <w:pPr>
+        <w:pStyle w:val="Ttulo4"/>
         <w:rPr>
           <w:lang w:val="en-US"/>
         </w:rPr>
       </w:pPr>
-      <w:proofErr w:type="spellStart"/>
       <w:r>
         <w:rPr>
           <w:lang w:val="en-US"/>
         </w:rPr>
         <w:lastRenderedPageBreak/>
-        <w:t>Gdevelop</w:t>
-      </w:r>
-      <w:proofErr w:type="spellEnd"/>
-    </w:p>
-    <w:p>
-      <w:pPr>
-        <w:pStyle w:val="Ttulo4"/>
-        <w:rPr>
-          <w:lang w:val="en-US"/>
-        </w:rPr>
-      </w:pPr>
-      <w:r>
-        <w:rPr>
-          <w:lang w:val="en-US"/>
-        </w:rPr>
         <w:t>Game Maker</w:t>
       </w:r>
     </w:p>
@@ -4796,6 +6545,9 @@
             <w:tcW w:w="4247" w:type="dxa"/>
           </w:tcPr>
           <w:p>
+            <w:pPr>
+              <w:jc w:val="center"/>
+            </w:pPr>
             <w:proofErr w:type="spellStart"/>
             <w:r>
               <w:t>Gdevelop</w:t>
@@ -4809,8 +6561,12 @@
           </w:tcPr>
           <w:p>
             <w:pPr>
+              <w:jc w:val="center"/>
               <w:cnfStyle w:val="000000000000" w:firstRow="0" w:lastRow="0" w:firstColumn="0" w:lastColumn="0" w:oddVBand="0" w:evenVBand="0" w:oddHBand="0" w:evenHBand="0" w:firstRowFirstColumn="0" w:firstRowLastColumn="0" w:lastRowFirstColumn="0" w:lastRowLastColumn="0"/>
             </w:pPr>
+            <w:r>
+              <w:t>1</w:t>
+            </w:r>
           </w:p>
         </w:tc>
       </w:tr>
@@ -4885,13 +6641,7 @@
         <w:pStyle w:val="Ttulo2"/>
       </w:pPr>
       <w:r>
-        <w:t>Criterio 10: Licencia</w:t>
-      </w:r>
-      <w:r>
-        <w:t>s</w:t>
-      </w:r>
-      <w:r>
-        <w:t>.</w:t>
+        <w:t>Criterio 10: Licencias.</w:t>
       </w:r>
     </w:p>
     <w:p>
@@ -5088,22 +6838,22 @@
         <w:rPr>
           <w:u w:val="single"/>
         </w:rPr>
+        <w:t>Precio :</w:t>
+      </w:r>
+      <w:proofErr w:type="gramEnd"/>
+      <w:r>
+        <w:rPr>
+          <w:u w:val="single"/>
+        </w:rPr>
+        <w:t xml:space="preserve"> 79,66€</w:t>
+      </w:r>
+    </w:p>
+    <w:p>
+      <w:r>
+        <w:rPr>
+          <w:b/>
+        </w:rPr>
         <w:lastRenderedPageBreak/>
-        <w:t>Precio :</w:t>
-      </w:r>
-      <w:proofErr w:type="gramEnd"/>
-      <w:r>
-        <w:rPr>
-          <w:u w:val="single"/>
-        </w:rPr>
-        <w:t xml:space="preserve"> 79,66€</w:t>
-      </w:r>
-    </w:p>
-    <w:p>
-      <w:r>
-        <w:rPr>
-          <w:b/>
-        </w:rPr>
         <w:t xml:space="preserve">FUSIÓN 2.5 </w:t>
       </w:r>
       <w:proofErr w:type="spellStart"/>
@@ -5219,19 +6969,7 @@
     </w:p>
     <w:p>
       <w:r>
-        <w:t>C</w:t>
-      </w:r>
-      <w:r>
-        <w:t>omo se ha visto anteriormente</w:t>
-      </w:r>
-      <w:r>
-        <w:t xml:space="preserve"> la exportación en los diferentes formatos y sistema operati</w:t>
-      </w:r>
-      <w:r>
-        <w:t xml:space="preserve">vos que no sean Windows </w:t>
-      </w:r>
-      <w:r>
-        <w:t xml:space="preserve">requieren no solo una versión standard o </w:t>
+        <w:t xml:space="preserve">Como se ha visto anteriormente la exportación en los diferentes formatos y sistema operativos que no sean Windows requieren no solo una versión standard o </w:t>
       </w:r>
       <w:proofErr w:type="spellStart"/>
       <w:r>
@@ -5445,6 +7183,117 @@
       <w:proofErr w:type="spellEnd"/>
     </w:p>
     <w:p>
+      <w:proofErr w:type="spellStart"/>
+      <w:r>
+        <w:t>GDevelop</w:t>
+      </w:r>
+      <w:proofErr w:type="spellEnd"/>
+      <w:r>
+        <w:t xml:space="preserve"> es un software de c</w:t>
+      </w:r>
+      <w:r>
+        <w:t>ódigo abierto por lo que no tienen ningún coste para el usuario y además puede ver o modificar si tiene los conocimientos necesarios el código fuente del mismo.</w:t>
+      </w:r>
+    </w:p>
+    <w:p>
+      <w:r>
+        <w:t>Al programa se le aplican varios tipos de licencia dependiendo de la parte del mismo:</w:t>
+      </w:r>
+      <w:r>
+        <w:br/>
+      </w:r>
+      <w:r>
+        <w:tab/>
+      </w:r>
+      <w:r>
+        <w:rPr>
+          <w:b/>
+        </w:rPr>
+        <w:t xml:space="preserve">la IDE: </w:t>
+      </w:r>
+      <w:r>
+        <w:t>Se le aplica una licencia GPL v3</w:t>
+      </w:r>
+      <w:r>
+        <w:t>*</w:t>
+      </w:r>
+      <w:r>
+        <w:t xml:space="preserve">, </w:t>
+      </w:r>
+      <w:r>
+        <w:t>que permite usar, estudiar, compartir y modificar libremente el software siempre que estas versiones modificas conserven la misma licencia que el programa principal.</w:t>
+      </w:r>
+      <w:r>
+        <w:br/>
+      </w:r>
+      <w:r>
+        <w:tab/>
+      </w:r>
+      <w:r>
+        <w:rPr>
+          <w:b/>
+        </w:rPr>
+        <w:t xml:space="preserve">Librería del código fuente, la los módulos de exportación nativa y a </w:t>
+      </w:r>
+      <w:proofErr w:type="gramStart"/>
+      <w:r>
+        <w:rPr>
+          <w:b/>
+        </w:rPr>
+        <w:t>HTML :</w:t>
+      </w:r>
+      <w:proofErr w:type="gramEnd"/>
+      <w:r>
+        <w:rPr>
+          <w:b/>
+        </w:rPr>
+        <w:t xml:space="preserve"> </w:t>
+      </w:r>
+      <w:r>
+        <w:t>Estas partes del programas están protegidas con la licencia LGPL v3*, que permiten su libre distribución y copias pero no su modificación.</w:t>
+      </w:r>
+      <w:r>
+        <w:br/>
+      </w:r>
+      <w:r>
+        <w:tab/>
+      </w:r>
+      <w:r>
+        <w:rPr>
+          <w:b/>
+        </w:rPr>
+        <w:t xml:space="preserve">Extensiones: </w:t>
+      </w:r>
+      <w:r>
+        <w:t xml:space="preserve">La licencia de las mismas es la licencia </w:t>
+      </w:r>
+      <w:proofErr w:type="spellStart"/>
+      <w:r>
+        <w:t>zlib</w:t>
+      </w:r>
+      <w:proofErr w:type="spellEnd"/>
+      <w:r>
+        <w:t>/</w:t>
+      </w:r>
+      <w:proofErr w:type="spellStart"/>
+      <w:r>
+        <w:t>libpng</w:t>
+      </w:r>
+      <w:proofErr w:type="spellEnd"/>
+      <w:r>
+        <w:t>, que permiten modificar y utilizar el software para cualquier fin sea comercial o no, pero el software no se debe falsificar la autoría de las partes originales y las versiones a</w:t>
+      </w:r>
+      <w:r>
+        <w:t>lteradas tienen que estar identifi</w:t>
+      </w:r>
+      <w:r>
+        <w:t xml:space="preserve">cadas como tal dentro del código. </w:t>
+      </w:r>
+      <w:bookmarkStart w:id="0" w:name="_GoBack"/>
+      <w:bookmarkEnd w:id="0"/>
+    </w:p>
+    <w:p/>
+    <w:p>
       <w:pPr>
         <w:pStyle w:val="Ttulo4"/>
         <w:rPr>
@@ -5524,6 +7373,7 @@
             </w:pPr>
             <w:proofErr w:type="spellStart"/>
             <w:r>
+              <w:lastRenderedPageBreak/>
               <w:t>Click</w:t>
             </w:r>
             <w:proofErr w:type="spellEnd"/>
@@ -5577,8 +7427,12 @@
           </w:tcPr>
           <w:p>
             <w:pPr>
+              <w:jc w:val="center"/>
               <w:cnfStyle w:val="000000000000" w:firstRow="0" w:lastRow="0" w:firstColumn="0" w:lastColumn="0" w:oddVBand="0" w:evenVBand="0" w:oddHBand="0" w:evenHBand="0" w:firstRowFirstColumn="0" w:firstRowLastColumn="0" w:lastRowFirstColumn="0" w:lastRowLastColumn="0"/>
             </w:pPr>
+            <w:r>
+              <w:t>2</w:t>
+            </w:r>
           </w:p>
         </w:tc>
       </w:tr>
@@ -5746,8 +7600,12 @@
           </w:tcPr>
           <w:p>
             <w:pPr>
+              <w:jc w:val="center"/>
               <w:cnfStyle w:val="000000000000" w:firstRow="0" w:lastRow="0" w:firstColumn="0" w:lastColumn="0" w:oddVBand="0" w:evenVBand="0" w:oddHBand="0" w:evenHBand="0" w:firstRowFirstColumn="0" w:firstRowLastColumn="0" w:lastRowFirstColumn="0" w:lastRowLastColumn="0"/>
             </w:pPr>
+            <w:r>
+              <w:t>2</w:t>
+            </w:r>
           </w:p>
         </w:tc>
       </w:tr>
@@ -5965,7 +7823,6 @@
           <w:p>
             <w:proofErr w:type="spellStart"/>
             <w:r>
-              <w:lastRenderedPageBreak/>
               <w:t>Construct</w:t>
             </w:r>
             <w:proofErr w:type="spellEnd"/>
@@ -6801,6 +8658,17 @@
       </w:tcPr>
     </w:tblStylePr>
   </w:style>
+  <w:style w:type="character" w:styleId="Hipervnculo">
+    <w:name w:val="Hyperlink"/>
+    <w:basedOn w:val="Fuentedeprrafopredeter"/>
+    <w:uiPriority w:val="99"/>
+    <w:unhideWhenUsed/>
+    <w:rsid w:val="00FA4960"/>
+    <w:rPr>
+      <w:color w:val="0563C1" w:themeColor="hyperlink"/>
+      <w:u w:val="single"/>
+    </w:rPr>
+  </w:style>
 </w:styles>
 </file>
 

</xml_diff>

<commit_message>
Continua el estudio de los precandidatos.
</commit_message>
<xml_diff>
--- a/Documentacion/Estudio de los precandidatos.docx
+++ b/Documentacion/Estudio de los precandidatos.docx
@@ -29,6 +29,32 @@
     <w:p>
       <w:r>
         <w:t>Las pruebas tanto de instalación, realización de proyectos y prueba de los juego se va a realizar en el mismo equipo para que la comparación entre los diferentes candidatos sea lo más justa posible. El equipo de prueba cuenta con las siguientes características:</w:t>
+      </w:r>
+    </w:p>
+    <w:p>
+      <w:pPr>
+        <w:rPr>
+          <w:color w:val="FF0000"/>
+        </w:rPr>
+      </w:pPr>
+      <w:r>
+        <w:rPr>
+          <w:color w:val="FF0000"/>
+        </w:rPr>
+        <w:t>/*-----EQUIPO */</w:t>
+      </w:r>
+    </w:p>
+    <w:p>
+      <w:pPr>
+        <w:pStyle w:val="Ttulo3"/>
+      </w:pPr>
+      <w:r>
+        <w:t>Versiones de los programas.</w:t>
+      </w:r>
+    </w:p>
+    <w:p>
+      <w:r>
+        <w:t xml:space="preserve">Para el estudio y comparación de los programas se va utilizar la versión gratuita (siempre que el programa disponga de ella) de cada uno de ellos. </w:t>
       </w:r>
     </w:p>
     <w:p>
@@ -267,6 +293,7 @@
         </w:numPr>
       </w:pPr>
       <w:r>
+        <w:lastRenderedPageBreak/>
         <w:t>El estudio tendrá en cuenta solo las encuestas de los usuarios que completen las 5 encuestas que componen el estudio, esto se hace para mantener una coherencia y cohesión en los datos, los mismos usuarios valoran distintas interfaces.</w:t>
       </w:r>
       <w:r>
@@ -282,7 +309,6 @@
         </w:numPr>
       </w:pPr>
       <w:r>
-        <w:lastRenderedPageBreak/>
         <w:t xml:space="preserve">El proceso tendrá una duración aproximada de un mes enviándose a los participantes una encuesta cada semana. </w:t>
       </w:r>
       <w:r>
@@ -482,7 +508,11 @@
     </w:p>
     <w:p>
       <w:r>
-        <w:t xml:space="preserve">Para completar las encuestas que permitirán valorar el editor gráfico y visual de cada candidato los participantes en el estudio deben instalar cada uno de ellos en su equipo. Por lo que se aprovechará este hecho para valorar de una mejor este criterio, añadiendo a la encuesta una serie de apartados para poder medir el mismo. </w:t>
+        <w:t xml:space="preserve">Para completar las encuestas que permitirán valorar el editor gráfico y visual de cada candidato los participantes en el estudio deben instalar cada uno de ellos en su equipo. Por lo </w:t>
+      </w:r>
+      <w:r>
+        <w:lastRenderedPageBreak/>
+        <w:t xml:space="preserve">que se aprovechará este hecho para valorar de una mejor este criterio, añadiendo a la encuesta una serie de apartados para poder medir el mismo. </w:t>
       </w:r>
     </w:p>
     <w:p>
@@ -508,7 +538,6 @@
         <w:rPr>
           <w:b/>
         </w:rPr>
-        <w:lastRenderedPageBreak/>
         <w:t>Tiempo total de instalación.</w:t>
       </w:r>
       <w:r>
@@ -687,6 +716,7 @@
         </w:numPr>
       </w:pPr>
       <w:r>
+        <w:lastRenderedPageBreak/>
         <w:t>Con los conocimientos adquiridos en las horas dedicadas a la realización de un pequeño proyecto vía tutoriales se podrán definir como se hacen las funciones básicas de un juego y su dificultad, las funcionalidades básicas que se tendrán en</w:t>
       </w:r>
       <w:r>
@@ -699,11 +729,7 @@
         <w:t>básicas de disparo</w:t>
       </w:r>
       <w:r>
-        <w:t xml:space="preserve">, salto, colisión con otro objeto y desaparición de objeto </w:t>
-      </w:r>
-      <w:r>
-        <w:lastRenderedPageBreak/>
-        <w:t xml:space="preserve">colisionado. </w:t>
+        <w:t xml:space="preserve">, salto, colisión con otro objeto y desaparición de objeto colisionado. </w:t>
       </w:r>
       <w:r>
         <w:br/>
@@ -850,6 +876,7 @@
         <w:rPr>
           <w:b/>
         </w:rPr>
+        <w:lastRenderedPageBreak/>
         <w:t xml:space="preserve">Editor de eventos: </w:t>
       </w:r>
       <w:r>
@@ -872,7 +899,6 @@
         <w:pStyle w:val="Ttulo3"/>
       </w:pPr>
       <w:r>
-        <w:lastRenderedPageBreak/>
         <w:t>Click Team Fusion</w:t>
       </w:r>
     </w:p>
@@ -1336,6 +1362,7 @@
     </w:p>
     <w:p>
       <w:r>
+        <w:lastRenderedPageBreak/>
         <w:t xml:space="preserve">Gdevelop cuenta con una versión en app-web, llamado </w:t>
       </w:r>
       <w:r>
@@ -1366,7 +1393,6 @@
           <w:noProof/>
           <w:lang w:eastAsia="es-ES"/>
         </w:rPr>
-        <w:lastRenderedPageBreak/>
         <w:drawing>
           <wp:inline distT="0" distB="0" distL="0" distR="0">
             <wp:extent cx="5382895" cy="2719070"/>
@@ -1760,6 +1786,7 @@
         <w:pStyle w:val="Ttulo4"/>
       </w:pPr>
       <w:r>
+        <w:lastRenderedPageBreak/>
         <w:t>Game Maker</w:t>
       </w:r>
     </w:p>
@@ -1830,7 +1857,6 @@
         </w:numPr>
       </w:pPr>
       <w:r>
-        <w:lastRenderedPageBreak/>
         <w:t>El paquete de instalación ésta en castellano y siguiendo las instrucciones que el programa indica se completa la instalación.  Hay que indicar que en un momento del proceso se pregunta si se desea instalar no solo el programa, sino también junto a él toda una serie de ejemplos y recursos, como podrían ser imágenes y sprites.</w:t>
       </w:r>
       <w:r>
@@ -1931,6 +1957,9 @@
             <w:r>
               <w:t xml:space="preserve">Gdevelop Instalación </w:t>
             </w:r>
+            <w:r>
+              <w:t>en el equipo de pruebas</w:t>
+            </w:r>
           </w:p>
         </w:tc>
       </w:tr>
@@ -2113,18 +2142,335 @@
         <w:t>Click Team Fusion</w:t>
       </w:r>
     </w:p>
+    <w:p>
+      <w:r>
+        <w:t xml:space="preserve">Para la instalación de Clickteam Fusión el proceso es el siguiente: </w:t>
+      </w:r>
+    </w:p>
+    <w:p>
+      <w:pPr>
+        <w:pStyle w:val="Prrafodelista"/>
+        <w:numPr>
+          <w:ilvl w:val="0"/>
+          <w:numId w:val="15"/>
+        </w:numPr>
+      </w:pPr>
+      <w:r>
+        <w:t>Descargar el instalador de la versión gratuita desde la Web oficial del programa, en apartado de versión Free (</w:t>
+      </w:r>
+      <w:hyperlink r:id="rId11" w:history="1">
+        <w:r>
+          <w:rPr>
+            <w:rStyle w:val="Hipervnculo"/>
+          </w:rPr>
+          <w:t>http://www.clickteam.com/clickteam-fusion-2-5-free-edition</w:t>
+        </w:r>
+      </w:hyperlink>
+      <w:r>
+        <w:t xml:space="preserve">). </w:t>
+      </w:r>
+      <w:r>
+        <w:br/>
+      </w:r>
+    </w:p>
+    <w:p>
+      <w:pPr>
+        <w:pStyle w:val="Prrafodelista"/>
+        <w:numPr>
+          <w:ilvl w:val="0"/>
+          <w:numId w:val="15"/>
+        </w:numPr>
+      </w:pPr>
+      <w:r>
+        <w:t xml:space="preserve">Se ejecuta el instalador y se siguen los pasos para completar la instalación. Durante el proceso se pregunta si se desea instalar junto con el programa ejemplos y librerías. </w:t>
+      </w:r>
+      <w:r>
+        <w:br/>
+      </w:r>
+      <w:r>
+        <w:rPr>
+          <w:noProof/>
+          <w:lang w:eastAsia="es-ES"/>
+        </w:rPr>
+        <w:lastRenderedPageBreak/>
+        <w:drawing>
+          <wp:inline distT="0" distB="0" distL="0" distR="0">
+            <wp:extent cx="3752850" cy="2809875"/>
+            <wp:effectExtent l="0" t="0" r="0" b="9525"/>
+            <wp:docPr id="11" name="Imagen 11" descr="C:\Users\osb_000\Documents\tfg\Documentacion\imagenes_memoria\Instalacion Click Team Fusion\instalacion_2.png"/>
+            <wp:cNvGraphicFramePr>
+              <a:graphicFrameLocks xmlns:a="http://schemas.openxmlformats.org/drawingml/2006/main" noChangeAspect="1"/>
+            </wp:cNvGraphicFramePr>
+            <a:graphic xmlns:a="http://schemas.openxmlformats.org/drawingml/2006/main">
+              <a:graphicData uri="http://schemas.openxmlformats.org/drawingml/2006/picture">
+                <pic:pic xmlns:pic="http://schemas.openxmlformats.org/drawingml/2006/picture">
+                  <pic:nvPicPr>
+                    <pic:cNvPr id="0" name="Picture 11" descr="C:\Users\osb_000\Documents\tfg\Documentacion\imagenes_memoria\Instalacion Click Team Fusion\instalacion_2.png"/>
+                    <pic:cNvPicPr>
+                      <a:picLocks noChangeAspect="1" noChangeArrowheads="1"/>
+                    </pic:cNvPicPr>
+                  </pic:nvPicPr>
+                  <pic:blipFill>
+                    <a:blip r:embed="rId12">
+                      <a:extLst>
+                        <a:ext uri="{28A0092B-C50C-407E-A947-70E740481C1C}">
+                          <a14:useLocalDpi xmlns:a14="http://schemas.microsoft.com/office/drawing/2010/main" val="0"/>
+                        </a:ext>
+                      </a:extLst>
+                    </a:blip>
+                    <a:srcRect/>
+                    <a:stretch>
+                      <a:fillRect/>
+                    </a:stretch>
+                  </pic:blipFill>
+                  <pic:spPr bwMode="auto">
+                    <a:xfrm>
+                      <a:off x="0" y="0"/>
+                      <a:ext cx="3752850" cy="2809875"/>
+                    </a:xfrm>
+                    <a:prstGeom prst="rect">
+                      <a:avLst/>
+                    </a:prstGeom>
+                    <a:noFill/>
+                    <a:ln>
+                      <a:noFill/>
+                    </a:ln>
+                  </pic:spPr>
+                </pic:pic>
+              </a:graphicData>
+            </a:graphic>
+          </wp:inline>
+        </w:drawing>
+      </w:r>
+      <w:r>
+        <w:br/>
+      </w:r>
+    </w:p>
+    <w:p>
+      <w:pPr>
+        <w:pStyle w:val="Prrafodelista"/>
+        <w:numPr>
+          <w:ilvl w:val="0"/>
+          <w:numId w:val="15"/>
+        </w:numPr>
+      </w:pPr>
+      <w:r>
+        <w:t xml:space="preserve">El programa de instalación ha tenido un tiempo de 2:25 minutos, más  1:17 minutos de actualización que se lanza la primera vez que se ejecuta el programa. </w:t>
+      </w:r>
+    </w:p>
+    <w:p>
+      <w:pPr>
+        <w:ind w:left="360"/>
+      </w:pPr>
+      <w:r>
+        <w:t xml:space="preserve"> </w:t>
+      </w:r>
+    </w:p>
+    <w:tbl>
+      <w:tblPr>
+        <w:tblStyle w:val="Tabladecuadrcula4-nfasis1"/>
+        <w:tblW w:w="0" w:type="auto"/>
+        <w:tblLook w:val="04A0" w:firstRow="1" w:lastRow="0" w:firstColumn="1" w:lastColumn="0" w:noHBand="0" w:noVBand="1"/>
+      </w:tblPr>
+      <w:tblGrid>
+        <w:gridCol w:w="4247"/>
+        <w:gridCol w:w="4247"/>
+      </w:tblGrid>
+      <w:tr>
+        <w:trPr>
+          <w:cnfStyle w:val="100000000000" w:firstRow="1" w:lastRow="0" w:firstColumn="0" w:lastColumn="0" w:oddVBand="0" w:evenVBand="0" w:oddHBand="0" w:evenHBand="0" w:firstRowFirstColumn="0" w:firstRowLastColumn="0" w:lastRowFirstColumn="0" w:lastRowLastColumn="0"/>
+        </w:trPr>
+        <w:tc>
+          <w:tcPr>
+            <w:cnfStyle w:val="001000000000" w:firstRow="0" w:lastRow="0" w:firstColumn="1" w:lastColumn="0" w:oddVBand="0" w:evenVBand="0" w:oddHBand="0" w:evenHBand="0" w:firstRowFirstColumn="0" w:firstRowLastColumn="0" w:lastRowFirstColumn="0" w:lastRowLastColumn="0"/>
+            <w:tcW w:w="8494" w:type="dxa"/>
+            <w:gridSpan w:val="2"/>
+          </w:tcPr>
+          <w:p>
+            <w:pPr>
+              <w:jc w:val="center"/>
+            </w:pPr>
+            <w:r>
+              <w:t>Gdevelop Instalación en el equipo de pruebas</w:t>
+            </w:r>
+          </w:p>
+        </w:tc>
+      </w:tr>
+      <w:tr>
+        <w:trPr>
+          <w:cnfStyle w:val="000000100000" w:firstRow="0" w:lastRow="0" w:firstColumn="0" w:lastColumn="0" w:oddVBand="0" w:evenVBand="0" w:oddHBand="1" w:evenHBand="0" w:firstRowFirstColumn="0" w:firstRowLastColumn="0" w:lastRowFirstColumn="0" w:lastRowLastColumn="0"/>
+        </w:trPr>
+        <w:tc>
+          <w:tcPr>
+            <w:cnfStyle w:val="001000000000" w:firstRow="0" w:lastRow="0" w:firstColumn="1" w:lastColumn="0" w:oddVBand="0" w:evenVBand="0" w:oddHBand="0" w:evenHBand="0" w:firstRowFirstColumn="0" w:firstRowLastColumn="0" w:lastRowFirstColumn="0" w:lastRowLastColumn="0"/>
+            <w:tcW w:w="4247" w:type="dxa"/>
+          </w:tcPr>
+          <w:p>
+            <w:pPr>
+              <w:jc w:val="center"/>
+            </w:pPr>
+            <w:r>
+              <w:t>Tamaño de descarga</w:t>
+            </w:r>
+          </w:p>
+        </w:tc>
+        <w:tc>
+          <w:tcPr>
+            <w:tcW w:w="4247" w:type="dxa"/>
+          </w:tcPr>
+          <w:p>
+            <w:pPr>
+              <w:jc w:val="center"/>
+              <w:cnfStyle w:val="000000100000" w:firstRow="0" w:lastRow="0" w:firstColumn="0" w:lastColumn="0" w:oddVBand="0" w:evenVBand="0" w:oddHBand="1" w:evenHBand="0" w:firstRowFirstColumn="0" w:firstRowLastColumn="0" w:lastRowFirstColumn="0" w:lastRowLastColumn="0"/>
+            </w:pPr>
+            <w:r>
+              <w:t>39.8</w:t>
+            </w:r>
+            <w:r>
+              <w:t xml:space="preserve"> Mb</w:t>
+            </w:r>
+          </w:p>
+        </w:tc>
+      </w:tr>
+      <w:tr>
+        <w:tc>
+          <w:tcPr>
+            <w:cnfStyle w:val="001000000000" w:firstRow="0" w:lastRow="0" w:firstColumn="1" w:lastColumn="0" w:oddVBand="0" w:evenVBand="0" w:oddHBand="0" w:evenHBand="0" w:firstRowFirstColumn="0" w:firstRowLastColumn="0" w:lastRowFirstColumn="0" w:lastRowLastColumn="0"/>
+            <w:tcW w:w="4247" w:type="dxa"/>
+          </w:tcPr>
+          <w:p>
+            <w:pPr>
+              <w:jc w:val="center"/>
+            </w:pPr>
+            <w:r>
+              <w:t>Requiere programas adicionales</w:t>
+            </w:r>
+          </w:p>
+        </w:tc>
+        <w:tc>
+          <w:tcPr>
+            <w:tcW w:w="4247" w:type="dxa"/>
+          </w:tcPr>
+          <w:p>
+            <w:pPr>
+              <w:jc w:val="center"/>
+              <w:cnfStyle w:val="000000000000" w:firstRow="0" w:lastRow="0" w:firstColumn="0" w:lastColumn="0" w:oddVBand="0" w:evenVBand="0" w:oddHBand="0" w:evenHBand="0" w:firstRowFirstColumn="0" w:firstRowLastColumn="0" w:lastRowFirstColumn="0" w:lastRowLastColumn="0"/>
+            </w:pPr>
+            <w:r>
+              <w:t>No</w:t>
+            </w:r>
+          </w:p>
+        </w:tc>
+      </w:tr>
+      <w:tr>
+        <w:trPr>
+          <w:cnfStyle w:val="000000100000" w:firstRow="0" w:lastRow="0" w:firstColumn="0" w:lastColumn="0" w:oddVBand="0" w:evenVBand="0" w:oddHBand="1" w:evenHBand="0" w:firstRowFirstColumn="0" w:firstRowLastColumn="0" w:lastRowFirstColumn="0" w:lastRowLastColumn="0"/>
+        </w:trPr>
+        <w:tc>
+          <w:tcPr>
+            <w:cnfStyle w:val="001000000000" w:firstRow="0" w:lastRow="0" w:firstColumn="1" w:lastColumn="0" w:oddVBand="0" w:evenVBand="0" w:oddHBand="0" w:evenHBand="0" w:firstRowFirstColumn="0" w:firstRowLastColumn="0" w:lastRowFirstColumn="0" w:lastRowLastColumn="0"/>
+            <w:tcW w:w="4247" w:type="dxa"/>
+          </w:tcPr>
+          <w:p>
+            <w:pPr>
+              <w:jc w:val="center"/>
+            </w:pPr>
+            <w:r>
+              <w:t>Instalación de módulos o recursos adicionales durante la instalación</w:t>
+            </w:r>
+          </w:p>
+        </w:tc>
+        <w:tc>
+          <w:tcPr>
+            <w:tcW w:w="4247" w:type="dxa"/>
+          </w:tcPr>
+          <w:p>
+            <w:pPr>
+              <w:jc w:val="center"/>
+              <w:cnfStyle w:val="000000100000" w:firstRow="0" w:lastRow="0" w:firstColumn="0" w:lastColumn="0" w:oddVBand="0" w:evenVBand="0" w:oddHBand="1" w:evenHBand="0" w:firstRowFirstColumn="0" w:firstRowLastColumn="0" w:lastRowFirstColumn="0" w:lastRowLastColumn="0"/>
+            </w:pPr>
+            <w:r>
+              <w:t>Si</w:t>
+            </w:r>
+          </w:p>
+        </w:tc>
+      </w:tr>
+      <w:tr>
+        <w:tc>
+          <w:tcPr>
+            <w:cnfStyle w:val="001000000000" w:firstRow="0" w:lastRow="0" w:firstColumn="1" w:lastColumn="0" w:oddVBand="0" w:evenVBand="0" w:oddHBand="0" w:evenHBand="0" w:firstRowFirstColumn="0" w:firstRowLastColumn="0" w:lastRowFirstColumn="0" w:lastRowLastColumn="0"/>
+            <w:tcW w:w="4247" w:type="dxa"/>
+          </w:tcPr>
+          <w:p>
+            <w:pPr>
+              <w:jc w:val="center"/>
+            </w:pPr>
+            <w:r>
+              <w:t>Tiempo total</w:t>
+            </w:r>
+          </w:p>
+        </w:tc>
+        <w:tc>
+          <w:tcPr>
+            <w:tcW w:w="4247" w:type="dxa"/>
+          </w:tcPr>
+          <w:p>
+            <w:pPr>
+              <w:jc w:val="center"/>
+              <w:cnfStyle w:val="000000000000" w:firstRow="0" w:lastRow="0" w:firstColumn="0" w:lastColumn="0" w:oddVBand="0" w:evenVBand="0" w:oddHBand="0" w:evenHBand="0" w:firstRowFirstColumn="0" w:firstRowLastColumn="0" w:lastRowFirstColumn="0" w:lastRowLastColumn="0"/>
+            </w:pPr>
+            <w:r>
+              <w:t>3 minutos 32</w:t>
+            </w:r>
+            <w:r>
+              <w:t xml:space="preserve"> segundos.</w:t>
+            </w:r>
+          </w:p>
+        </w:tc>
+      </w:tr>
+      <w:tr>
+        <w:trPr>
+          <w:cnfStyle w:val="000000100000" w:firstRow="0" w:lastRow="0" w:firstColumn="0" w:lastColumn="0" w:oddVBand="0" w:evenVBand="0" w:oddHBand="1" w:evenHBand="0" w:firstRowFirstColumn="0" w:firstRowLastColumn="0" w:lastRowFirstColumn="0" w:lastRowLastColumn="0"/>
+        </w:trPr>
+        <w:tc>
+          <w:tcPr>
+            <w:cnfStyle w:val="001000000000" w:firstRow="0" w:lastRow="0" w:firstColumn="1" w:lastColumn="0" w:oddVBand="0" w:evenVBand="0" w:oddHBand="0" w:evenHBand="0" w:firstRowFirstColumn="0" w:firstRowLastColumn="0" w:lastRowFirstColumn="0" w:lastRowLastColumn="0"/>
+            <w:tcW w:w="4247" w:type="dxa"/>
+          </w:tcPr>
+          <w:p>
+            <w:pPr>
+              <w:jc w:val="center"/>
+            </w:pPr>
+            <w:r>
+              <w:t>Tamaño posterior a la instalación</w:t>
+            </w:r>
+          </w:p>
+        </w:tc>
+        <w:tc>
+          <w:tcPr>
+            <w:tcW w:w="4247" w:type="dxa"/>
+          </w:tcPr>
+          <w:p>
+            <w:pPr>
+              <w:jc w:val="center"/>
+              <w:cnfStyle w:val="000000100000" w:firstRow="0" w:lastRow="0" w:firstColumn="0" w:lastColumn="0" w:oddVBand="0" w:evenVBand="0" w:oddHBand="1" w:evenHBand="0" w:firstRowFirstColumn="0" w:firstRowLastColumn="0" w:lastRowFirstColumn="0" w:lastRowLastColumn="0"/>
+            </w:pPr>
+            <w:r>
+              <w:t>63.2</w:t>
+            </w:r>
+            <w:r>
+              <w:t xml:space="preserve"> Mb</w:t>
+            </w:r>
+          </w:p>
+        </w:tc>
+      </w:tr>
+    </w:tbl>
     <w:p/>
     <w:p>
       <w:pPr>
         <w:pStyle w:val="Ttulo4"/>
-        <w:rPr>
-          <w:lang w:val="en-US"/>
-        </w:rPr>
-      </w:pPr>
-      <w:r>
-        <w:rPr>
-          <w:lang w:val="en-US"/>
-        </w:rPr>
+      </w:pPr>
+      <w:r>
         <w:t>Game Maker</w:t>
       </w:r>
     </w:p>
@@ -2221,7 +2567,6 @@
               <w:jc w:val="center"/>
             </w:pPr>
             <w:r>
-              <w:lastRenderedPageBreak/>
               <w:t>Requisitos de instalación</w:t>
             </w:r>
           </w:p>
@@ -2294,6 +2639,7 @@
           </w:tcPr>
           <w:p>
             <w:r>
+              <w:lastRenderedPageBreak/>
               <w:t>Game Maker</w:t>
             </w:r>
           </w:p>
@@ -2710,32 +3056,56 @@
     </w:p>
     <w:p>
       <w:r>
+        <w:t xml:space="preserve">Es un buen comienzo para los usuarios utilizar esta plantillas para conocer cómo funcionan los distintos elementos y eventos de Gdevelop, para una vez comprendidos poder utilizar el modo sin plantilla donde se crea todo desde cero. </w:t>
+      </w:r>
+    </w:p>
+    <w:p>
+      <w:pPr>
+        <w:pStyle w:val="Ttulo4"/>
+        <w:rPr>
+          <w:lang w:val="en-US"/>
+        </w:rPr>
+      </w:pPr>
+      <w:r>
+        <w:rPr>
+          <w:lang w:val="en-US"/>
+        </w:rPr>
         <w:lastRenderedPageBreak/>
-        <w:t xml:space="preserve">Es un buen comienzo para los usuarios utilizar esta plantillas para conocer cómo funcionan los distintos elementos y eventos de Gdevelop, para una vez comprendidos poder utilizar el modo sin plantilla donde se crea todo desde cero. </w:t>
-      </w:r>
+        <w:t>Click Team Fusion</w:t>
+      </w:r>
+    </w:p>
+    <w:p>
+      <w:pPr>
+        <w:rPr>
+          <w:lang w:val="en-US"/>
+        </w:rPr>
+      </w:pPr>
     </w:p>
     <w:p>
       <w:pPr>
         <w:pStyle w:val="Ttulo4"/>
-      </w:pPr>
-      <w:r>
-        <w:t>Click Team Fusion</w:t>
-      </w:r>
-    </w:p>
-    <w:p/>
+        <w:rPr>
+          <w:lang w:val="en-US"/>
+        </w:rPr>
+      </w:pPr>
+      <w:r>
+        <w:rPr>
+          <w:lang w:val="en-US"/>
+        </w:rPr>
+        <w:t>Game Maker</w:t>
+      </w:r>
+    </w:p>
     <w:p>
       <w:pPr>
         <w:pStyle w:val="Ttulo4"/>
-      </w:pPr>
-      <w:r>
-        <w:t>Game Maker</w:t>
-      </w:r>
-    </w:p>
-    <w:p>
-      <w:pPr>
-        <w:pStyle w:val="Ttulo4"/>
-      </w:pPr>
-      <w:r>
+        <w:rPr>
+          <w:lang w:val="en-US"/>
+        </w:rPr>
+      </w:pPr>
+      <w:r>
+        <w:rPr>
+          <w:lang w:val="en-US"/>
+        </w:rPr>
         <w:t>Construct 2</w:t>
       </w:r>
     </w:p>
@@ -2935,10 +3305,9 @@
         <w:jc w:val="center"/>
       </w:pPr>
       <w:r>
-        <w:lastRenderedPageBreak/>
         <w:pict>
-          <v:shape id="_x0000_i1033" type="#_x0000_t75" style="width:309.75pt;height:245.25pt">
-            <v:imagedata r:id="rId11" o:title="Gdevelop_interfa_prncipal"/>
+          <v:shape id="_x0000_i1027" type="#_x0000_t75" style="width:309.75pt;height:245.25pt">
+            <v:imagedata r:id="rId13" o:title="Gdevelop_interfa_prncipal"/>
           </v:shape>
         </w:pict>
       </w:r>
@@ -2948,6 +3317,7 @@
         <w:pStyle w:val="Ttulo8"/>
       </w:pPr>
       <w:r>
+        <w:lastRenderedPageBreak/>
         <w:t>Insertar fondo en la escena</w:t>
       </w:r>
       <w:r>
@@ -3212,7 +3582,6 @@
         </w:rPr>
       </w:pPr>
       <w:r>
-        <w:lastRenderedPageBreak/>
         <w:t>Objeto que se mueve sobre plataformas: Este es el patrón de comportamiento que debe tener el personaje que se desea controlar y realizar con el movimiento. Para marcar a un objeto con dicho comportamiento:</w:t>
       </w:r>
     </w:p>
@@ -3390,6 +3759,7 @@
                 <w:b/>
                 <w:highlight w:val="yellow"/>
               </w:rPr>
+              <w:lastRenderedPageBreak/>
               <w:t xml:space="preserve">Grab offset on Y axis: </w:t>
             </w:r>
             <w:r>
@@ -3529,8 +3899,8 @@
         </w:rPr>
         <w:lastRenderedPageBreak/>
         <w:pict>
-          <v:shape id="_x0000_i1027" type="#_x0000_t75" style="width:303.75pt;height:436.5pt">
-            <v:imagedata r:id="rId12" o:title="Gdevelop_opciones_de_comporotamiento_de_movimiento"/>
+          <v:shape id="_x0000_i1028" type="#_x0000_t75" style="width:303.75pt;height:436.5pt">
+            <v:imagedata r:id="rId14" o:title="Gdevelop_opciones_de_comporotamiento_de_movimiento"/>
           </v:shape>
         </w:pict>
       </w:r>
@@ -4026,8 +4396,8 @@
         </w:rPr>
         <w:lastRenderedPageBreak/>
         <w:pict>
-          <v:shape id="_x0000_i1028" type="#_x0000_t75" style="width:234.75pt;height:339pt">
-            <v:imagedata r:id="rId13" o:title="propiedades_ocho_direcciones"/>
+          <v:shape id="_x0000_i1029" type="#_x0000_t75" style="width:234.75pt;height:339pt">
+            <v:imagedata r:id="rId15" o:title="propiedades_ocho_direcciones"/>
           </v:shape>
         </w:pict>
       </w:r>
@@ -4161,8 +4531,8 @@
       <w:r>
         <w:lastRenderedPageBreak/>
         <w:pict>
-          <v:shape id="_x0000_i1029" type="#_x0000_t75" style="width:425.25pt;height:280.5pt">
-            <v:imagedata r:id="rId14" o:title="editar_origen_Srpite"/>
+          <v:shape id="_x0000_i1030" type="#_x0000_t75" style="width:425.25pt;height:280.5pt">
+            <v:imagedata r:id="rId16" o:title="editar_origen_Srpite"/>
           </v:shape>
         </w:pict>
       </w:r>
@@ -4869,8 +5239,8 @@
       <w:r>
         <w:lastRenderedPageBreak/>
         <w:pict>
-          <v:shape id="_x0000_i1030" type="#_x0000_t75" style="width:425.25pt;height:263.25pt">
-            <v:imagedata r:id="rId15" o:title="creacion_bala"/>
+          <v:shape id="_x0000_i1031" type="#_x0000_t75" style="width:425.25pt;height:263.25pt">
+            <v:imagedata r:id="rId17" o:title="creacion_bala"/>
           </v:shape>
         </w:pict>
       </w:r>
@@ -5101,8 +5471,8 @@
         <w:tblLook w:val="04A0" w:firstRow="1" w:lastRow="0" w:firstColumn="1" w:lastColumn="0" w:noHBand="0" w:noVBand="1"/>
       </w:tblPr>
       <w:tblGrid>
-        <w:gridCol w:w="1393"/>
-        <w:gridCol w:w="1860"/>
+        <w:gridCol w:w="1392"/>
+        <w:gridCol w:w="1861"/>
         <w:gridCol w:w="5241"/>
       </w:tblGrid>
       <w:tr>
@@ -5158,8 +5528,8 @@
             </w:r>
             <w:r>
               <w:pict>
-                <v:shape id="_x0000_i1031" type="#_x0000_t75" style="width:425.25pt;height:280.5pt">
-                  <v:imagedata r:id="rId14" o:title="editar_origen_Srpite"/>
+                <v:shape id="_x0000_i1032" type="#_x0000_t75" style="width:425.25pt;height:280.5pt">
+                  <v:imagedata r:id="rId16" o:title="editar_origen_Srpite"/>
                 </v:shape>
               </w:pict>
             </w:r>
@@ -5337,8 +5707,8 @@
       <w:r>
         <w:lastRenderedPageBreak/>
         <w:pict>
-          <v:shape id="_x0000_i1032" type="#_x0000_t75" style="width:318pt;height:236.25pt">
-            <v:imagedata r:id="rId16" o:title="gdevelop_colision"/>
+          <v:shape id="_x0000_i1033" type="#_x0000_t75" style="width:318pt;height:236.25pt">
+            <v:imagedata r:id="rId18" o:title="gdevelop_colision"/>
           </v:shape>
         </w:pict>
       </w:r>
@@ -6656,7 +7026,7 @@
       <w:r>
         <w:t xml:space="preserve">//imagen de la wiki  </w:t>
       </w:r>
-      <w:hyperlink r:id="rId17" w:history="1">
+      <w:hyperlink r:id="rId19" w:history="1">
         <w:r>
           <w:rPr>
             <w:rStyle w:val="Hipervnculo"/>
@@ -6896,7 +7266,7 @@
         </w:rPr>
         <w:br/>
       </w:r>
-      <w:hyperlink r:id="rId18" w:history="1">
+      <w:hyperlink r:id="rId20" w:history="1">
         <w:r>
           <w:rPr>
             <w:rStyle w:val="Hipervnculo"/>
@@ -6944,7 +7314,7 @@
                     </pic:cNvPicPr>
                   </pic:nvPicPr>
                   <pic:blipFill>
-                    <a:blip r:embed="rId19" cstate="print">
+                    <a:blip r:embed="rId21" cstate="print">
                       <a:extLst>
                         <a:ext uri="{28A0092B-C50C-407E-A947-70E740481C1C}">
                           <a14:useLocalDpi xmlns:a14="http://schemas.microsoft.com/office/drawing/2010/main" val="0"/>
@@ -7139,7 +7509,7 @@
         </w:rPr>
         <w:t xml:space="preserve"> </w:t>
       </w:r>
-      <w:hyperlink r:id="rId20" w:history="1">
+      <w:hyperlink r:id="rId22" w:history="1">
         <w:r>
           <w:rPr>
             <w:rStyle w:val="Hipervnculo"/>
@@ -7188,7 +7558,7 @@
                     </pic:cNvPicPr>
                   </pic:nvPicPr>
                   <pic:blipFill>
-                    <a:blip r:embed="rId21">
+                    <a:blip r:embed="rId23">
                       <a:extLst>
                         <a:ext uri="{28A0092B-C50C-407E-A947-70E740481C1C}">
                           <a14:useLocalDpi xmlns:a14="http://schemas.microsoft.com/office/drawing/2010/main" val="0"/>
@@ -7356,7 +7726,7 @@
                     </pic:cNvPicPr>
                   </pic:nvPicPr>
                   <pic:blipFill>
-                    <a:blip r:embed="rId22" cstate="print">
+                    <a:blip r:embed="rId24" cstate="print">
                       <a:extLst>
                         <a:ext uri="{28A0092B-C50C-407E-A947-70E740481C1C}">
                           <a14:useLocalDpi xmlns:a14="http://schemas.microsoft.com/office/drawing/2010/main" val="0"/>
@@ -7410,14 +7780,45 @@
       <w:r>
         <w:pict>
           <v:shape id="_x0000_i1034" type="#_x0000_t75" style="width:425.25pt;height:309.75pt">
-            <v:imagedata r:id="rId23" o:title="juego_final"/>
+            <v:imagedata r:id="rId25" o:title="juego_final"/>
           </v:shape>
         </w:pict>
       </w:r>
     </w:p>
     <w:p>
+      <w:pPr>
+        <w:rPr>
+          <w:b/>
+          <w:i/>
+          <w:u w:val="single"/>
+        </w:rPr>
+      </w:pPr>
+      <w:r>
+        <w:rPr>
+          <w:b/>
+          <w:i/>
+          <w:u w:val="single"/>
+        </w:rPr>
+        <w:t>R</w:t>
+      </w:r>
+      <w:r>
+        <w:rPr>
+          <w:b/>
+          <w:i/>
+          <w:u w:val="single"/>
+        </w:rPr>
+        <w:t>ESUMEN TUTORIALES REALIZADOS.</w:t>
+      </w:r>
+    </w:p>
+    <w:p>
       <w:bookmarkStart w:id="0" w:name="_GoBack"/>
       <w:bookmarkEnd w:id="0"/>
+      <w:r>
+        <w:rPr>
+          <w:b/>
+        </w:rPr>
+        <w:br/>
+      </w:r>
     </w:p>
     <w:p>
       <w:pPr>
@@ -7431,7 +7832,7 @@
       <w:r>
         <w:t xml:space="preserve">El punto central de la comunidad que utiliza, desarrolla o desea iniciarse en el programa es web </w:t>
       </w:r>
-      <w:hyperlink r:id="rId24" w:history="1">
+      <w:hyperlink r:id="rId26" w:history="1">
         <w:r>
           <w:rPr>
             <w:rStyle w:val="Hipervnculo"/>
@@ -7504,7 +7905,6 @@
               <w:jc w:val="center"/>
             </w:pPr>
             <w:r>
-              <w:lastRenderedPageBreak/>
               <w:t>Click Team Fusion</w:t>
             </w:r>
           </w:p>
@@ -7749,7 +8149,7 @@
                     </pic:cNvPicPr>
                   </pic:nvPicPr>
                   <pic:blipFill>
-                    <a:blip r:embed="rId25" cstate="print">
+                    <a:blip r:embed="rId27" cstate="print">
                       <a:extLst>
                         <a:ext uri="{28A0092B-C50C-407E-A947-70E740481C1C}">
                           <a14:useLocalDpi xmlns:a14="http://schemas.microsoft.com/office/drawing/2010/main" val="0"/>
@@ -7786,6 +8186,7 @@
         <w:rPr>
           <w:b/>
         </w:rPr>
+        <w:lastRenderedPageBreak/>
         <w:t>Taringa.</w:t>
       </w:r>
       <w:r>
@@ -7819,7 +8220,6 @@
           <w:noProof/>
           <w:lang w:eastAsia="es-ES"/>
         </w:rPr>
-        <w:lastRenderedPageBreak/>
         <w:drawing>
           <wp:inline distT="0" distB="0" distL="0" distR="0">
             <wp:extent cx="5391150" cy="2809875"/>
@@ -7838,7 +8238,7 @@
                     </pic:cNvPicPr>
                   </pic:nvPicPr>
                   <pic:blipFill>
-                    <a:blip r:embed="rId26" cstate="print">
+                    <a:blip r:embed="rId28" cstate="print">
                       <a:extLst>
                         <a:ext uri="{28A0092B-C50C-407E-A947-70E740481C1C}">
                           <a14:useLocalDpi xmlns:a14="http://schemas.microsoft.com/office/drawing/2010/main" val="0"/>
@@ -8369,7 +8769,302 @@
         <w:pStyle w:val="Ttulo4"/>
       </w:pPr>
       <w:r>
+        <w:t>Game Maker</w:t>
+      </w:r>
+    </w:p>
+    <w:p>
+      <w:pPr>
+        <w:pStyle w:val="Ttulo4"/>
+      </w:pPr>
+      <w:r>
+        <w:t>Construct 2</w:t>
+      </w:r>
+    </w:p>
+    <w:p>
+      <w:pPr>
+        <w:pStyle w:val="Ttulo4"/>
+      </w:pPr>
+      <w:r>
+        <w:t>Puntuación</w:t>
+      </w:r>
+    </w:p>
+    <w:p/>
+    <w:p>
+      <w:pPr>
+        <w:pStyle w:val="Ttulo2"/>
+      </w:pPr>
+      <w:r>
+        <w:t>Criterio 4: Conocimientos previos de programación.</w:t>
+      </w:r>
+    </w:p>
+    <w:p>
+      <w:pPr>
+        <w:pStyle w:val="Ttulo4"/>
+        <w:rPr>
+          <w:lang w:val="en-US"/>
+        </w:rPr>
+      </w:pPr>
+      <w:r>
+        <w:rPr>
+          <w:lang w:val="en-US"/>
+        </w:rPr>
+        <w:t>Click Team Fusion</w:t>
+      </w:r>
+    </w:p>
+    <w:p>
+      <w:pPr>
+        <w:pStyle w:val="Ttulo4"/>
+        <w:rPr>
+          <w:lang w:val="en-US"/>
+        </w:rPr>
+      </w:pPr>
+      <w:r>
+        <w:rPr>
+          <w:lang w:val="en-US"/>
+        </w:rPr>
+        <w:t>Gdevelop</w:t>
+      </w:r>
+    </w:p>
+    <w:p>
+      <w:pPr>
+        <w:pStyle w:val="Ttulo4"/>
+        <w:rPr>
+          <w:lang w:val="en-US"/>
+        </w:rPr>
+      </w:pPr>
+      <w:r>
+        <w:rPr>
+          <w:lang w:val="en-US"/>
+        </w:rPr>
+        <w:t>Game M</w:t>
+      </w:r>
+      <w:r>
+        <w:rPr>
+          <w:lang w:val="en-US"/>
+        </w:rPr>
+        <w:t>aker</w:t>
+      </w:r>
+    </w:p>
+    <w:p>
+      <w:pPr>
+        <w:pStyle w:val="Ttulo4"/>
+      </w:pPr>
+      <w:r>
+        <w:t>Construct 2</w:t>
+      </w:r>
+    </w:p>
+    <w:p>
+      <w:pPr>
+        <w:pStyle w:val="Ttulo4"/>
+      </w:pPr>
+      <w:r>
+        <w:t>Puntuación</w:t>
+      </w:r>
+    </w:p>
+    <w:p/>
+    <w:p>
+      <w:pPr>
+        <w:pStyle w:val="Ttulo2"/>
+      </w:pPr>
+      <w:r>
+        <w:t>Criterio 5: Editor Gráfico/Visual.</w:t>
+      </w:r>
+    </w:p>
+    <w:p>
+      <w:pPr>
+        <w:pStyle w:val="Ttulo4"/>
+        <w:rPr>
+          <w:lang w:val="en-US"/>
+        </w:rPr>
+      </w:pPr>
+      <w:r>
+        <w:rPr>
+          <w:lang w:val="en-US"/>
+        </w:rPr>
+        <w:t>Click Team Fusion</w:t>
+      </w:r>
+    </w:p>
+    <w:p>
+      <w:pPr>
+        <w:pStyle w:val="Ttulo4"/>
+        <w:rPr>
+          <w:lang w:val="en-US"/>
+        </w:rPr>
+      </w:pPr>
+      <w:r>
+        <w:rPr>
+          <w:lang w:val="en-US"/>
+        </w:rPr>
+        <w:t>Gdevelop</w:t>
+      </w:r>
+    </w:p>
+    <w:p>
+      <w:pPr>
+        <w:pStyle w:val="Ttulo4"/>
+        <w:rPr>
+          <w:lang w:val="en-US"/>
+        </w:rPr>
+      </w:pPr>
+      <w:r>
+        <w:rPr>
+          <w:lang w:val="en-US"/>
+        </w:rPr>
+        <w:t>Game Maker</w:t>
+      </w:r>
+    </w:p>
+    <w:p>
+      <w:pPr>
+        <w:pStyle w:val="Ttulo4"/>
+      </w:pPr>
+      <w:r>
+        <w:t>Construct 2</w:t>
+      </w:r>
+    </w:p>
+    <w:p>
+      <w:pPr>
+        <w:pStyle w:val="Ttulo4"/>
+      </w:pPr>
+      <w:r>
+        <w:t>Puntuación</w:t>
+      </w:r>
+    </w:p>
+    <w:p/>
+    <w:p>
+      <w:pPr>
+        <w:pStyle w:val="Ttulo2"/>
+      </w:pPr>
+      <w:r>
+        <w:t>Criterio 6: Escalabilidad.</w:t>
+      </w:r>
+    </w:p>
+    <w:p>
+      <w:pPr>
+        <w:pStyle w:val="Ttulo3"/>
+      </w:pPr>
+      <w:r>
+        <w:t>Posibilidad de grandes proyectos.</w:t>
+      </w:r>
+    </w:p>
+    <w:p>
+      <w:pPr>
+        <w:pStyle w:val="Ttulo4"/>
+      </w:pPr>
+      <w:r>
+        <w:t>Gdevelop</w:t>
+      </w:r>
+    </w:p>
+    <w:p>
+      <w:r>
+        <w:t>La función principal de Gdevelop no es la de la creaci</w:t>
+      </w:r>
+      <w:r>
+        <w:t>ón de grandes proyectos y juegos. Pese a que se pueden llevar a acabo juegos muy complejos, extensiones y visualmente muy atractivos no cuenta con las herramientas que permiten gestionar este tipo de proyectos correctamente.</w:t>
+      </w:r>
+    </w:p>
+    <w:p>
+      <w:r>
+        <w:t>Tampoco existen ejemplos, como se podrá comprobar en el apartado en que se analizan los juegos creados con Gdevelop la mayoría son juegos de carácter pequeño/medio diseñados para navegador.</w:t>
+      </w:r>
+    </w:p>
+    <w:p>
+      <w:pPr>
+        <w:pStyle w:val="Ttulo4"/>
+        <w:rPr>
+          <w:lang w:val="en-US"/>
+        </w:rPr>
+      </w:pPr>
+      <w:r>
+        <w:rPr>
+          <w:lang w:val="en-US"/>
+        </w:rPr>
+        <w:t>Click Team Fusion</w:t>
+      </w:r>
+    </w:p>
+    <w:p>
+      <w:pPr>
+        <w:pStyle w:val="Ttulo4"/>
+        <w:rPr>
+          <w:lang w:val="en-US"/>
+        </w:rPr>
+      </w:pPr>
+      <w:r>
+        <w:rPr>
+          <w:lang w:val="en-US"/>
+        </w:rPr>
+        <w:t>Game Maker</w:t>
+      </w:r>
+    </w:p>
+    <w:p>
+      <w:pPr>
+        <w:pStyle w:val="Ttulo4"/>
+        <w:rPr>
+          <w:lang w:val="en-US"/>
+        </w:rPr>
+      </w:pPr>
+      <w:r>
+        <w:rPr>
+          <w:lang w:val="en-US"/>
+        </w:rPr>
+        <w:t>Construct 2</w:t>
+      </w:r>
+    </w:p>
+    <w:p>
+      <w:pPr>
+        <w:pStyle w:val="Ttulo4"/>
+      </w:pPr>
+      <w:r>
+        <w:t>Puntuación</w:t>
+      </w:r>
+    </w:p>
+    <w:p/>
+    <w:p>
+      <w:pPr>
+        <w:pStyle w:val="Ttulo3"/>
+      </w:pPr>
+      <w:r>
         <w:lastRenderedPageBreak/>
+        <w:t>Posibilidad de crear funciones y scripts propios</w:t>
+      </w:r>
+    </w:p>
+    <w:p>
+      <w:pPr>
+        <w:pStyle w:val="Ttulo4"/>
+        <w:rPr>
+          <w:lang w:val="en-US"/>
+        </w:rPr>
+      </w:pPr>
+      <w:r>
+        <w:rPr>
+          <w:lang w:val="en-US"/>
+        </w:rPr>
+        <w:t>Click Team Fusion</w:t>
+      </w:r>
+    </w:p>
+    <w:p>
+      <w:pPr>
+        <w:pStyle w:val="Ttulo4"/>
+        <w:rPr>
+          <w:lang w:val="en-US"/>
+        </w:rPr>
+      </w:pPr>
+      <w:r>
+        <w:rPr>
+          <w:lang w:val="en-US"/>
+        </w:rPr>
+        <w:t>Gdevelop</w:t>
+      </w:r>
+    </w:p>
+    <w:p>
+      <w:pPr>
+        <w:pStyle w:val="Ttulo4"/>
+        <w:rPr>
+          <w:lang w:val="en-US"/>
+        </w:rPr>
+      </w:pPr>
+      <w:r>
+        <w:rPr>
+          <w:lang w:val="en-US"/>
+        </w:rPr>
         <w:t>Game Maker</w:t>
       </w:r>
     </w:p>
@@ -8392,299 +9087,9 @@
     <w:p/>
     <w:p>
       <w:pPr>
-        <w:pStyle w:val="Ttulo2"/>
-      </w:pPr>
-      <w:r>
-        <w:t>Criterio 4: Conocimientos previos de programación.</w:t>
-      </w:r>
-    </w:p>
-    <w:p>
-      <w:pPr>
-        <w:pStyle w:val="Ttulo4"/>
-        <w:rPr>
-          <w:lang w:val="en-US"/>
-        </w:rPr>
-      </w:pPr>
-      <w:r>
-        <w:rPr>
-          <w:lang w:val="en-US"/>
-        </w:rPr>
-        <w:t>Click Team Fusion</w:t>
-      </w:r>
-    </w:p>
-    <w:p>
-      <w:pPr>
-        <w:pStyle w:val="Ttulo4"/>
-        <w:rPr>
-          <w:lang w:val="en-US"/>
-        </w:rPr>
-      </w:pPr>
-      <w:r>
-        <w:rPr>
-          <w:lang w:val="en-US"/>
-        </w:rPr>
-        <w:t>Gdevelop</w:t>
-      </w:r>
-    </w:p>
-    <w:p>
-      <w:pPr>
-        <w:pStyle w:val="Ttulo4"/>
-        <w:rPr>
-          <w:lang w:val="en-US"/>
-        </w:rPr>
-      </w:pPr>
-      <w:r>
-        <w:rPr>
-          <w:lang w:val="en-US"/>
-        </w:rPr>
-        <w:t>Game M</w:t>
-      </w:r>
-      <w:r>
-        <w:rPr>
-          <w:lang w:val="en-US"/>
-        </w:rPr>
-        <w:t>aker</w:t>
-      </w:r>
-    </w:p>
-    <w:p>
-      <w:pPr>
-        <w:pStyle w:val="Ttulo4"/>
-      </w:pPr>
-      <w:r>
-        <w:t>Construct 2</w:t>
-      </w:r>
-    </w:p>
-    <w:p>
-      <w:pPr>
-        <w:pStyle w:val="Ttulo4"/>
-      </w:pPr>
-      <w:r>
-        <w:t>Puntuación</w:t>
-      </w:r>
-    </w:p>
-    <w:p/>
-    <w:p>
-      <w:pPr>
-        <w:pStyle w:val="Ttulo2"/>
-      </w:pPr>
-      <w:r>
-        <w:t>Criterio 5: Editor Gráfico/Visual.</w:t>
-      </w:r>
-    </w:p>
-    <w:p>
-      <w:pPr>
-        <w:pStyle w:val="Ttulo4"/>
-        <w:rPr>
-          <w:lang w:val="en-US"/>
-        </w:rPr>
-      </w:pPr>
-      <w:r>
-        <w:rPr>
-          <w:lang w:val="en-US"/>
-        </w:rPr>
-        <w:t>Click Team Fusion</w:t>
-      </w:r>
-    </w:p>
-    <w:p>
-      <w:pPr>
-        <w:pStyle w:val="Ttulo4"/>
-        <w:rPr>
-          <w:lang w:val="en-US"/>
-        </w:rPr>
-      </w:pPr>
-      <w:r>
-        <w:rPr>
-          <w:lang w:val="en-US"/>
-        </w:rPr>
-        <w:t>Gdevelop</w:t>
-      </w:r>
-    </w:p>
-    <w:p>
-      <w:pPr>
-        <w:pStyle w:val="Ttulo4"/>
-        <w:rPr>
-          <w:lang w:val="en-US"/>
-        </w:rPr>
-      </w:pPr>
-      <w:r>
-        <w:rPr>
-          <w:lang w:val="en-US"/>
-        </w:rPr>
-        <w:t>Game Maker</w:t>
-      </w:r>
-    </w:p>
-    <w:p>
-      <w:pPr>
-        <w:pStyle w:val="Ttulo4"/>
-      </w:pPr>
-      <w:r>
-        <w:t>Construct 2</w:t>
-      </w:r>
-    </w:p>
-    <w:p>
-      <w:pPr>
-        <w:pStyle w:val="Ttulo4"/>
-      </w:pPr>
-      <w:r>
-        <w:t>Puntuación</w:t>
-      </w:r>
-    </w:p>
-    <w:p/>
-    <w:p>
-      <w:pPr>
-        <w:pStyle w:val="Ttulo2"/>
-      </w:pPr>
-      <w:r>
-        <w:t>Criterio 6: Escalabilidad.</w:t>
-      </w:r>
-    </w:p>
-    <w:p>
-      <w:pPr>
         <w:pStyle w:val="Ttulo3"/>
       </w:pPr>
       <w:r>
-        <w:t>Posibilidad de grandes proyectos.</w:t>
-      </w:r>
-    </w:p>
-    <w:p>
-      <w:pPr>
-        <w:pStyle w:val="Ttulo4"/>
-      </w:pPr>
-      <w:r>
-        <w:t>Gdevelop</w:t>
-      </w:r>
-    </w:p>
-    <w:p>
-      <w:r>
-        <w:t>La función principal de Gdevelop no es la de la creaci</w:t>
-      </w:r>
-      <w:r>
-        <w:t>ón de grandes proyectos y juegos. Pese a que se pueden llevar a acabo juegos muy complejos, extensiones y visualmente muy atractivos no cuenta con las herramientas que permiten gestionar este tipo de proyectos correctamente.</w:t>
-      </w:r>
-    </w:p>
-    <w:p>
-      <w:r>
-        <w:t>Tampoco existen ejemplos, como se podrá comprobar en el apartado en que se analizan los juegos creados con Gdevelop la mayoría son juegos de carácter pequeño/medio diseñados para navegador.</w:t>
-      </w:r>
-    </w:p>
-    <w:p>
-      <w:pPr>
-        <w:pStyle w:val="Ttulo4"/>
-        <w:rPr>
-          <w:lang w:val="en-US"/>
-        </w:rPr>
-      </w:pPr>
-      <w:r>
-        <w:rPr>
-          <w:lang w:val="en-US"/>
-        </w:rPr>
-        <w:t>Click Team Fusion</w:t>
-      </w:r>
-    </w:p>
-    <w:p>
-      <w:pPr>
-        <w:pStyle w:val="Ttulo4"/>
-        <w:rPr>
-          <w:lang w:val="en-US"/>
-        </w:rPr>
-      </w:pPr>
-      <w:r>
-        <w:rPr>
-          <w:lang w:val="en-US"/>
-        </w:rPr>
-        <w:t>Game Maker</w:t>
-      </w:r>
-    </w:p>
-    <w:p>
-      <w:pPr>
-        <w:pStyle w:val="Ttulo4"/>
-      </w:pPr>
-      <w:r>
-        <w:t>Construct 2</w:t>
-      </w:r>
-    </w:p>
-    <w:p>
-      <w:pPr>
-        <w:pStyle w:val="Ttulo4"/>
-      </w:pPr>
-      <w:r>
-        <w:t>Puntuación</w:t>
-      </w:r>
-    </w:p>
-    <w:p/>
-    <w:p>
-      <w:pPr>
-        <w:pStyle w:val="Ttulo3"/>
-      </w:pPr>
-      <w:r>
-        <w:t>Posibilidad de crear funciones y scripts propios</w:t>
-      </w:r>
-    </w:p>
-    <w:p>
-      <w:pPr>
-        <w:pStyle w:val="Ttulo4"/>
-        <w:rPr>
-          <w:lang w:val="en-US"/>
-        </w:rPr>
-      </w:pPr>
-      <w:r>
-        <w:rPr>
-          <w:lang w:val="en-US"/>
-        </w:rPr>
-        <w:t>Click Team Fusion</w:t>
-      </w:r>
-    </w:p>
-    <w:p>
-      <w:pPr>
-        <w:pStyle w:val="Ttulo4"/>
-        <w:rPr>
-          <w:lang w:val="en-US"/>
-        </w:rPr>
-      </w:pPr>
-      <w:r>
-        <w:rPr>
-          <w:lang w:val="en-US"/>
-        </w:rPr>
-        <w:t>Gdevelop</w:t>
-      </w:r>
-    </w:p>
-    <w:p>
-      <w:pPr>
-        <w:pStyle w:val="Ttulo4"/>
-        <w:rPr>
-          <w:lang w:val="en-US"/>
-        </w:rPr>
-      </w:pPr>
-      <w:r>
-        <w:rPr>
-          <w:lang w:val="en-US"/>
-        </w:rPr>
-        <w:t>Game Maker</w:t>
-      </w:r>
-    </w:p>
-    <w:p>
-      <w:pPr>
-        <w:pStyle w:val="Ttulo4"/>
-      </w:pPr>
-      <w:r>
-        <w:t>Construct 2</w:t>
-      </w:r>
-    </w:p>
-    <w:p>
-      <w:pPr>
-        <w:pStyle w:val="Ttulo4"/>
-      </w:pPr>
-      <w:r>
-        <w:t>Puntuación</w:t>
-      </w:r>
-    </w:p>
-    <w:p/>
-    <w:p>
-      <w:pPr>
-        <w:pStyle w:val="Ttulo3"/>
-      </w:pPr>
-      <w:r>
-        <w:lastRenderedPageBreak/>
         <w:t>Add-ons y plug-ins</w:t>
       </w:r>
     </w:p>
@@ -9914,6 +10319,7 @@
         <w:pStyle w:val="Ttulo2"/>
       </w:pPr>
       <w:r>
+        <w:lastRenderedPageBreak/>
         <w:t>Criterio 7: Resultados profesionales.</w:t>
       </w:r>
     </w:p>
@@ -9940,7 +10346,6 @@
     </w:p>
     <w:p>
       <w:r>
-        <w:lastRenderedPageBreak/>
         <w:t xml:space="preserve">Aquí entraría también una dificultad añadida, ya que aunque su obtuviera una lista de juegos creados con la base de Gdevelop con las modificaciones propias de cada estudio, sería complicado determinar qué grado de modificación del código original se considera desarrollado con Gdevelop y cuando la customización es tal que no se puede hablar ya de Gdevelop sino de un motor independiente creado a partir de Gdevelop. </w:t>
       </w:r>
     </w:p>
@@ -10271,6 +10676,7 @@
           </w:tcPr>
           <w:p>
             <w:r>
+              <w:lastRenderedPageBreak/>
               <w:t>Game Maker</w:t>
             </w:r>
           </w:p>
@@ -10490,7 +10896,7 @@
       <w:r>
         <w:t xml:space="preserve">//FOTO DE TRELLO DEL </w:t>
       </w:r>
-      <w:hyperlink r:id="rId27" w:history="1">
+      <w:hyperlink r:id="rId29" w:history="1">
         <w:r>
           <w:rPr>
             <w:rStyle w:val="Hipervnculo"/>
@@ -12191,6 +12597,7 @@
     </w:p>
     <w:p>
       <w:r>
+        <w:lastRenderedPageBreak/>
         <w:t>Gdevelop cuenta con las siguientes opciones de exportación:</w:t>
       </w:r>
       <w:r>
@@ -12228,11 +12635,7 @@
     </w:p>
     <w:p>
       <w:r>
-        <w:t xml:space="preserve">Hay que añadir también que la exportación a Android e iOs de forma oficial ésta en fase de prueba y aunque se puede realizar, primero realizando una exportación a Web y posteriormente con programas externos como Intel XDK* crear los paquetes Apk e iOs. No se </w:t>
-      </w:r>
-      <w:r>
-        <w:lastRenderedPageBreak/>
-        <w:t xml:space="preserve">trata de una creación del paquete directa, sino la conversión de un contenido web a otro adaptado para dispositivos móviles.  Además el proceso resulta bastante difícil para el usuario medio y puede provocar errores e incompatibilidades que no puede controlar. </w:t>
+        <w:t xml:space="preserve">Hay que añadir también que la exportación a Android e iOs de forma oficial ésta en fase de prueba y aunque se puede realizar, primero realizando una exportación a Web y posteriormente con programas externos como Intel XDK* crear los paquetes Apk e iOs. No se trata de una creación del paquete directa, sino la conversión de un contenido web a otro adaptado para dispositivos móviles.  Además el proceso resulta bastante difícil para el usuario medio y puede provocar errores e incompatibilidades que no puede controlar. </w:t>
       </w:r>
     </w:p>
     <w:p/>
@@ -13181,6 +13584,7 @@
               <w:jc w:val="center"/>
             </w:pPr>
             <w:r>
+              <w:lastRenderedPageBreak/>
               <w:t>Click Team Fusion</w:t>
             </w:r>
           </w:p>
@@ -13286,7 +13690,6 @@
         <w:pStyle w:val="Ttulo2"/>
       </w:pPr>
       <w:r>
-        <w:lastRenderedPageBreak/>
         <w:t>Criterio 10: Licencias.</w:t>
       </w:r>
     </w:p>
@@ -13471,7 +13874,11 @@
       </w:r>
       <w:r>
         <w:br/>
-        <w:t>Elimina las limitaciones que tiene la versión free siendo posible exporta proyectos a Windows, añade un editor de eventos y un gestor de archivos y se permite la inclusión de videos externos con extensión .avi* y .tga*.  Además añade toda una serie de características adicionales como son las siguientes:</w:t>
+        <w:t xml:space="preserve">Elimina las limitaciones que tiene la versión free siendo posible exporta proyectos a Windows, añade un editor de eventos y un gestor de archivos y se permite la inclusión de videos externos con extensión .avi* y .tga*.  Además añade toda una serie de características </w:t>
+      </w:r>
+      <w:r>
+        <w:lastRenderedPageBreak/>
+        <w:t>adicionales como son las siguientes:</w:t>
       </w:r>
       <w:r>
         <w:br/>
@@ -13498,7 +13905,6 @@
         <w:br/>
       </w:r>
       <w:r>
-        <w:lastRenderedPageBreak/>
         <w:tab/>
         <w:t>- Disponibles extensiones de movimiento de los objetos.</w:t>
       </w:r>
@@ -14004,6 +14410,7 @@
               <w:jc w:val="center"/>
             </w:pPr>
             <w:r>
+              <w:lastRenderedPageBreak/>
               <w:t>Click Team Fusion</w:t>
             </w:r>
           </w:p>
@@ -14244,7 +14651,7 @@
     <w:p/>
     <w:p/>
     <w:sectPr>
-      <w:headerReference w:type="default" r:id="rId28"/>
+      <w:headerReference w:type="default" r:id="rId30"/>
       <w:pgSz w:w="11906" w:h="16838"/>
       <w:pgMar w:top="1417" w:right="1701" w:bottom="1417" w:left="1701" w:header="708" w:footer="708" w:gutter="0"/>
       <w:cols w:space="708"/>
@@ -14470,7 +14877,7 @@
                                     <w:noProof/>
                                     <w:color w:val="FFFFFF" w:themeColor="background1"/>
                                   </w:rPr>
-                                  <w:t>28</w:t>
+                                  <w:t>30</w:t>
                                 </w:r>
                                 <w:r>
                                   <w:rPr>
@@ -14525,7 +14932,7 @@
                               <w:noProof/>
                               <w:color w:val="FFFFFF" w:themeColor="background1"/>
                             </w:rPr>
-                            <w:t>28</w:t>
+                            <w:t>30</w:t>
                           </w:r>
                           <w:r>
                             <w:rPr>
@@ -15006,6 +15413,96 @@
     </w:lvl>
   </w:abstractNum>
   <w:abstractNum w:abstractNumId="5" w15:restartNumberingAfterBreak="0">
+    <w:nsid w:val="3B3228EC"/>
+    <w:multiLevelType w:val="hybridMultilevel"/>
+    <w:tmpl w:val="D5E44C4A"/>
+    <w:lvl w:ilvl="0" w:tplc="14F41C52">
+      <w:start w:val="1"/>
+      <w:numFmt w:val="decimal"/>
+      <w:lvlText w:val="%1."/>
+      <w:lvlJc w:val="left"/>
+      <w:pPr>
+        <w:ind w:left="720" w:hanging="360"/>
+      </w:pPr>
+      <w:rPr>
+        <w:rFonts w:hint="default"/>
+        <w:b/>
+      </w:rPr>
+    </w:lvl>
+    <w:lvl w:ilvl="1" w:tplc="0C0A0019" w:tentative="1">
+      <w:start w:val="1"/>
+      <w:numFmt w:val="lowerLetter"/>
+      <w:lvlText w:val="%2."/>
+      <w:lvlJc w:val="left"/>
+      <w:pPr>
+        <w:ind w:left="1440" w:hanging="360"/>
+      </w:pPr>
+    </w:lvl>
+    <w:lvl w:ilvl="2" w:tplc="0C0A001B" w:tentative="1">
+      <w:start w:val="1"/>
+      <w:numFmt w:val="lowerRoman"/>
+      <w:lvlText w:val="%3."/>
+      <w:lvlJc w:val="right"/>
+      <w:pPr>
+        <w:ind w:left="2160" w:hanging="180"/>
+      </w:pPr>
+    </w:lvl>
+    <w:lvl w:ilvl="3" w:tplc="0C0A000F" w:tentative="1">
+      <w:start w:val="1"/>
+      <w:numFmt w:val="decimal"/>
+      <w:lvlText w:val="%4."/>
+      <w:lvlJc w:val="left"/>
+      <w:pPr>
+        <w:ind w:left="2880" w:hanging="360"/>
+      </w:pPr>
+    </w:lvl>
+    <w:lvl w:ilvl="4" w:tplc="0C0A0019" w:tentative="1">
+      <w:start w:val="1"/>
+      <w:numFmt w:val="lowerLetter"/>
+      <w:lvlText w:val="%5."/>
+      <w:lvlJc w:val="left"/>
+      <w:pPr>
+        <w:ind w:left="3600" w:hanging="360"/>
+      </w:pPr>
+    </w:lvl>
+    <w:lvl w:ilvl="5" w:tplc="0C0A001B" w:tentative="1">
+      <w:start w:val="1"/>
+      <w:numFmt w:val="lowerRoman"/>
+      <w:lvlText w:val="%6."/>
+      <w:lvlJc w:val="right"/>
+      <w:pPr>
+        <w:ind w:left="4320" w:hanging="180"/>
+      </w:pPr>
+    </w:lvl>
+    <w:lvl w:ilvl="6" w:tplc="0C0A000F" w:tentative="1">
+      <w:start w:val="1"/>
+      <w:numFmt w:val="decimal"/>
+      <w:lvlText w:val="%7."/>
+      <w:lvlJc w:val="left"/>
+      <w:pPr>
+        <w:ind w:left="5040" w:hanging="360"/>
+      </w:pPr>
+    </w:lvl>
+    <w:lvl w:ilvl="7" w:tplc="0C0A0019" w:tentative="1">
+      <w:start w:val="1"/>
+      <w:numFmt w:val="lowerLetter"/>
+      <w:lvlText w:val="%8."/>
+      <w:lvlJc w:val="left"/>
+      <w:pPr>
+        <w:ind w:left="5760" w:hanging="360"/>
+      </w:pPr>
+    </w:lvl>
+    <w:lvl w:ilvl="8" w:tplc="0C0A001B" w:tentative="1">
+      <w:start w:val="1"/>
+      <w:numFmt w:val="lowerRoman"/>
+      <w:lvlText w:val="%9."/>
+      <w:lvlJc w:val="right"/>
+      <w:pPr>
+        <w:ind w:left="6480" w:hanging="180"/>
+      </w:pPr>
+    </w:lvl>
+  </w:abstractNum>
+  <w:abstractNum w:abstractNumId="6" w15:restartNumberingAfterBreak="0">
     <w:nsid w:val="3BE33EFE"/>
     <w:multiLevelType w:val="hybridMultilevel"/>
     <w:tmpl w:val="CB60DAD8"/>
@@ -15094,7 +15591,7 @@
       </w:pPr>
     </w:lvl>
   </w:abstractNum>
-  <w:abstractNum w:abstractNumId="6" w15:restartNumberingAfterBreak="0">
+  <w:abstractNum w:abstractNumId="7" w15:restartNumberingAfterBreak="0">
     <w:nsid w:val="3E563106"/>
     <w:multiLevelType w:val="hybridMultilevel"/>
     <w:tmpl w:val="79D66AA2"/>
@@ -15183,7 +15680,7 @@
       </w:pPr>
     </w:lvl>
   </w:abstractNum>
-  <w:abstractNum w:abstractNumId="7" w15:restartNumberingAfterBreak="0">
+  <w:abstractNum w:abstractNumId="8" w15:restartNumberingAfterBreak="0">
     <w:nsid w:val="46CE7E78"/>
     <w:multiLevelType w:val="hybridMultilevel"/>
     <w:tmpl w:val="51F0F1AC"/>
@@ -15272,7 +15769,7 @@
       </w:pPr>
     </w:lvl>
   </w:abstractNum>
-  <w:abstractNum w:abstractNumId="8" w15:restartNumberingAfterBreak="0">
+  <w:abstractNum w:abstractNumId="9" w15:restartNumberingAfterBreak="0">
     <w:nsid w:val="54AA4140"/>
     <w:multiLevelType w:val="hybridMultilevel"/>
     <w:tmpl w:val="52340F12"/>
@@ -15361,7 +15858,7 @@
       </w:pPr>
     </w:lvl>
   </w:abstractNum>
-  <w:abstractNum w:abstractNumId="9" w15:restartNumberingAfterBreak="0">
+  <w:abstractNum w:abstractNumId="10" w15:restartNumberingAfterBreak="0">
     <w:nsid w:val="58712AB8"/>
     <w:multiLevelType w:val="hybridMultilevel"/>
     <w:tmpl w:val="87DC79C4"/>
@@ -15450,7 +15947,7 @@
       </w:pPr>
     </w:lvl>
   </w:abstractNum>
-  <w:abstractNum w:abstractNumId="10" w15:restartNumberingAfterBreak="0">
+  <w:abstractNum w:abstractNumId="11" w15:restartNumberingAfterBreak="0">
     <w:nsid w:val="5C376586"/>
     <w:multiLevelType w:val="hybridMultilevel"/>
     <w:tmpl w:val="BD285FE2"/>
@@ -15539,10 +16036,10 @@
       </w:pPr>
     </w:lvl>
   </w:abstractNum>
-  <w:abstractNum w:abstractNumId="11" w15:restartNumberingAfterBreak="0">
-    <w:nsid w:val="6ADA6EC8"/>
+  <w:abstractNum w:abstractNumId="12" w15:restartNumberingAfterBreak="0">
+    <w:nsid w:val="64F30577"/>
     <w:multiLevelType w:val="hybridMultilevel"/>
-    <w:tmpl w:val="EED28EDA"/>
+    <w:tmpl w:val="0C58F9C6"/>
     <w:lvl w:ilvl="0" w:tplc="0C0A000F">
       <w:start w:val="1"/>
       <w:numFmt w:val="decimal"/>
@@ -15628,7 +16125,96 @@
       </w:pPr>
     </w:lvl>
   </w:abstractNum>
-  <w:abstractNum w:abstractNumId="12" w15:restartNumberingAfterBreak="0">
+  <w:abstractNum w:abstractNumId="13" w15:restartNumberingAfterBreak="0">
+    <w:nsid w:val="6ADA6EC8"/>
+    <w:multiLevelType w:val="hybridMultilevel"/>
+    <w:tmpl w:val="EED28EDA"/>
+    <w:lvl w:ilvl="0" w:tplc="0C0A000F">
+      <w:start w:val="1"/>
+      <w:numFmt w:val="decimal"/>
+      <w:lvlText w:val="%1."/>
+      <w:lvlJc w:val="left"/>
+      <w:pPr>
+        <w:ind w:left="720" w:hanging="360"/>
+      </w:pPr>
+      <w:rPr>
+        <w:rFonts w:hint="default"/>
+      </w:rPr>
+    </w:lvl>
+    <w:lvl w:ilvl="1" w:tplc="0C0A0019" w:tentative="1">
+      <w:start w:val="1"/>
+      <w:numFmt w:val="lowerLetter"/>
+      <w:lvlText w:val="%2."/>
+      <w:lvlJc w:val="left"/>
+      <w:pPr>
+        <w:ind w:left="1440" w:hanging="360"/>
+      </w:pPr>
+    </w:lvl>
+    <w:lvl w:ilvl="2" w:tplc="0C0A001B" w:tentative="1">
+      <w:start w:val="1"/>
+      <w:numFmt w:val="lowerRoman"/>
+      <w:lvlText w:val="%3."/>
+      <w:lvlJc w:val="right"/>
+      <w:pPr>
+        <w:ind w:left="2160" w:hanging="180"/>
+      </w:pPr>
+    </w:lvl>
+    <w:lvl w:ilvl="3" w:tplc="0C0A000F" w:tentative="1">
+      <w:start w:val="1"/>
+      <w:numFmt w:val="decimal"/>
+      <w:lvlText w:val="%4."/>
+      <w:lvlJc w:val="left"/>
+      <w:pPr>
+        <w:ind w:left="2880" w:hanging="360"/>
+      </w:pPr>
+    </w:lvl>
+    <w:lvl w:ilvl="4" w:tplc="0C0A0019" w:tentative="1">
+      <w:start w:val="1"/>
+      <w:numFmt w:val="lowerLetter"/>
+      <w:lvlText w:val="%5."/>
+      <w:lvlJc w:val="left"/>
+      <w:pPr>
+        <w:ind w:left="3600" w:hanging="360"/>
+      </w:pPr>
+    </w:lvl>
+    <w:lvl w:ilvl="5" w:tplc="0C0A001B" w:tentative="1">
+      <w:start w:val="1"/>
+      <w:numFmt w:val="lowerRoman"/>
+      <w:lvlText w:val="%6."/>
+      <w:lvlJc w:val="right"/>
+      <w:pPr>
+        <w:ind w:left="4320" w:hanging="180"/>
+      </w:pPr>
+    </w:lvl>
+    <w:lvl w:ilvl="6" w:tplc="0C0A000F" w:tentative="1">
+      <w:start w:val="1"/>
+      <w:numFmt w:val="decimal"/>
+      <w:lvlText w:val="%7."/>
+      <w:lvlJc w:val="left"/>
+      <w:pPr>
+        <w:ind w:left="5040" w:hanging="360"/>
+      </w:pPr>
+    </w:lvl>
+    <w:lvl w:ilvl="7" w:tplc="0C0A0019" w:tentative="1">
+      <w:start w:val="1"/>
+      <w:numFmt w:val="lowerLetter"/>
+      <w:lvlText w:val="%8."/>
+      <w:lvlJc w:val="left"/>
+      <w:pPr>
+        <w:ind w:left="5760" w:hanging="360"/>
+      </w:pPr>
+    </w:lvl>
+    <w:lvl w:ilvl="8" w:tplc="0C0A001B" w:tentative="1">
+      <w:start w:val="1"/>
+      <w:numFmt w:val="lowerRoman"/>
+      <w:lvlText w:val="%9."/>
+      <w:lvlJc w:val="right"/>
+      <w:pPr>
+        <w:ind w:left="6480" w:hanging="180"/>
+      </w:pPr>
+    </w:lvl>
+  </w:abstractNum>
+  <w:abstractNum w:abstractNumId="14" w15:restartNumberingAfterBreak="0">
     <w:nsid w:val="717E35C4"/>
     <w:multiLevelType w:val="hybridMultilevel"/>
     <w:tmpl w:val="4ED84170"/>
@@ -15717,7 +16303,7 @@
       </w:pPr>
     </w:lvl>
   </w:abstractNum>
-  <w:abstractNum w:abstractNumId="13" w15:restartNumberingAfterBreak="0">
+  <w:abstractNum w:abstractNumId="15" w15:restartNumberingAfterBreak="0">
     <w:nsid w:val="7AC05C37"/>
     <w:multiLevelType w:val="hybridMultilevel"/>
     <w:tmpl w:val="1A7A30BE"/>
@@ -15810,22 +16396,22 @@
     <w:abstractNumId w:val="1"/>
   </w:num>
   <w:num w:numId="2">
-    <w:abstractNumId w:val="8"/>
+    <w:abstractNumId w:val="9"/>
   </w:num>
   <w:num w:numId="3">
     <w:abstractNumId w:val="4"/>
   </w:num>
   <w:num w:numId="4">
-    <w:abstractNumId w:val="12"/>
+    <w:abstractNumId w:val="14"/>
   </w:num>
   <w:num w:numId="5">
-    <w:abstractNumId w:val="6"/>
+    <w:abstractNumId w:val="7"/>
   </w:num>
   <w:num w:numId="6">
-    <w:abstractNumId w:val="7"/>
+    <w:abstractNumId w:val="8"/>
   </w:num>
   <w:num w:numId="7">
-    <w:abstractNumId w:val="5"/>
+    <w:abstractNumId w:val="6"/>
   </w:num>
   <w:num w:numId="8">
     <w:abstractNumId w:val="0"/>
@@ -15834,19 +16420,25 @@
     <w:abstractNumId w:val="3"/>
   </w:num>
   <w:num w:numId="10">
-    <w:abstractNumId w:val="10"/>
+    <w:abstractNumId w:val="11"/>
   </w:num>
   <w:num w:numId="11">
-    <w:abstractNumId w:val="9"/>
+    <w:abstractNumId w:val="10"/>
   </w:num>
   <w:num w:numId="12">
     <w:abstractNumId w:val="2"/>
   </w:num>
   <w:num w:numId="13">
+    <w:abstractNumId w:val="15"/>
+  </w:num>
+  <w:num w:numId="14">
     <w:abstractNumId w:val="13"/>
   </w:num>
-  <w:num w:numId="14">
-    <w:abstractNumId w:val="11"/>
+  <w:num w:numId="15">
+    <w:abstractNumId w:val="12"/>
+  </w:num>
+  <w:num w:numId="16">
+    <w:abstractNumId w:val="5"/>
   </w:num>
 </w:numbering>
 </file>
@@ -17575,7 +18167,7 @@
 </file>
 
 <file path=customXml/itemProps1.xml><?xml version="1.0" encoding="utf-8"?>
-<ds:datastoreItem xmlns:ds="http://schemas.openxmlformats.org/officeDocument/2006/customXml" ds:itemID="{27B440C2-73B4-437F-A0E2-4356A133107E}">
+<ds:datastoreItem xmlns:ds="http://schemas.openxmlformats.org/officeDocument/2006/customXml" ds:itemID="{9CAB668D-4D91-4DEB-AACA-8ECCF58566CF}">
   <ds:schemaRefs>
     <ds:schemaRef ds:uri="http://schemas.openxmlformats.org/officeDocument/2006/bibliography"/>
   </ds:schemaRefs>

</xml_diff>